<commit_message>
Adding section 2 of documentation
</commit_message>
<xml_diff>
--- a/Documentation/Documentation.docx
+++ b/Documentation/Documentation.docx
@@ -12,17 +12,30 @@
           <w:b/>
           <w:b/>
           <w:bCs/>
+          <w:i w:val="false"/>
+          <w:i w:val="false"/>
+          <w:iCs w:val="false"/>
+          <w:position w:val="0"/>
+          <w:sz w:val="32"/>
           <w:sz w:val="32"/>
           <w:szCs w:val="32"/>
-        </w:rPr>
-      </w:pPr>
-      <w:r>
-        <w:rPr>
-          <w:rFonts w:ascii="Times-Roman" w:hAnsi="Times-Roman"/>
-          <w:b/>
-          <w:bCs/>
+          <w:vertAlign w:val="baseline"/>
+          <w:lang w:val="pt-BR"/>
+        </w:rPr>
+      </w:pPr>
+      <w:r>
+        <w:rPr>
+          <w:rFonts w:ascii="Times-Roman" w:hAnsi="Times-Roman"/>
+          <w:b/>
+          <w:bCs/>
+          <w:i w:val="false"/>
+          <w:iCs w:val="false"/>
+          <w:position w:val="0"/>
+          <w:sz w:val="32"/>
           <w:sz w:val="32"/>
           <w:szCs w:val="32"/>
+          <w:vertAlign w:val="baseline"/>
+          <w:lang w:val="pt-BR"/>
         </w:rPr>
         <w:t xml:space="preserve">Trabalho Prático </w:t>
       </w:r>
@@ -31,8 +44,14 @@
           <w:rFonts w:ascii="Times-Roman" w:hAnsi="Times-Roman"/>
           <w:b/>
           <w:bCs/>
+          <w:i w:val="false"/>
+          <w:iCs w:val="false"/>
+          <w:position w:val="0"/>
+          <w:sz w:val="32"/>
           <w:sz w:val="32"/>
           <w:szCs w:val="32"/>
+          <w:vertAlign w:val="baseline"/>
+          <w:lang w:val="pt-BR"/>
         </w:rPr>
         <w:t>2</w:t>
       </w:r>
@@ -41,8 +60,14 @@
           <w:rFonts w:ascii="Times-Roman" w:hAnsi="Times-Roman"/>
           <w:b/>
           <w:bCs/>
+          <w:i w:val="false"/>
+          <w:iCs w:val="false"/>
+          <w:position w:val="0"/>
+          <w:sz w:val="32"/>
           <w:sz w:val="32"/>
           <w:szCs w:val="32"/>
+          <w:vertAlign w:val="baseline"/>
+          <w:lang w:val="pt-BR"/>
         </w:rPr>
         <w:t xml:space="preserve">: </w:t>
       </w:r>
@@ -51,8 +76,14 @@
           <w:rFonts w:ascii="Times-Roman" w:hAnsi="Times-Roman"/>
           <w:b/>
           <w:bCs/>
+          <w:i w:val="false"/>
+          <w:iCs w:val="false"/>
+          <w:position w:val="0"/>
+          <w:sz w:val="32"/>
           <w:sz w:val="32"/>
           <w:szCs w:val="32"/>
+          <w:vertAlign w:val="baseline"/>
+          <w:lang w:val="pt-BR"/>
         </w:rPr>
         <w:t>Biblioteca Digital</w:t>
       </w:r>
@@ -61,8 +92,14 @@
           <w:rFonts w:ascii="Times-Roman" w:hAnsi="Times-Roman"/>
           <w:b/>
           <w:bCs/>
+          <w:i w:val="false"/>
+          <w:iCs w:val="false"/>
+          <w:position w:val="0"/>
+          <w:sz w:val="32"/>
           <w:sz w:val="32"/>
           <w:szCs w:val="32"/>
+          <w:vertAlign w:val="baseline"/>
+          <w:lang w:val="pt-BR"/>
         </w:rPr>
         <w:t xml:space="preserve"> </w:t>
       </w:r>
@@ -71,8 +108,14 @@
           <w:rFonts w:ascii="Times-Roman" w:hAnsi="Times-Roman"/>
           <w:b/>
           <w:bCs/>
+          <w:i w:val="false"/>
+          <w:iCs w:val="false"/>
+          <w:position w:val="0"/>
+          <w:sz w:val="32"/>
           <w:sz w:val="32"/>
           <w:szCs w:val="32"/>
+          <w:vertAlign w:val="baseline"/>
+          <w:lang w:val="pt-BR"/>
         </w:rPr>
         <w:t>de</w:t>
       </w:r>
@@ -81,8 +124,14 @@
           <w:rFonts w:ascii="Times-Roman" w:hAnsi="Times-Roman"/>
           <w:b/>
           <w:bCs/>
+          <w:i w:val="false"/>
+          <w:iCs w:val="false"/>
+          <w:position w:val="0"/>
+          <w:sz w:val="32"/>
           <w:sz w:val="32"/>
           <w:szCs w:val="32"/>
+          <w:vertAlign w:val="baseline"/>
+          <w:lang w:val="pt-BR"/>
         </w:rPr>
         <w:t xml:space="preserve"> Arendelle</w:t>
       </w:r>
@@ -277,6 +326,7 @@
           <w:iCs/>
           <w:sz w:val="24"/>
           <w:szCs w:val="24"/>
+          <w:lang w:val="en-US"/>
         </w:rPr>
         <w:t>The following text describes the “</w:t>
       </w:r>
@@ -289,6 +339,7 @@
           <w:iCs/>
           <w:sz w:val="24"/>
           <w:szCs w:val="24"/>
+          <w:lang w:val="en-US"/>
         </w:rPr>
         <w:t>Arendelle’s Digital Library</w:t>
       </w:r>
@@ -301,18 +352,20 @@
           <w:iCs/>
           <w:sz w:val="24"/>
           <w:szCs w:val="24"/>
-        </w:rPr>
-        <w:t xml:space="preserve">”’s problem and </w:t>
-      </w:r>
-      <w:r>
-        <w:rPr>
-          <w:rFonts w:ascii="Times-Roman" w:hAnsi="Times-Roman"/>
-          <w:b w:val="false"/>
-          <w:bCs w:val="false"/>
-          <w:i/>
-          <w:iCs/>
-          <w:sz w:val="24"/>
-          <w:szCs w:val="24"/>
+          <w:lang w:val="en-US"/>
+        </w:rPr>
+        <w:t xml:space="preserve">” problem and </w:t>
+      </w:r>
+      <w:r>
+        <w:rPr>
+          <w:rFonts w:ascii="Times-Roman" w:hAnsi="Times-Roman"/>
+          <w:b w:val="false"/>
+          <w:bCs w:val="false"/>
+          <w:i/>
+          <w:iCs/>
+          <w:sz w:val="24"/>
+          <w:szCs w:val="24"/>
+          <w:lang w:val="en-US"/>
         </w:rPr>
         <w:t>its solution usin</w:t>
       </w:r>
@@ -325,6 +378,7 @@
           <w:iCs/>
           <w:sz w:val="24"/>
           <w:szCs w:val="24"/>
+          <w:lang w:val="en-US"/>
         </w:rPr>
         <w:t>g</w:t>
       </w:r>
@@ -337,6 +391,7 @@
           <w:iCs/>
           <w:sz w:val="24"/>
           <w:szCs w:val="24"/>
+          <w:lang w:val="en-US"/>
         </w:rPr>
         <w:t xml:space="preserve"> different implementation</w:t>
       </w:r>
@@ -349,6 +404,7 @@
           <w:iCs/>
           <w:sz w:val="24"/>
           <w:szCs w:val="24"/>
+          <w:lang w:val="en-US"/>
         </w:rPr>
         <w:t>s</w:t>
       </w:r>
@@ -361,18 +417,46 @@
           <w:iCs/>
           <w:sz w:val="24"/>
           <w:szCs w:val="24"/>
-        </w:rPr>
-        <w:t xml:space="preserve"> of QuickSort algorithm</w:t>
-      </w:r>
-      <w:r>
-        <w:rPr>
-          <w:rFonts w:ascii="Times-Roman" w:hAnsi="Times-Roman"/>
-          <w:b w:val="false"/>
-          <w:bCs w:val="false"/>
-          <w:i/>
-          <w:iCs/>
-          <w:sz w:val="24"/>
-          <w:szCs w:val="24"/>
+          <w:lang w:val="en-US"/>
+        </w:rPr>
+        <w:t xml:space="preserve"> of </w:t>
+      </w:r>
+      <w:r>
+        <w:rPr>
+          <w:rFonts w:ascii="Times-Roman" w:hAnsi="Times-Roman"/>
+          <w:b w:val="false"/>
+          <w:bCs w:val="false"/>
+          <w:i/>
+          <w:iCs/>
+          <w:sz w:val="24"/>
+          <w:szCs w:val="24"/>
+          <w:lang w:val="en-US"/>
+        </w:rPr>
+        <w:t xml:space="preserve">the </w:t>
+      </w:r>
+      <w:r>
+        <w:rPr>
+          <w:rFonts w:ascii="Times-Roman" w:hAnsi="Times-Roman"/>
+          <w:b w:val="false"/>
+          <w:bCs w:val="false"/>
+          <w:i/>
+          <w:iCs/>
+          <w:sz w:val="24"/>
+          <w:szCs w:val="24"/>
+          <w:lang w:val="en-US"/>
+        </w:rPr>
+        <w:t>QuickSort algorithm</w:t>
+      </w:r>
+      <w:r>
+        <w:rPr>
+          <w:rFonts w:ascii="Times-Roman" w:hAnsi="Times-Roman"/>
+          <w:b w:val="false"/>
+          <w:bCs w:val="false"/>
+          <w:i/>
+          <w:iCs/>
+          <w:sz w:val="24"/>
+          <w:szCs w:val="24"/>
+          <w:lang w:val="en-US"/>
         </w:rPr>
         <w:t xml:space="preserve">. </w:t>
       </w:r>
@@ -385,54 +469,98 @@
           <w:iCs/>
           <w:sz w:val="24"/>
           <w:szCs w:val="24"/>
-        </w:rPr>
-        <w:t>For each implementation, a series of analys</w:t>
-      </w:r>
-      <w:r>
-        <w:rPr>
-          <w:rFonts w:ascii="Times-Roman" w:hAnsi="Times-Roman"/>
-          <w:b w:val="false"/>
-          <w:bCs w:val="false"/>
-          <w:i/>
-          <w:iCs/>
-          <w:sz w:val="24"/>
-          <w:szCs w:val="24"/>
-        </w:rPr>
-        <w:t>e</w:t>
-      </w:r>
-      <w:r>
-        <w:rPr>
-          <w:rFonts w:ascii="Times-Roman" w:hAnsi="Times-Roman"/>
-          <w:b w:val="false"/>
-          <w:bCs w:val="false"/>
-          <w:i/>
-          <w:iCs/>
-          <w:sz w:val="24"/>
-          <w:szCs w:val="24"/>
-        </w:rPr>
-        <w:t xml:space="preserve">s </w:t>
-      </w:r>
-      <w:r>
-        <w:rPr>
-          <w:rFonts w:ascii="Times-Roman" w:hAnsi="Times-Roman"/>
-          <w:b w:val="false"/>
-          <w:bCs w:val="false"/>
-          <w:i/>
-          <w:iCs/>
-          <w:sz w:val="24"/>
-          <w:szCs w:val="24"/>
-        </w:rPr>
-        <w:t>are made in order to compare their respective performances</w:t>
-      </w:r>
-      <w:r>
-        <w:rPr>
-          <w:rFonts w:ascii="Times-Roman" w:hAnsi="Times-Roman"/>
-          <w:b w:val="false"/>
-          <w:bCs w:val="false"/>
-          <w:i/>
-          <w:iCs/>
-          <w:sz w:val="24"/>
-          <w:szCs w:val="24"/>
+          <w:lang w:val="en-US"/>
+        </w:rPr>
+        <w:t xml:space="preserve">For each implementation, a series of </w:t>
+      </w:r>
+      <w:r>
+        <w:rPr>
+          <w:rFonts w:ascii="Times-Roman" w:hAnsi="Times-Roman"/>
+          <w:b w:val="false"/>
+          <w:bCs w:val="false"/>
+          <w:i/>
+          <w:iCs/>
+          <w:sz w:val="24"/>
+          <w:szCs w:val="24"/>
+          <w:lang w:val="en-US"/>
+        </w:rPr>
+        <w:t>tests</w:t>
+      </w:r>
+      <w:r>
+        <w:rPr>
+          <w:rFonts w:ascii="Times-Roman" w:hAnsi="Times-Roman"/>
+          <w:b w:val="false"/>
+          <w:bCs w:val="false"/>
+          <w:i/>
+          <w:iCs/>
+          <w:sz w:val="24"/>
+          <w:szCs w:val="24"/>
+          <w:lang w:val="en-US"/>
+        </w:rPr>
+        <w:t xml:space="preserve"> </w:t>
+      </w:r>
+      <w:r>
+        <w:rPr>
+          <w:rFonts w:ascii="Times-Roman" w:hAnsi="Times-Roman"/>
+          <w:b w:val="false"/>
+          <w:bCs w:val="false"/>
+          <w:i/>
+          <w:iCs/>
+          <w:sz w:val="24"/>
+          <w:szCs w:val="24"/>
+          <w:lang w:val="en-US"/>
+        </w:rPr>
+        <w:t>were conducted</w:t>
+      </w:r>
+      <w:r>
+        <w:rPr>
+          <w:rFonts w:ascii="Times-Roman" w:hAnsi="Times-Roman"/>
+          <w:b w:val="false"/>
+          <w:bCs w:val="false"/>
+          <w:i/>
+          <w:iCs/>
+          <w:sz w:val="24"/>
+          <w:szCs w:val="24"/>
+          <w:lang w:val="en-US"/>
+        </w:rPr>
+        <w:t xml:space="preserve"> in order </w:t>
+      </w:r>
+      <w:r>
+        <w:rPr>
+          <w:rFonts w:ascii="Times-Roman" w:hAnsi="Times-Roman"/>
+          <w:b w:val="false"/>
+          <w:bCs w:val="false"/>
+          <w:i/>
+          <w:iCs/>
+          <w:sz w:val="24"/>
+          <w:szCs w:val="24"/>
+          <w:lang w:val="en-US"/>
+        </w:rPr>
+        <w:t>to analyze and</w:t>
+      </w:r>
+      <w:r>
+        <w:rPr>
+          <w:rFonts w:ascii="Times-Roman" w:hAnsi="Times-Roman"/>
+          <w:b w:val="false"/>
+          <w:bCs w:val="false"/>
+          <w:i/>
+          <w:iCs/>
+          <w:sz w:val="24"/>
+          <w:szCs w:val="24"/>
+          <w:lang w:val="en-US"/>
+        </w:rPr>
+        <w:t xml:space="preserve"> compare their respective performances</w:t>
+      </w:r>
+      <w:r>
+        <w:rPr>
+          <w:rFonts w:ascii="Times-Roman" w:hAnsi="Times-Roman"/>
+          <w:b w:val="false"/>
+          <w:bCs w:val="false"/>
+          <w:i/>
+          <w:iCs/>
+          <w:sz w:val="24"/>
+          <w:szCs w:val="24"/>
+          <w:lang w:val="en-US"/>
         </w:rPr>
         <w:t>.</w:t>
       </w:r>
@@ -515,6 +643,7 @@
           <w:iCs/>
           <w:sz w:val="24"/>
           <w:szCs w:val="24"/>
+          <w:lang w:val="pt-BR"/>
         </w:rPr>
         <w:t>O texto a seguir descreve o problema “</w:t>
       </w:r>
@@ -527,6 +656,7 @@
           <w:iCs/>
           <w:sz w:val="24"/>
           <w:szCs w:val="24"/>
+          <w:lang w:val="pt-BR"/>
         </w:rPr>
         <w:t>Biblioteca Digital de Arendelle</w:t>
       </w:r>
@@ -539,6 +669,7 @@
           <w:iCs/>
           <w:sz w:val="24"/>
           <w:szCs w:val="24"/>
+          <w:lang w:val="pt-BR"/>
         </w:rPr>
         <w:t xml:space="preserve">” e </w:t>
       </w:r>
@@ -551,6 +682,7 @@
           <w:iCs/>
           <w:sz w:val="24"/>
           <w:szCs w:val="24"/>
+          <w:lang w:val="pt-BR"/>
         </w:rPr>
         <w:t xml:space="preserve">sua resolução </w:t>
       </w:r>
@@ -563,6 +695,7 @@
           <w:iCs/>
           <w:sz w:val="24"/>
           <w:szCs w:val="24"/>
+          <w:lang w:val="pt-BR"/>
         </w:rPr>
         <w:t>usando</w:t>
       </w:r>
@@ -575,6 +708,7 @@
           <w:iCs/>
           <w:sz w:val="24"/>
           <w:szCs w:val="24"/>
+          <w:lang w:val="pt-BR"/>
         </w:rPr>
         <w:t xml:space="preserve"> d</w:t>
       </w:r>
@@ -587,6 +721,7 @@
           <w:iCs/>
           <w:sz w:val="24"/>
           <w:szCs w:val="24"/>
+          <w:lang w:val="pt-BR"/>
         </w:rPr>
         <w:t>iferentes</w:t>
       </w:r>
@@ -599,18 +734,46 @@
           <w:iCs/>
           <w:sz w:val="24"/>
           <w:szCs w:val="24"/>
-        </w:rPr>
-        <w:t xml:space="preserve"> implemenações do algoritmo QuickSort</w:t>
-      </w:r>
-      <w:r>
-        <w:rPr>
-          <w:rFonts w:ascii="Times-Roman" w:hAnsi="Times-Roman"/>
-          <w:b w:val="false"/>
-          <w:bCs w:val="false"/>
-          <w:i/>
-          <w:iCs/>
-          <w:sz w:val="24"/>
-          <w:szCs w:val="24"/>
+          <w:lang w:val="pt-BR"/>
+        </w:rPr>
+        <w:t xml:space="preserve"> implemen</w:t>
+      </w:r>
+      <w:r>
+        <w:rPr>
+          <w:rFonts w:ascii="Times-Roman" w:hAnsi="Times-Roman"/>
+          <w:b w:val="false"/>
+          <w:bCs w:val="false"/>
+          <w:i/>
+          <w:iCs/>
+          <w:sz w:val="24"/>
+          <w:szCs w:val="24"/>
+          <w:lang w:val="pt-BR"/>
+        </w:rPr>
+        <w:t>t</w:t>
+      </w:r>
+      <w:r>
+        <w:rPr>
+          <w:rFonts w:ascii="Times-Roman" w:hAnsi="Times-Roman"/>
+          <w:b w:val="false"/>
+          <w:bCs w:val="false"/>
+          <w:i/>
+          <w:iCs/>
+          <w:sz w:val="24"/>
+          <w:szCs w:val="24"/>
+          <w:lang w:val="pt-BR"/>
+        </w:rPr>
+        <w:t>ações do algoritmo QuickSort</w:t>
+      </w:r>
+      <w:r>
+        <w:rPr>
+          <w:rFonts w:ascii="Times-Roman" w:hAnsi="Times-Roman"/>
+          <w:b w:val="false"/>
+          <w:bCs w:val="false"/>
+          <w:i/>
+          <w:iCs/>
+          <w:sz w:val="24"/>
+          <w:szCs w:val="24"/>
+          <w:lang w:val="pt-BR"/>
         </w:rPr>
         <w:t xml:space="preserve">. </w:t>
       </w:r>
@@ -623,6 +786,7 @@
           <w:iCs/>
           <w:sz w:val="24"/>
           <w:szCs w:val="24"/>
+          <w:lang w:val="pt-BR"/>
         </w:rPr>
         <w:t xml:space="preserve">Para cada implementação </w:t>
       </w:r>
@@ -635,6 +799,7 @@
           <w:iCs/>
           <w:sz w:val="24"/>
           <w:szCs w:val="24"/>
+          <w:lang w:val="pt-BR"/>
         </w:rPr>
         <w:t xml:space="preserve">é </w:t>
       </w:r>
@@ -647,42 +812,124 @@
           <w:iCs/>
           <w:sz w:val="24"/>
           <w:szCs w:val="24"/>
-        </w:rPr>
-        <w:t xml:space="preserve">feita uma série de análises </w:t>
-      </w:r>
-      <w:r>
-        <w:rPr>
-          <w:rFonts w:ascii="Times-Roman" w:hAnsi="Times-Roman"/>
-          <w:b w:val="false"/>
-          <w:bCs w:val="false"/>
-          <w:i/>
-          <w:iCs/>
-          <w:sz w:val="24"/>
-          <w:szCs w:val="24"/>
-        </w:rPr>
-        <w:t xml:space="preserve">a fim </w:t>
-      </w:r>
-      <w:r>
-        <w:rPr>
-          <w:rFonts w:ascii="Times-Roman" w:hAnsi="Times-Roman"/>
-          <w:b w:val="false"/>
-          <w:bCs w:val="false"/>
-          <w:i/>
-          <w:iCs/>
-          <w:sz w:val="24"/>
-          <w:szCs w:val="24"/>
-        </w:rPr>
-        <w:t>de comparar suas respectivas performances</w:t>
-      </w:r>
-      <w:r>
-        <w:rPr>
-          <w:rFonts w:ascii="Times-Roman" w:hAnsi="Times-Roman"/>
-          <w:b w:val="false"/>
-          <w:bCs w:val="false"/>
-          <w:i/>
-          <w:iCs/>
-          <w:sz w:val="24"/>
-          <w:szCs w:val="24"/>
+          <w:lang w:val="pt-BR"/>
+        </w:rPr>
+        <w:t xml:space="preserve">feita uma série de </w:t>
+      </w:r>
+      <w:r>
+        <w:rPr>
+          <w:rFonts w:ascii="Times-Roman" w:hAnsi="Times-Roman"/>
+          <w:b w:val="false"/>
+          <w:bCs w:val="false"/>
+          <w:i/>
+          <w:iCs/>
+          <w:sz w:val="24"/>
+          <w:szCs w:val="24"/>
+          <w:lang w:val="pt-BR"/>
+        </w:rPr>
+        <w:t xml:space="preserve">testes a fim de </w:t>
+      </w:r>
+      <w:r>
+        <w:rPr>
+          <w:rFonts w:ascii="Times-Roman" w:hAnsi="Times-Roman"/>
+          <w:b w:val="false"/>
+          <w:bCs w:val="false"/>
+          <w:i/>
+          <w:iCs/>
+          <w:sz w:val="24"/>
+          <w:szCs w:val="24"/>
+          <w:lang w:val="pt-BR"/>
+        </w:rPr>
+        <w:t>an</w:t>
+      </w:r>
+      <w:r>
+        <w:rPr>
+          <w:rFonts w:ascii="Times-Roman" w:hAnsi="Times-Roman"/>
+          <w:b w:val="false"/>
+          <w:bCs w:val="false"/>
+          <w:i/>
+          <w:iCs/>
+          <w:sz w:val="24"/>
+          <w:szCs w:val="24"/>
+          <w:lang w:val="pt-BR"/>
+        </w:rPr>
+        <w:t>a</w:t>
+      </w:r>
+      <w:r>
+        <w:rPr>
+          <w:rFonts w:ascii="Times-Roman" w:hAnsi="Times-Roman"/>
+          <w:b w:val="false"/>
+          <w:bCs w:val="false"/>
+          <w:i/>
+          <w:iCs/>
+          <w:sz w:val="24"/>
+          <w:szCs w:val="24"/>
+          <w:lang w:val="pt-BR"/>
+        </w:rPr>
+        <w:t>lis</w:t>
+      </w:r>
+      <w:r>
+        <w:rPr>
+          <w:rFonts w:ascii="Times-Roman" w:hAnsi="Times-Roman"/>
+          <w:b w:val="false"/>
+          <w:bCs w:val="false"/>
+          <w:i/>
+          <w:iCs/>
+          <w:sz w:val="24"/>
+          <w:szCs w:val="24"/>
+          <w:lang w:val="pt-BR"/>
+        </w:rPr>
+        <w:t>ar</w:t>
+      </w:r>
+      <w:r>
+        <w:rPr>
+          <w:rFonts w:ascii="Times-Roman" w:hAnsi="Times-Roman"/>
+          <w:b w:val="false"/>
+          <w:bCs w:val="false"/>
+          <w:i/>
+          <w:iCs/>
+          <w:sz w:val="24"/>
+          <w:szCs w:val="24"/>
+          <w:lang w:val="pt-BR"/>
+        </w:rPr>
+        <w:t xml:space="preserve"> </w:t>
+      </w:r>
+      <w:r>
+        <w:rPr>
+          <w:rFonts w:ascii="Times-Roman" w:hAnsi="Times-Roman"/>
+          <w:b w:val="false"/>
+          <w:bCs w:val="false"/>
+          <w:i/>
+          <w:iCs/>
+          <w:sz w:val="24"/>
+          <w:szCs w:val="24"/>
+          <w:lang w:val="pt-BR"/>
+        </w:rPr>
+        <w:t xml:space="preserve">e </w:t>
+      </w:r>
+      <w:r>
+        <w:rPr>
+          <w:rFonts w:ascii="Times-Roman" w:hAnsi="Times-Roman"/>
+          <w:b w:val="false"/>
+          <w:bCs w:val="false"/>
+          <w:i/>
+          <w:iCs/>
+          <w:sz w:val="24"/>
+          <w:szCs w:val="24"/>
+          <w:lang w:val="pt-BR"/>
+        </w:rPr>
+        <w:t>comparar suas respectivas performances</w:t>
+      </w:r>
+      <w:r>
+        <w:rPr>
+          <w:rFonts w:ascii="Times-Roman" w:hAnsi="Times-Roman"/>
+          <w:b w:val="false"/>
+          <w:bCs w:val="false"/>
+          <w:i/>
+          <w:iCs/>
+          <w:sz w:val="24"/>
+          <w:szCs w:val="24"/>
+          <w:lang w:val="pt-BR"/>
         </w:rPr>
         <w:t>.</w:t>
       </w:r>
@@ -1824,7 +2071,17 @@
           <w:sz w:val="24"/>
           <w:szCs w:val="24"/>
         </w:rPr>
-        <w:t>os três parâmetros citados anteriormente.</w:t>
+        <w:t xml:space="preserve">os três parâmetros citados anteriormente. </w:t>
+      </w:r>
+      <w:r>
+        <w:rPr>
+          <w:rFonts w:ascii="Times-Roman" w:hAnsi="Times-Roman"/>
+          <w:b w:val="false"/>
+          <w:bCs w:val="false"/>
+          <w:sz w:val="24"/>
+          <w:szCs w:val="24"/>
+        </w:rPr>
+        <w:t>A linguagem utilizada na solução desse problema foi a linguagem C.</w:t>
       </w:r>
     </w:p>
     <w:p>
@@ -1854,8 +2111,778 @@
     <w:p>
       <w:pPr>
         <w:pStyle w:val="Normal"/>
+        <w:spacing w:lineRule="auto" w:line="360" w:before="0" w:after="0"/>
+        <w:jc w:val="both"/>
+        <w:rPr>
+          <w:rFonts w:ascii="Times-Roman" w:hAnsi="Times-Roman"/>
+          <w:b/>
+          <w:b/>
+          <w:bCs/>
+          <w:sz w:val="26"/>
+          <w:szCs w:val="26"/>
+        </w:rPr>
+      </w:pPr>
+      <w:r>
+        <w:rPr>
+          <w:rFonts w:ascii="Times-Roman" w:hAnsi="Times-Roman"/>
+          <w:b/>
+          <w:bCs/>
+          <w:sz w:val="26"/>
+          <w:szCs w:val="26"/>
+        </w:rPr>
+        <w:t>2. Implementação</w:t>
+      </w:r>
+    </w:p>
+    <w:p>
+      <w:pPr>
+        <w:pStyle w:val="Normal"/>
         <w:spacing w:lineRule="auto" w:line="240" w:before="0" w:after="0"/>
         <w:jc w:val="both"/>
+        <w:rPr/>
+      </w:pPr>
+      <w:r>
+        <w:rPr>
+          <w:rFonts w:ascii="Times-Roman" w:hAnsi="Times-Roman"/>
+          <w:b w:val="false"/>
+          <w:bCs w:val="false"/>
+          <w:sz w:val="24"/>
+          <w:szCs w:val="24"/>
+        </w:rPr>
+        <w:t xml:space="preserve">A </w:t>
+      </w:r>
+      <w:r>
+        <w:rPr>
+          <w:rFonts w:ascii="Times-Roman" w:hAnsi="Times-Roman"/>
+          <w:b w:val="false"/>
+          <w:bCs w:val="false"/>
+          <w:i w:val="false"/>
+          <w:iCs w:val="false"/>
+          <w:sz w:val="24"/>
+          <w:szCs w:val="24"/>
+        </w:rPr>
+        <w:t>implementação desse problema se deu em duas etapas distintas, sendo elas:</w:t>
+      </w:r>
+    </w:p>
+    <w:p>
+      <w:pPr>
+        <w:pStyle w:val="Normal"/>
+        <w:numPr>
+          <w:ilvl w:val="0"/>
+          <w:numId w:val="2"/>
+        </w:numPr>
+        <w:spacing w:lineRule="auto" w:line="240" w:before="0" w:after="0"/>
+        <w:jc w:val="both"/>
+        <w:rPr/>
+      </w:pPr>
+      <w:r>
+        <w:rPr>
+          <w:rFonts w:ascii="Times-Roman" w:hAnsi="Times-Roman"/>
+          <w:b w:val="false"/>
+          <w:bCs w:val="false"/>
+          <w:i w:val="false"/>
+          <w:iCs w:val="false"/>
+          <w:sz w:val="24"/>
+          <w:szCs w:val="24"/>
+        </w:rPr>
+        <w:t>Identificar os parâmetros passados para o programa (tipo de QuickSort, tamanho e organização do</w:t>
+      </w:r>
+      <w:r>
+        <w:rPr>
+          <w:rFonts w:ascii="Times-Roman" w:hAnsi="Times-Roman"/>
+          <w:b w:val="false"/>
+          <w:bCs w:val="false"/>
+          <w:i w:val="false"/>
+          <w:iCs w:val="false"/>
+          <w:sz w:val="24"/>
+          <w:szCs w:val="24"/>
+        </w:rPr>
+        <w:t>s</w:t>
+      </w:r>
+      <w:r>
+        <w:rPr>
+          <w:rFonts w:ascii="Times-Roman" w:hAnsi="Times-Roman"/>
+          <w:b w:val="false"/>
+          <w:bCs w:val="false"/>
+          <w:i w:val="false"/>
+          <w:iCs w:val="false"/>
+          <w:sz w:val="24"/>
+          <w:szCs w:val="24"/>
+        </w:rPr>
+        <w:t xml:space="preserve"> array</w:t>
+      </w:r>
+      <w:r>
+        <w:rPr>
+          <w:rFonts w:ascii="Times-Roman" w:hAnsi="Times-Roman"/>
+          <w:b w:val="false"/>
+          <w:bCs w:val="false"/>
+          <w:i w:val="false"/>
+          <w:iCs w:val="false"/>
+          <w:sz w:val="24"/>
+          <w:szCs w:val="24"/>
+        </w:rPr>
+        <w:t>s</w:t>
+      </w:r>
+      <w:r>
+        <w:rPr>
+          <w:rFonts w:ascii="Times-Roman" w:hAnsi="Times-Roman"/>
+          <w:b w:val="false"/>
+          <w:bCs w:val="false"/>
+          <w:i w:val="false"/>
+          <w:iCs w:val="false"/>
+          <w:sz w:val="24"/>
+          <w:szCs w:val="24"/>
+        </w:rPr>
+        <w:t xml:space="preserve">, impressão dos arrays) </w:t>
+      </w:r>
+      <w:r>
+        <w:rPr>
+          <w:rFonts w:ascii="Times-Roman" w:hAnsi="Times-Roman"/>
+          <w:b w:val="false"/>
+          <w:bCs w:val="false"/>
+          <w:i w:val="false"/>
+          <w:iCs w:val="false"/>
+          <w:sz w:val="24"/>
+          <w:szCs w:val="24"/>
+        </w:rPr>
+        <w:t>e organizar os dados seguindo esses parâmetros</w:t>
+      </w:r>
+      <w:r>
+        <w:rPr>
+          <w:rFonts w:ascii="Times-Roman" w:hAnsi="Times-Roman"/>
+          <w:b w:val="false"/>
+          <w:bCs w:val="false"/>
+          <w:i w:val="false"/>
+          <w:iCs w:val="false"/>
+          <w:sz w:val="24"/>
+          <w:szCs w:val="24"/>
+        </w:rPr>
+        <w:t>;</w:t>
+      </w:r>
+    </w:p>
+    <w:p>
+      <w:pPr>
+        <w:pStyle w:val="Normal"/>
+        <w:numPr>
+          <w:ilvl w:val="0"/>
+          <w:numId w:val="2"/>
+        </w:numPr>
+        <w:spacing w:lineRule="auto" w:line="240" w:before="0" w:after="0"/>
+        <w:jc w:val="both"/>
+        <w:rPr>
+          <w:rFonts w:ascii="Times-Roman" w:hAnsi="Times-Roman"/>
+          <w:b w:val="false"/>
+          <w:b w:val="false"/>
+          <w:bCs w:val="false"/>
+          <w:i w:val="false"/>
+          <w:i w:val="false"/>
+          <w:iCs w:val="false"/>
+          <w:sz w:val="24"/>
+          <w:szCs w:val="24"/>
+        </w:rPr>
+      </w:pPr>
+      <w:r>
+        <w:rPr>
+          <w:rFonts w:ascii="Times-Roman" w:hAnsi="Times-Roman"/>
+          <w:b w:val="false"/>
+          <w:bCs w:val="false"/>
+          <w:i w:val="false"/>
+          <w:iCs w:val="false"/>
+          <w:sz w:val="24"/>
+          <w:szCs w:val="24"/>
+        </w:rPr>
+        <w:t>Montar e executar o tipo certo de QuickSort de acordo com a entrada do programa.</w:t>
+      </w:r>
+    </w:p>
+    <w:p>
+      <w:pPr>
+        <w:pStyle w:val="Normal"/>
+        <w:spacing w:lineRule="auto" w:line="240" w:before="114" w:after="114"/>
+        <w:jc w:val="both"/>
+        <w:rPr>
+          <w:rFonts w:ascii="Times-Roman" w:hAnsi="Times-Roman"/>
+          <w:b w:val="false"/>
+          <w:b w:val="false"/>
+          <w:bCs w:val="false"/>
+          <w:i w:val="false"/>
+          <w:i w:val="false"/>
+          <w:iCs w:val="false"/>
+          <w:sz w:val="24"/>
+          <w:szCs w:val="24"/>
+        </w:rPr>
+      </w:pPr>
+      <w:r>
+        <w:rPr>
+          <w:rFonts w:ascii="Times-Roman" w:hAnsi="Times-Roman"/>
+          <w:b w:val="false"/>
+          <w:bCs w:val="false"/>
+          <w:i w:val="false"/>
+          <w:iCs w:val="false"/>
+          <w:sz w:val="24"/>
+          <w:szCs w:val="24"/>
+        </w:rPr>
+        <w:t>Sendo assim, vamos dividir essa seção em duas partes para abordar cada etapa individualmente.</w:t>
+      </w:r>
+    </w:p>
+    <w:p>
+      <w:pPr>
+        <w:pStyle w:val="Normal"/>
+        <w:spacing w:lineRule="auto" w:line="360" w:before="0" w:after="0"/>
+        <w:jc w:val="both"/>
+        <w:rPr>
+          <w:rFonts w:ascii="Times-Roman" w:hAnsi="Times-Roman"/>
+          <w:b/>
+          <w:b/>
+          <w:bCs/>
+          <w:i w:val="false"/>
+          <w:i w:val="false"/>
+          <w:iCs w:val="false"/>
+          <w:sz w:val="24"/>
+          <w:szCs w:val="24"/>
+        </w:rPr>
+      </w:pPr>
+      <w:r>
+        <w:rPr>
+          <w:rFonts w:ascii="Times-Roman" w:hAnsi="Times-Roman"/>
+          <w:b/>
+          <w:bCs/>
+          <w:i w:val="false"/>
+          <w:iCs w:val="false"/>
+          <w:sz w:val="24"/>
+          <w:szCs w:val="24"/>
+        </w:rPr>
+        <w:t>2.1. Identificação dos parâmetros</w:t>
+      </w:r>
+    </w:p>
+    <w:p>
+      <w:pPr>
+        <w:pStyle w:val="Normal"/>
+        <w:spacing w:lineRule="auto" w:line="240" w:before="57" w:after="57"/>
+        <w:jc w:val="both"/>
+        <w:rPr>
+          <w:rFonts w:ascii="Times-Roman" w:hAnsi="Times-Roman"/>
+          <w:b w:val="false"/>
+          <w:b w:val="false"/>
+          <w:bCs w:val="false"/>
+          <w:i w:val="false"/>
+          <w:i w:val="false"/>
+          <w:iCs w:val="false"/>
+          <w:sz w:val="24"/>
+          <w:szCs w:val="24"/>
+        </w:rPr>
+      </w:pPr>
+      <w:r>
+        <w:rPr>
+          <w:rFonts w:ascii="Times-Roman" w:hAnsi="Times-Roman"/>
+          <w:b w:val="false"/>
+          <w:bCs w:val="false"/>
+          <w:i w:val="false"/>
+          <w:iCs w:val="false"/>
+          <w:sz w:val="24"/>
+          <w:szCs w:val="24"/>
+        </w:rPr>
+        <w:t>Os parâmetros para o programa são passados na forma de argumentos no seguinte formato:</w:t>
+      </w:r>
+    </w:p>
+    <w:p>
+      <w:pPr>
+        <w:pStyle w:val="Normal"/>
+        <w:spacing w:lineRule="auto" w:line="240" w:before="57" w:after="57"/>
+        <w:jc w:val="center"/>
+        <w:rPr>
+          <w:b/>
+          <w:b/>
+          <w:bCs/>
+        </w:rPr>
+      </w:pPr>
+      <w:r>
+        <w:rPr>
+          <w:rFonts w:ascii="Times-Roman" w:hAnsi="Times-Roman"/>
+          <w:b/>
+          <w:bCs/>
+          <w:i w:val="false"/>
+          <w:iCs w:val="false"/>
+          <w:sz w:val="24"/>
+          <w:szCs w:val="24"/>
+        </w:rPr>
+        <w:t>.</w:t>
+      </w:r>
+      <w:r>
+        <w:rPr>
+          <w:rFonts w:ascii="Times-Roman" w:hAnsi="Times-Roman"/>
+          <w:b w:val="false"/>
+          <w:bCs w:val="false"/>
+          <w:i/>
+          <w:iCs/>
+          <w:sz w:val="24"/>
+          <w:szCs w:val="24"/>
+        </w:rPr>
+        <w:t>/nomedoprograma &lt;variação&gt; &lt;tipo&gt; &lt;tamanho&gt; [-p]</w:t>
+      </w:r>
+    </w:p>
+    <w:p>
+      <w:pPr>
+        <w:pStyle w:val="Normal"/>
+        <w:spacing w:lineRule="auto" w:line="240" w:before="57" w:after="57"/>
+        <w:jc w:val="both"/>
+        <w:rPr>
+          <w:b w:val="false"/>
+          <w:b w:val="false"/>
+          <w:bCs w:val="false"/>
+          <w:i w:val="false"/>
+          <w:i w:val="false"/>
+          <w:iCs w:val="false"/>
+        </w:rPr>
+      </w:pPr>
+      <w:r>
+        <w:rPr>
+          <w:rFonts w:ascii="Times-Roman" w:hAnsi="Times-Roman"/>
+          <w:b w:val="false"/>
+          <w:bCs w:val="false"/>
+          <w:i w:val="false"/>
+          <w:iCs w:val="false"/>
+          <w:sz w:val="24"/>
+          <w:szCs w:val="24"/>
+        </w:rPr>
+        <w:t xml:space="preserve">onde </w:t>
+      </w:r>
+      <w:r>
+        <w:rPr>
+          <w:rFonts w:ascii="Times-Roman" w:hAnsi="Times-Roman"/>
+          <w:b w:val="false"/>
+          <w:bCs w:val="false"/>
+          <w:i/>
+          <w:iCs/>
+          <w:sz w:val="24"/>
+          <w:szCs w:val="24"/>
+        </w:rPr>
+        <w:t xml:space="preserve">variação, tipo </w:t>
+      </w:r>
+      <w:r>
+        <w:rPr>
+          <w:rFonts w:ascii="Times-Roman" w:hAnsi="Times-Roman"/>
+          <w:b w:val="false"/>
+          <w:bCs w:val="false"/>
+          <w:i w:val="false"/>
+          <w:iCs w:val="false"/>
+          <w:sz w:val="24"/>
+          <w:szCs w:val="24"/>
+        </w:rPr>
+        <w:t>e</w:t>
+      </w:r>
+      <w:r>
+        <w:rPr>
+          <w:rFonts w:ascii="Times-Roman" w:hAnsi="Times-Roman"/>
+          <w:b w:val="false"/>
+          <w:bCs w:val="false"/>
+          <w:i/>
+          <w:iCs/>
+          <w:sz w:val="24"/>
+          <w:szCs w:val="24"/>
+        </w:rPr>
+        <w:t xml:space="preserve"> tamanho </w:t>
+      </w:r>
+      <w:r>
+        <w:rPr>
+          <w:rFonts w:ascii="Times-Roman" w:hAnsi="Times-Roman"/>
+          <w:b w:val="false"/>
+          <w:bCs w:val="false"/>
+          <w:i w:val="false"/>
+          <w:iCs w:val="false"/>
+          <w:sz w:val="24"/>
+          <w:szCs w:val="24"/>
+        </w:rPr>
+        <w:t xml:space="preserve">são o tipo de QuickSort a ser executado, o tipo de ordenação dos arrays e o tamanho do arrays, respectivamente. O parâmetro -p, quando presente, indica que é necessário imprimir os arrays originais utilizados </w:t>
+      </w:r>
+      <w:r>
+        <w:rPr>
+          <w:rFonts w:ascii="Times-Roman" w:hAnsi="Times-Roman"/>
+          <w:b w:val="false"/>
+          <w:bCs w:val="false"/>
+          <w:i w:val="false"/>
+          <w:iCs w:val="false"/>
+          <w:sz w:val="24"/>
+          <w:szCs w:val="24"/>
+        </w:rPr>
+        <w:t>na ordenação.</w:t>
+      </w:r>
+    </w:p>
+    <w:p>
+      <w:pPr>
+        <w:pStyle w:val="Normal"/>
+        <w:spacing w:lineRule="auto" w:line="240" w:before="57" w:after="57"/>
+        <w:jc w:val="both"/>
+        <w:rPr>
+          <w:b w:val="false"/>
+          <w:b w:val="false"/>
+          <w:bCs w:val="false"/>
+        </w:rPr>
+      </w:pPr>
+      <w:r>
+        <w:rPr>
+          <w:rFonts w:ascii="Times-Roman" w:hAnsi="Times-Roman"/>
+          <w:b w:val="false"/>
+          <w:bCs w:val="false"/>
+          <w:i w:val="false"/>
+          <w:iCs w:val="false"/>
+          <w:sz w:val="24"/>
+          <w:szCs w:val="24"/>
+        </w:rPr>
+        <w:t xml:space="preserve">A linguagem C fornece uma forma simples de lidar com argumentos. Por meio da passagem de dois parâmetros para a função main, é possível saber a quantidade de argumentos e seus valores. Esses parâmetros são o </w:t>
+      </w:r>
+      <w:r>
+        <w:rPr>
+          <w:rFonts w:ascii="Times-Roman" w:hAnsi="Times-Roman"/>
+          <w:b w:val="false"/>
+          <w:bCs w:val="false"/>
+          <w:i/>
+          <w:iCs/>
+          <w:sz w:val="24"/>
+          <w:szCs w:val="24"/>
+        </w:rPr>
+        <w:t>argc</w:t>
+      </w:r>
+      <w:r>
+        <w:rPr>
+          <w:rFonts w:ascii="Times-Roman" w:hAnsi="Times-Roman"/>
+          <w:b w:val="false"/>
+          <w:bCs w:val="false"/>
+          <w:i w:val="false"/>
+          <w:iCs w:val="false"/>
+          <w:sz w:val="24"/>
+          <w:szCs w:val="24"/>
+        </w:rPr>
+        <w:t xml:space="preserve"> e o </w:t>
+      </w:r>
+      <w:r>
+        <w:rPr>
+          <w:rFonts w:ascii="Times-Roman" w:hAnsi="Times-Roman"/>
+          <w:b w:val="false"/>
+          <w:bCs w:val="false"/>
+          <w:i/>
+          <w:iCs/>
+          <w:sz w:val="24"/>
+          <w:szCs w:val="24"/>
+        </w:rPr>
+        <w:t>argv</w:t>
+      </w:r>
+      <w:r>
+        <w:rPr>
+          <w:rFonts w:ascii="Times-Roman" w:hAnsi="Times-Roman"/>
+          <w:b w:val="false"/>
+          <w:bCs w:val="false"/>
+          <w:i w:val="false"/>
+          <w:iCs w:val="false"/>
+          <w:sz w:val="24"/>
+          <w:szCs w:val="24"/>
+        </w:rPr>
+        <w:t>, sendo o primeiro um valor inteiro que guarda a quantidade de argumentos e o segundo um array de strings contendo o valor dos argumentos. Dessa forma, a declaração do main fica no seguinte formato:</w:t>
+      </w:r>
+    </w:p>
+    <w:p>
+      <w:pPr>
+        <w:pStyle w:val="Normal"/>
+        <w:spacing w:lineRule="auto" w:line="240" w:before="57" w:after="57"/>
+        <w:jc w:val="center"/>
+        <w:rPr>
+          <w:rFonts w:ascii="Times-Roman" w:hAnsi="Times-Roman"/>
+          <w:b w:val="false"/>
+          <w:b w:val="false"/>
+          <w:bCs w:val="false"/>
+          <w:i/>
+          <w:i/>
+          <w:iCs/>
+          <w:sz w:val="24"/>
+          <w:szCs w:val="24"/>
+        </w:rPr>
+      </w:pPr>
+      <w:r>
+        <w:rPr>
+          <w:rFonts w:ascii="Times-Roman" w:hAnsi="Times-Roman"/>
+          <w:b w:val="false"/>
+          <w:bCs w:val="false"/>
+          <w:i/>
+          <w:iCs/>
+          <w:sz w:val="24"/>
+          <w:szCs w:val="24"/>
+        </w:rPr>
+        <w:t>int main(int argc, char *argv[]) { … }</w:t>
+      </w:r>
+    </w:p>
+    <w:p>
+      <w:pPr>
+        <w:pStyle w:val="Normal"/>
+        <w:spacing w:lineRule="auto" w:line="240" w:before="57" w:after="57"/>
+        <w:jc w:val="both"/>
+        <w:rPr>
+          <w:b w:val="false"/>
+          <w:b w:val="false"/>
+          <w:bCs w:val="false"/>
+          <w:i w:val="false"/>
+          <w:i w:val="false"/>
+          <w:iCs w:val="false"/>
+        </w:rPr>
+      </w:pPr>
+      <w:r>
+        <w:rPr>
+          <w:rFonts w:ascii="Times-Roman" w:hAnsi="Times-Roman"/>
+          <w:b w:val="false"/>
+          <w:bCs w:val="false"/>
+          <w:i w:val="false"/>
+          <w:iCs w:val="false"/>
+          <w:sz w:val="24"/>
+          <w:szCs w:val="24"/>
+        </w:rPr>
+        <w:t xml:space="preserve">Após o recebimento dos argumentos/parâmetros, a variação e o tamanho dos arrays são passados para uma função responsável por gerar os arrays de teste. </w:t>
+      </w:r>
+      <w:r>
+        <w:rPr>
+          <w:rFonts w:ascii="Times-Roman" w:hAnsi="Times-Roman"/>
+          <w:b w:val="false"/>
+          <w:bCs w:val="false"/>
+          <w:i w:val="false"/>
+          <w:iCs w:val="false"/>
+          <w:sz w:val="24"/>
+          <w:szCs w:val="24"/>
+        </w:rPr>
+        <w:t>Os arrays de ordem aleatória utilizam um função que gera números aleatórios (</w:t>
+      </w:r>
+      <w:r>
+        <w:rPr>
+          <w:rFonts w:ascii="Times-Roman" w:hAnsi="Times-Roman"/>
+          <w:b w:val="false"/>
+          <w:bCs w:val="false"/>
+          <w:i/>
+          <w:iCs/>
+          <w:sz w:val="24"/>
+          <w:szCs w:val="24"/>
+        </w:rPr>
+        <w:t>rand()</w:t>
+      </w:r>
+      <w:r>
+        <w:rPr>
+          <w:rFonts w:ascii="Times-Roman" w:hAnsi="Times-Roman"/>
+          <w:b w:val="false"/>
+          <w:bCs w:val="false"/>
+          <w:i w:val="false"/>
+          <w:iCs w:val="false"/>
+          <w:sz w:val="24"/>
+          <w:szCs w:val="24"/>
+        </w:rPr>
+        <w:t xml:space="preserve"> da biblioteca stdlib.h) enquanto que os arrays ordenados em ordem crescente e decrescente vão de 1 a n e de n a 1, respectivamente, sendo n o tamanho dos arrays.</w:t>
+      </w:r>
+    </w:p>
+    <w:p>
+      <w:pPr>
+        <w:pStyle w:val="Normal"/>
+        <w:spacing w:lineRule="auto" w:line="240" w:before="57" w:after="57"/>
+        <w:jc w:val="both"/>
+        <w:rPr>
+          <w:rFonts w:ascii="Times-Roman" w:hAnsi="Times-Roman"/>
+          <w:b w:val="false"/>
+          <w:b w:val="false"/>
+          <w:bCs w:val="false"/>
+          <w:i w:val="false"/>
+          <w:i w:val="false"/>
+          <w:iCs w:val="false"/>
+          <w:sz w:val="24"/>
+          <w:szCs w:val="24"/>
+        </w:rPr>
+      </w:pPr>
+      <w:r>
+        <w:rPr>
+          <w:rFonts w:ascii="Times-Roman" w:hAnsi="Times-Roman"/>
+          <w:b w:val="false"/>
+          <w:bCs w:val="false"/>
+          <w:i w:val="false"/>
+          <w:iCs w:val="false"/>
+          <w:sz w:val="24"/>
+          <w:szCs w:val="24"/>
+        </w:rPr>
+        <w:t>Imediatamente após gerar os arrays, é conferido se o parâmetro -p estava presente na entrada. Se sim, é feita uma cópia dos arrays originais de forma a garantir que a ordem original de cada um deles não seja perdida. Por fim, é feita uma chamada para a função QuickSort indicando o tipo de ordenação que foi passado. Esta função, que será abordada na próxima seção, é responsável por identificar e aplicar o tipo certo de ordenação para os arrays.</w:t>
+      </w:r>
+    </w:p>
+    <w:p>
+      <w:pPr>
+        <w:pStyle w:val="Normal"/>
+        <w:spacing w:lineRule="auto" w:line="360" w:before="57" w:after="57"/>
+        <w:jc w:val="both"/>
+        <w:rPr>
+          <w:rFonts w:ascii="Times-Roman" w:hAnsi="Times-Roman"/>
+          <w:b/>
+          <w:b/>
+          <w:bCs/>
+          <w:i w:val="false"/>
+          <w:i w:val="false"/>
+          <w:iCs w:val="false"/>
+          <w:sz w:val="24"/>
+          <w:szCs w:val="24"/>
+        </w:rPr>
+      </w:pPr>
+      <w:r>
+        <w:rPr>
+          <w:rFonts w:ascii="Times-Roman" w:hAnsi="Times-Roman"/>
+          <w:b/>
+          <w:bCs/>
+          <w:i w:val="false"/>
+          <w:iCs w:val="false"/>
+          <w:sz w:val="24"/>
+          <w:szCs w:val="24"/>
+        </w:rPr>
+        <w:t>2.2. QuickSort</w:t>
+      </w:r>
+    </w:p>
+    <w:p>
+      <w:pPr>
+        <w:pStyle w:val="Normal"/>
+        <w:spacing w:lineRule="auto" w:line="240" w:before="57" w:after="57"/>
+        <w:jc w:val="both"/>
+        <w:rPr>
+          <w:b/>
+          <w:b/>
+          <w:bCs/>
+          <w:i w:val="false"/>
+          <w:i w:val="false"/>
+          <w:iCs w:val="false"/>
+        </w:rPr>
+      </w:pPr>
+      <w:r>
+        <w:rPr>
+          <w:rFonts w:ascii="Times-Roman" w:hAnsi="Times-Roman"/>
+          <w:b w:val="false"/>
+          <w:bCs w:val="false"/>
+          <w:i w:val="false"/>
+          <w:iCs w:val="false"/>
+          <w:sz w:val="24"/>
+          <w:szCs w:val="24"/>
+        </w:rPr>
+        <w:t xml:space="preserve">Inicialmente cada variação de QuickSort foi tratada de forma individual, sendo criado um conjunto específico de funções para cada uma delas. Porém, </w:t>
+      </w:r>
+      <w:r>
+        <w:rPr>
+          <w:rFonts w:ascii="Times-Roman" w:hAnsi="Times-Roman"/>
+          <w:b w:val="false"/>
+          <w:bCs w:val="false"/>
+          <w:i w:val="false"/>
+          <w:iCs w:val="false"/>
+          <w:sz w:val="24"/>
+          <w:szCs w:val="24"/>
+        </w:rPr>
+        <w:t>após desenvolver e testar cada variação, o objetivo se tornou reduzir a quantidade de código repetido por meio da junção de algumas funções. Com esse processo, as variações de QuickSort foram divididas em três grupos principais: QuickSort Padrão, QuickSort com Inserção e QuickSort Não Recursivo. O primeiro grupo é composto pelas variações QuickSort Clássico, Mediana de Três e Primeiro Elemento, cuja variação se dá apenas pela escolha do pivô. O segundo grupo é composto por QuickSort Inserção 1%, 5% e 10%, cuja variação se dá apenas pela quantidade de elementos necessários para a chamada do método de ordenação por inserção. O último grupo é composto apenas pela variação QuickSort Não Recursivo, pois essa é a única variação que não utiliza recursão.</w:t>
+      </w:r>
+    </w:p>
+    <w:p>
+      <w:pPr>
+        <w:pStyle w:val="Normal"/>
+        <w:spacing w:lineRule="auto" w:line="240" w:before="57" w:after="57"/>
+        <w:jc w:val="both"/>
+        <w:rPr>
+          <w:b/>
+          <w:b/>
+          <w:bCs/>
+          <w:i w:val="false"/>
+          <w:i w:val="false"/>
+          <w:iCs w:val="false"/>
+        </w:rPr>
+      </w:pPr>
+      <w:r>
+        <w:rPr>
+          <w:rFonts w:ascii="Times-Roman" w:hAnsi="Times-Roman"/>
+          <w:b w:val="false"/>
+          <w:bCs w:val="false"/>
+          <w:i w:val="false"/>
+          <w:iCs w:val="false"/>
+          <w:sz w:val="24"/>
+          <w:szCs w:val="24"/>
+        </w:rPr>
+        <w:t xml:space="preserve">Para cada um dos dois primeiros conjuntos foi desenvolvida uma função Sort que coordena a escolha de pivô e as chamadas recursivas (além da chamada para o método de inserção, no caso do segundo grupo). O método de partição é único no código, ou seja, todas as variações de QuickSort utilizam ele, e a diferenciação entre os formas de escolha de pivô é indicada por um parâmetro passado para a função. </w:t>
+      </w:r>
+      <w:r>
+        <w:rPr>
+          <w:rFonts w:ascii="Times-Roman" w:hAnsi="Times-Roman"/>
+          <w:b w:val="false"/>
+          <w:bCs w:val="false"/>
+          <w:i w:val="false"/>
+          <w:iCs w:val="false"/>
+          <w:sz w:val="24"/>
+          <w:szCs w:val="24"/>
+        </w:rPr>
+        <w:t>Uma estrutura de dados Pilha é utilizada na função de QuickSort Não Recursivo para armazenar a ordem das chamadas para a função de partição, guardando os indíces do array para as próximas chamadas.</w:t>
+      </w:r>
+    </w:p>
+    <w:p>
+      <w:pPr>
+        <w:pStyle w:val="Normal"/>
+        <w:spacing w:lineRule="auto" w:line="240" w:before="57" w:after="57"/>
+        <w:jc w:val="both"/>
+        <w:rPr>
+          <w:b/>
+          <w:b/>
+          <w:bCs/>
+          <w:i w:val="false"/>
+          <w:i w:val="false"/>
+          <w:iCs w:val="false"/>
+        </w:rPr>
+      </w:pPr>
+      <w:r>
+        <w:rPr>
+          <w:rFonts w:ascii="Times-Roman" w:hAnsi="Times-Roman"/>
+          <w:b w:val="false"/>
+          <w:bCs w:val="false"/>
+          <w:i w:val="false"/>
+          <w:iCs w:val="false"/>
+          <w:sz w:val="24"/>
+          <w:szCs w:val="24"/>
+        </w:rPr>
+        <w:t xml:space="preserve">As funções Sort dos grupos QuickSort Padrão e QuickSort com Inserção, e a função de QuickSort não recursivo são coordenadas por uma função geral chamada QuickSort (mencionada no final da seção anterior). Essa função, que recebe um array e sua variação, determina qual função de ordenação será chamada e quais parâmetros serão passados para a função. Por exemplo: para a variação QuickSort Clássico, o QuickSort chama a função Sort do grupo QuickSort Padrão passando como parâmetro de </w:t>
+      </w:r>
+      <w:r>
+        <w:rPr>
+          <w:rFonts w:ascii="Times-Roman" w:hAnsi="Times-Roman"/>
+          <w:b w:val="false"/>
+          <w:bCs w:val="false"/>
+          <w:i w:val="false"/>
+          <w:iCs w:val="false"/>
+          <w:sz w:val="24"/>
+          <w:szCs w:val="24"/>
+        </w:rPr>
+        <w:t>escolha de pivô o número 0, que indica que o pivô escolhido será o elemento central. Para um QuickSort Mediana de Três, a chamada seria a mesma, com exceção do parâmetro de escolha de pivô que agora seria o número 2, indicando uma escolha de pivô por mediana de três. Para o grupo de QuickSort com Inserção, é passado o número de elementos a partir do qual o método de inserção deve ser chamado.</w:t>
+      </w:r>
+    </w:p>
+    <w:p>
+      <w:pPr>
+        <w:pStyle w:val="Normal"/>
+        <w:spacing w:lineRule="auto" w:line="240" w:before="57" w:after="57"/>
+        <w:jc w:val="both"/>
+        <w:rPr>
+          <w:rFonts w:ascii="Times-Roman" w:hAnsi="Times-Roman"/>
+          <w:b w:val="false"/>
+          <w:b w:val="false"/>
+          <w:bCs w:val="false"/>
+          <w:i w:val="false"/>
+          <w:i w:val="false"/>
+          <w:iCs w:val="false"/>
+          <w:sz w:val="24"/>
+          <w:szCs w:val="24"/>
+        </w:rPr>
+      </w:pPr>
+      <w:r>
+        <w:rPr>
+          <w:rFonts w:ascii="Times-Roman" w:hAnsi="Times-Roman"/>
+          <w:b w:val="false"/>
+          <w:bCs w:val="false"/>
+          <w:i w:val="false"/>
+          <w:iCs w:val="false"/>
+          <w:sz w:val="24"/>
+          <w:szCs w:val="24"/>
+        </w:rPr>
+        <w:t>As funções de inserção e partição possuem um contador de trocas de elementos do vetor e de comparações entre elementos do vetor que são retornadas a cada chamada. Isso possibilita a contagem desses parâmetros, que será necessária na seção de Análise Experimental (seção 4).</w:t>
+      </w:r>
+    </w:p>
+    <w:p>
+      <w:pPr>
+        <w:pStyle w:val="Normal"/>
+        <w:spacing w:lineRule="auto" w:line="240" w:before="0" w:after="0"/>
+        <w:jc w:val="both"/>
         <w:rPr>
           <w:rFonts w:ascii="Times-Roman" w:hAnsi="Times-Roman"/>
           <w:b/>
@@ -1873,7 +2900,6 @@
           <w:sz w:val="26"/>
           <w:szCs w:val="26"/>
         </w:rPr>
-        <w:t>2. Implementação</w:t>
       </w:r>
     </w:p>
     <w:p>
@@ -1886,18 +2912,37 @@
           <w:b/>
           <w:b/>
           <w:bCs/>
+          <w:i w:val="false"/>
+          <w:i w:val="false"/>
+          <w:iCs w:val="false"/>
+          <w:lang w:val="pt-BR"/>
+        </w:rPr>
+      </w:pPr>
+      <w:r>
+        <w:rPr>
+          <w:rFonts w:ascii="Times-Roman" w:hAnsi="Times-Roman"/>
+          <w:b/>
+          <w:bCs/>
+          <w:i w:val="false"/>
+          <w:iCs w:val="false"/>
           <w:sz w:val="26"/>
           <w:szCs w:val="26"/>
-        </w:rPr>
-      </w:pPr>
-      <w:r>
-        <w:rPr>
-          <w:rFonts w:ascii="Times-Roman" w:hAnsi="Times-Roman"/>
-          <w:b/>
-          <w:bCs/>
+          <w:lang w:val="pt-BR"/>
+        </w:rPr>
+        <w:t xml:space="preserve">3. </w:t>
+      </w:r>
+      <w:r>
+        <w:rPr>
+          <w:rFonts w:ascii="Times-Roman" w:hAnsi="Times-Roman"/>
+          <w:b/>
+          <w:bCs/>
+          <w:i w:val="false"/>
+          <w:iCs w:val="false"/>
           <w:sz w:val="26"/>
           <w:szCs w:val="26"/>
-        </w:rPr>
+          <w:lang w:val="pt-BR"/>
+        </w:rPr>
+        <w:t>Instruções de Compilação e Execução</w:t>
       </w:r>
     </w:p>
     <w:p>
@@ -1913,22 +2958,11 @@
           <w:i w:val="false"/>
           <w:i w:val="false"/>
           <w:iCs w:val="false"/>
-          <w:lang w:val="pt-BR"/>
-        </w:rPr>
-      </w:pPr>
-      <w:r>
-        <w:rPr>
-          <w:rFonts w:ascii="Times-Roman" w:hAnsi="Times-Roman"/>
-          <w:b/>
-          <w:bCs/>
-          <w:i w:val="false"/>
-          <w:iCs w:val="false"/>
           <w:sz w:val="26"/>
           <w:szCs w:val="26"/>
           <w:lang w:val="pt-BR"/>
         </w:rPr>
-        <w:t xml:space="preserve">3. </w:t>
-      </w:r>
+      </w:pPr>
       <w:r>
         <w:rPr>
           <w:rFonts w:ascii="Times-Roman" w:hAnsi="Times-Roman"/>
@@ -1938,28 +2972,6 @@
           <w:iCs w:val="false"/>
           <w:sz w:val="26"/>
           <w:szCs w:val="26"/>
-          <w:lang w:val="pt-BR"/>
-        </w:rPr>
-        <w:t>Instruções de Compilação e Execução</w:t>
-      </w:r>
-    </w:p>
-    <w:p>
-      <w:pPr>
-        <w:pStyle w:val="Normal"/>
-        <w:spacing w:lineRule="auto" w:line="240" w:before="0" w:after="0"/>
-        <w:jc w:val="both"/>
-        <w:rPr>
-          <w:sz w:val="26"/>
-          <w:szCs w:val="26"/>
-        </w:rPr>
-      </w:pPr>
-      <w:r>
-        <w:rPr>
-          <w:rFonts w:ascii="Times-Roman" w:hAnsi="Times-Roman"/>
-          <w:b/>
-          <w:bCs/>
-          <w:i w:val="false"/>
-          <w:iCs w:val="false"/>
           <w:lang w:val="pt-BR"/>
         </w:rPr>
       </w:r>
@@ -2017,6 +3029,7 @@
         <w:spacing w:lineRule="auto" w:line="240" w:before="0" w:after="0"/>
         <w:jc w:val="left"/>
         <w:rPr>
+          <w:rFonts w:ascii="Times-Roman" w:hAnsi="Times-Roman"/>
           <w:b/>
           <w:b/>
           <w:bCs/>
@@ -2025,17 +3038,25 @@
           <w:iCs w:val="false"/>
           <w:position w:val="0"/>
           <w:sz w:val="26"/>
-          <w:vertAlign w:val="baseline"/>
-          <w:lang w:val="pt-BR"/>
-        </w:rPr>
-      </w:pPr>
-      <w:r>
-        <w:rPr>
-          <w:rFonts w:ascii="Times-Roman" w:hAnsi="Times-Roman"/>
-          <w:i/>
-          <w:iCs/>
           <w:sz w:val="26"/>
           <w:szCs w:val="26"/>
+          <w:vertAlign w:val="baseline"/>
+          <w:lang w:val="pt-BR"/>
+        </w:rPr>
+      </w:pPr>
+      <w:r>
+        <w:rPr>
+          <w:rFonts w:ascii="Times-Roman" w:hAnsi="Times-Roman"/>
+          <w:b/>
+          <w:bCs/>
+          <w:i w:val="false"/>
+          <w:iCs w:val="false"/>
+          <w:position w:val="0"/>
+          <w:sz w:val="26"/>
+          <w:sz w:val="26"/>
+          <w:szCs w:val="26"/>
+          <w:vertAlign w:val="baseline"/>
+          <w:lang w:val="pt-BR"/>
         </w:rPr>
       </w:r>
     </w:p>
@@ -2191,6 +3212,7 @@
       <w:pgNumType w:fmt="decimal"/>
       <w:formProt w:val="false"/>
       <w:textDirection w:val="lrTb"/>
+      <w:docGrid w:type="default" w:linePitch="600" w:charSpace="32768"/>
     </w:sectPr>
   </w:body>
 </w:document>
@@ -2320,6 +3342,152 @@
   <w:abstractNum w:abstractNumId="2">
     <w:lvl w:ilvl="0">
       <w:start w:val="1"/>
+      <w:numFmt w:val="bullet"/>
+      <w:lvlText w:val=""/>
+      <w:lvlJc w:val="left"/>
+      <w:pPr>
+        <w:tabs>
+          <w:tab w:val="num" w:pos="720"/>
+        </w:tabs>
+        <w:ind w:left="720" w:hanging="360"/>
+      </w:pPr>
+      <w:rPr>
+        <w:rFonts w:ascii="Symbol" w:hAnsi="Symbol" w:cs="Symbol" w:hint="default"/>
+        <w:rFonts w:cs="OpenSymbol"/>
+      </w:rPr>
+    </w:lvl>
+    <w:lvl w:ilvl="1">
+      <w:start w:val="1"/>
+      <w:numFmt w:val="bullet"/>
+      <w:lvlText w:val="◦"/>
+      <w:lvlJc w:val="left"/>
+      <w:pPr>
+        <w:tabs>
+          <w:tab w:val="num" w:pos="1080"/>
+        </w:tabs>
+        <w:ind w:left="1080" w:hanging="360"/>
+      </w:pPr>
+      <w:rPr>
+        <w:rFonts w:ascii="OpenSymbol" w:hAnsi="OpenSymbol" w:cs="OpenSymbol" w:hint="default"/>
+        <w:rFonts w:cs="OpenSymbol"/>
+      </w:rPr>
+    </w:lvl>
+    <w:lvl w:ilvl="2">
+      <w:start w:val="1"/>
+      <w:numFmt w:val="bullet"/>
+      <w:lvlText w:val="▪"/>
+      <w:lvlJc w:val="left"/>
+      <w:pPr>
+        <w:tabs>
+          <w:tab w:val="num" w:pos="1440"/>
+        </w:tabs>
+        <w:ind w:left="1440" w:hanging="360"/>
+      </w:pPr>
+      <w:rPr>
+        <w:rFonts w:ascii="OpenSymbol" w:hAnsi="OpenSymbol" w:cs="OpenSymbol" w:hint="default"/>
+        <w:rFonts w:cs="OpenSymbol"/>
+      </w:rPr>
+    </w:lvl>
+    <w:lvl w:ilvl="3">
+      <w:start w:val="1"/>
+      <w:numFmt w:val="bullet"/>
+      <w:lvlText w:val=""/>
+      <w:lvlJc w:val="left"/>
+      <w:pPr>
+        <w:tabs>
+          <w:tab w:val="num" w:pos="1800"/>
+        </w:tabs>
+        <w:ind w:left="1800" w:hanging="360"/>
+      </w:pPr>
+      <w:rPr>
+        <w:rFonts w:ascii="Symbol" w:hAnsi="Symbol" w:cs="Symbol" w:hint="default"/>
+        <w:rFonts w:cs="OpenSymbol"/>
+      </w:rPr>
+    </w:lvl>
+    <w:lvl w:ilvl="4">
+      <w:start w:val="1"/>
+      <w:numFmt w:val="bullet"/>
+      <w:lvlText w:val="◦"/>
+      <w:lvlJc w:val="left"/>
+      <w:pPr>
+        <w:tabs>
+          <w:tab w:val="num" w:pos="2160"/>
+        </w:tabs>
+        <w:ind w:left="2160" w:hanging="360"/>
+      </w:pPr>
+      <w:rPr>
+        <w:rFonts w:ascii="OpenSymbol" w:hAnsi="OpenSymbol" w:cs="OpenSymbol" w:hint="default"/>
+        <w:rFonts w:cs="OpenSymbol"/>
+      </w:rPr>
+    </w:lvl>
+    <w:lvl w:ilvl="5">
+      <w:start w:val="1"/>
+      <w:numFmt w:val="bullet"/>
+      <w:lvlText w:val="▪"/>
+      <w:lvlJc w:val="left"/>
+      <w:pPr>
+        <w:tabs>
+          <w:tab w:val="num" w:pos="2520"/>
+        </w:tabs>
+        <w:ind w:left="2520" w:hanging="360"/>
+      </w:pPr>
+      <w:rPr>
+        <w:rFonts w:ascii="OpenSymbol" w:hAnsi="OpenSymbol" w:cs="OpenSymbol" w:hint="default"/>
+        <w:rFonts w:cs="OpenSymbol"/>
+      </w:rPr>
+    </w:lvl>
+    <w:lvl w:ilvl="6">
+      <w:start w:val="1"/>
+      <w:numFmt w:val="bullet"/>
+      <w:lvlText w:val=""/>
+      <w:lvlJc w:val="left"/>
+      <w:pPr>
+        <w:tabs>
+          <w:tab w:val="num" w:pos="2880"/>
+        </w:tabs>
+        <w:ind w:left="2880" w:hanging="360"/>
+      </w:pPr>
+      <w:rPr>
+        <w:rFonts w:ascii="Symbol" w:hAnsi="Symbol" w:cs="Symbol" w:hint="default"/>
+        <w:rFonts w:cs="OpenSymbol"/>
+      </w:rPr>
+    </w:lvl>
+    <w:lvl w:ilvl="7">
+      <w:start w:val="1"/>
+      <w:numFmt w:val="bullet"/>
+      <w:lvlText w:val="◦"/>
+      <w:lvlJc w:val="left"/>
+      <w:pPr>
+        <w:tabs>
+          <w:tab w:val="num" w:pos="3240"/>
+        </w:tabs>
+        <w:ind w:left="3240" w:hanging="360"/>
+      </w:pPr>
+      <w:rPr>
+        <w:rFonts w:ascii="OpenSymbol" w:hAnsi="OpenSymbol" w:cs="OpenSymbol" w:hint="default"/>
+        <w:rFonts w:cs="OpenSymbol"/>
+      </w:rPr>
+    </w:lvl>
+    <w:lvl w:ilvl="8">
+      <w:start w:val="1"/>
+      <w:numFmt w:val="bullet"/>
+      <w:lvlText w:val="▪"/>
+      <w:lvlJc w:val="left"/>
+      <w:pPr>
+        <w:tabs>
+          <w:tab w:val="num" w:pos="3600"/>
+        </w:tabs>
+        <w:ind w:left="3600" w:hanging="360"/>
+      </w:pPr>
+      <w:rPr>
+        <w:rFonts w:ascii="OpenSymbol" w:hAnsi="OpenSymbol" w:cs="OpenSymbol" w:hint="default"/>
+        <w:rFonts w:cs="OpenSymbol"/>
+      </w:rPr>
+    </w:lvl>
+  </w:abstractNum>
+  <w:abstractNum w:abstractNumId="3">
+    <w:lvl w:ilvl="0">
+      <w:start w:val="1"/>
       <w:numFmt w:val="none"/>
       <w:suff w:val="nothing"/>
       <w:lvlText w:val=""/>
@@ -2414,6 +3582,9 @@
   </w:num>
   <w:num w:numId="2">
     <w:abstractNumId w:val="2"/>
+  </w:num>
+  <w:num w:numId="3">
+    <w:abstractNumId w:val="3"/>
   </w:num>
 </w:numbering>
 </file>
@@ -2441,6 +3612,10 @@
     <w:qFormat/>
     <w:pPr>
       <w:widowControl/>
+      <w:kinsoku w:val="true"/>
+      <w:overflowPunct w:val="true"/>
+      <w:autoSpaceDE w:val="true"/>
+      <w:bidi w:val="0"/>
     </w:pPr>
     <w:rPr>
       <w:rFonts w:ascii="Liberation Serif" w:hAnsi="Liberation Serif" w:eastAsia="Noto Sans CJK SC Regular" w:cs="Lohit Devanagari"/>

</xml_diff>

<commit_message>
Doing another section of documentation
</commit_message>
<xml_diff>
--- a/Documentation/Documentation.docx
+++ b/Documentation/Documentation.docx
@@ -1083,7 +1083,7 @@
           <w:ilvl w:val="0"/>
           <w:numId w:val="1"/>
         </w:numPr>
-        <w:spacing w:lineRule="auto" w:line="240"/>
+        <w:spacing w:lineRule="auto" w:line="240" w:before="0" w:after="0"/>
         <w:jc w:val="both"/>
         <w:rPr>
           <w:rFonts w:ascii="Times-Roman" w:hAnsi="Times-Roman"/>
@@ -1177,7 +1177,7 @@
           <w:ilvl w:val="0"/>
           <w:numId w:val="1"/>
         </w:numPr>
-        <w:spacing w:lineRule="auto" w:line="240"/>
+        <w:spacing w:lineRule="auto" w:line="240" w:before="0" w:after="0"/>
         <w:jc w:val="both"/>
         <w:rPr>
           <w:rFonts w:ascii="Times-Roman" w:hAnsi="Times-Roman"/>
@@ -1371,7 +1371,7 @@
           <w:ilvl w:val="0"/>
           <w:numId w:val="1"/>
         </w:numPr>
-        <w:spacing w:lineRule="auto" w:line="240"/>
+        <w:spacing w:lineRule="auto" w:line="240" w:before="0" w:after="0"/>
         <w:jc w:val="both"/>
         <w:rPr>
           <w:rFonts w:ascii="Times-Roman" w:hAnsi="Times-Roman"/>
@@ -1445,7 +1445,7 @@
           <w:ilvl w:val="0"/>
           <w:numId w:val="1"/>
         </w:numPr>
-        <w:spacing w:lineRule="auto" w:line="240"/>
+        <w:spacing w:lineRule="auto" w:line="240" w:before="0" w:after="0"/>
         <w:jc w:val="both"/>
         <w:rPr>
           <w:rFonts w:ascii="Times-Roman" w:hAnsi="Times-Roman"/>
@@ -1699,7 +1699,7 @@
           <w:ilvl w:val="0"/>
           <w:numId w:val="1"/>
         </w:numPr>
-        <w:spacing w:lineRule="auto" w:line="240"/>
+        <w:spacing w:lineRule="auto" w:line="240" w:before="0" w:after="0"/>
         <w:jc w:val="both"/>
         <w:rPr>
           <w:rFonts w:ascii="Times-Roman" w:hAnsi="Times-Roman"/>
@@ -1753,7 +1753,7 @@
           <w:ilvl w:val="0"/>
           <w:numId w:val="1"/>
         </w:numPr>
-        <w:spacing w:lineRule="auto" w:line="240"/>
+        <w:spacing w:lineRule="auto" w:line="240" w:before="0" w:after="0"/>
         <w:jc w:val="both"/>
         <w:rPr>
           <w:rFonts w:ascii="Times-Roman" w:hAnsi="Times-Roman"/>
@@ -1807,7 +1807,7 @@
           <w:ilvl w:val="0"/>
           <w:numId w:val="1"/>
         </w:numPr>
-        <w:spacing w:lineRule="auto" w:line="240"/>
+        <w:spacing w:lineRule="auto" w:line="240" w:before="0" w:after="0"/>
         <w:jc w:val="both"/>
         <w:rPr>
           <w:rFonts w:ascii="Times-Roman" w:hAnsi="Times-Roman"/>
@@ -2082,30 +2082,6 @@
           <w:szCs w:val="24"/>
         </w:rPr>
         <w:t>A linguagem utilizada na solução desse problema foi a linguagem C.</w:t>
-      </w:r>
-    </w:p>
-    <w:p>
-      <w:pPr>
-        <w:pStyle w:val="Normal"/>
-        <w:spacing w:lineRule="auto" w:line="240" w:before="0" w:after="0"/>
-        <w:jc w:val="both"/>
-        <w:rPr>
-          <w:rFonts w:ascii="Times-Roman" w:hAnsi="Times-Roman"/>
-          <w:b/>
-          <w:b/>
-          <w:bCs/>
-          <w:sz w:val="26"/>
-          <w:szCs w:val="26"/>
-        </w:rPr>
-      </w:pPr>
-      <w:r>
-        <w:rPr>
-          <w:rFonts w:ascii="Times-Roman" w:hAnsi="Times-Roman"/>
-          <w:b/>
-          <w:bCs/>
-          <w:sz w:val="26"/>
-          <w:szCs w:val="26"/>
-        </w:rPr>
       </w:r>
     </w:p>
     <w:p>
@@ -2406,6 +2382,7 @@
         </w:rPr>
         <w:t>.</w:t>
       </w:r>
+      <w:bookmarkStart w:id="0" w:name="__DdeLink__716_961487592"/>
       <w:r>
         <w:rPr>
           <w:rFonts w:ascii="Times-Roman" w:hAnsi="Times-Roman"/>
@@ -2418,6 +2395,7 @@
         </w:rPr>
         <w:t>/nomedoprograma &lt;variação&gt; &lt;tipo&gt; &lt;tamanho&gt; [-p]</w:t>
       </w:r>
+      <w:bookmarkEnd w:id="0"/>
     </w:p>
     <w:p>
       <w:pPr>
@@ -2875,105 +2853,781 @@
           <w:sz w:val="24"/>
           <w:szCs w:val="24"/>
         </w:rPr>
-        <w:t>As funções de inserção e partição possuem um contador de trocas de elementos do vetor e de comparações entre elementos do vetor que são retornadas a cada chamada. Isso possibilita a contagem desses parâmetros, que será necessária na seção de Análise Experimental (seção 4).</w:t>
-      </w:r>
-    </w:p>
-    <w:p>
-      <w:pPr>
-        <w:pStyle w:val="Normal"/>
-        <w:spacing w:lineRule="auto" w:line="240" w:before="0" w:after="0"/>
+        <w:t xml:space="preserve">As funções de inserção e partição possuem um contador de trocas de elementos do vetor e de comparações entre elementos do vetor que são retornadas a cada chamada. Isso possibilita a contagem desses parâmetros, que será necessária na </w:t>
+      </w:r>
+      <w:r>
+        <w:rPr>
+          <w:rFonts w:ascii="Times-Roman" w:hAnsi="Times-Roman"/>
+          <w:b w:val="false"/>
+          <w:bCs w:val="false"/>
+          <w:i w:val="false"/>
+          <w:iCs w:val="false"/>
+          <w:sz w:val="24"/>
+          <w:szCs w:val="24"/>
+        </w:rPr>
+        <w:t xml:space="preserve">saída do programa e na </w:t>
+      </w:r>
+      <w:r>
+        <w:rPr>
+          <w:rFonts w:ascii="Times-Roman" w:hAnsi="Times-Roman"/>
+          <w:b w:val="false"/>
+          <w:bCs w:val="false"/>
+          <w:i w:val="false"/>
+          <w:iCs w:val="false"/>
+          <w:sz w:val="24"/>
+          <w:szCs w:val="24"/>
+        </w:rPr>
+        <w:t xml:space="preserve">seção de Análise Experimental (seção 4). </w:t>
+      </w:r>
+      <w:r>
+        <w:rPr>
+          <w:rFonts w:ascii="Times-Roman" w:hAnsi="Times-Roman"/>
+          <w:b w:val="false"/>
+          <w:bCs w:val="false"/>
+          <w:i w:val="false"/>
+          <w:iCs w:val="false"/>
+          <w:sz w:val="24"/>
+          <w:szCs w:val="24"/>
+        </w:rPr>
+        <w:t>A saída do programa segue o seguinte formato:</w:t>
+      </w:r>
+    </w:p>
+    <w:p>
+      <w:pPr>
+        <w:pStyle w:val="Normal"/>
+        <w:spacing w:lineRule="auto" w:line="240" w:before="57" w:after="57"/>
+        <w:jc w:val="center"/>
+        <w:rPr>
+          <w:rFonts w:ascii="Times-Roman" w:hAnsi="Times-Roman"/>
+          <w:b w:val="false"/>
+          <w:b w:val="false"/>
+          <w:bCs w:val="false"/>
+          <w:i w:val="false"/>
+          <w:i w:val="false"/>
+          <w:iCs w:val="false"/>
+          <w:sz w:val="24"/>
+          <w:szCs w:val="24"/>
+        </w:rPr>
+      </w:pPr>
+      <w:r>
+        <w:rPr>
+          <w:rFonts w:ascii="Times-Roman" w:hAnsi="Times-Roman"/>
+          <w:b w:val="false"/>
+          <w:bCs w:val="false"/>
+          <w:i/>
+          <w:iCs/>
+          <w:sz w:val="24"/>
+          <w:szCs w:val="24"/>
+        </w:rPr>
+        <w:t>&lt;varia</w:t>
+      </w:r>
+      <w:r>
+        <w:rPr>
+          <w:rFonts w:ascii="Times-Roman" w:hAnsi="Times-Roman"/>
+          <w:b w:val="false"/>
+          <w:bCs w:val="false"/>
+          <w:i/>
+          <w:iCs/>
+          <w:sz w:val="24"/>
+          <w:szCs w:val="24"/>
+        </w:rPr>
+        <w:t>ção</w:t>
+      </w:r>
+      <w:r>
+        <w:rPr>
+          <w:rFonts w:ascii="Times-Roman" w:hAnsi="Times-Roman"/>
+          <w:b w:val="false"/>
+          <w:bCs w:val="false"/>
+          <w:i/>
+          <w:iCs/>
+          <w:sz w:val="24"/>
+          <w:szCs w:val="24"/>
+        </w:rPr>
+        <w:t>&gt; &lt;tipo&gt; &lt;tamanho&gt; &lt;n_comp&gt; &lt;n_</w:t>
+      </w:r>
+      <w:r>
+        <w:rPr>
+          <w:rFonts w:ascii="Times-Roman" w:hAnsi="Times-Roman"/>
+          <w:b w:val="false"/>
+          <w:bCs w:val="false"/>
+          <w:i/>
+          <w:iCs/>
+          <w:sz w:val="24"/>
+          <w:szCs w:val="24"/>
+        </w:rPr>
+        <w:t>m</w:t>
+      </w:r>
+      <w:r>
+        <w:rPr>
+          <w:rFonts w:ascii="Times-Roman" w:hAnsi="Times-Roman"/>
+          <w:b w:val="false"/>
+          <w:bCs w:val="false"/>
+          <w:i/>
+          <w:iCs/>
+          <w:sz w:val="24"/>
+          <w:szCs w:val="24"/>
+        </w:rPr>
+        <w:t>ov&gt; &lt;tempo&gt;</w:t>
+      </w:r>
+    </w:p>
+    <w:p>
+      <w:pPr>
+        <w:pStyle w:val="Normal"/>
+        <w:spacing w:lineRule="auto" w:line="240" w:before="57" w:after="57"/>
         <w:jc w:val="both"/>
         <w:rPr>
           <w:rFonts w:ascii="Times-Roman" w:hAnsi="Times-Roman"/>
-          <w:b/>
-          <w:b/>
-          <w:bCs/>
+          <w:b w:val="false"/>
+          <w:b w:val="false"/>
+          <w:bCs w:val="false"/>
+          <w:sz w:val="24"/>
+          <w:szCs w:val="24"/>
+        </w:rPr>
+      </w:pPr>
+      <w:r>
+        <w:rPr>
+          <w:rFonts w:ascii="Times-Roman" w:hAnsi="Times-Roman"/>
+          <w:b w:val="false"/>
+          <w:bCs w:val="false"/>
+          <w:i w:val="false"/>
+          <w:iCs w:val="false"/>
+          <w:sz w:val="24"/>
+          <w:szCs w:val="24"/>
+        </w:rPr>
+        <w:t xml:space="preserve">onde </w:t>
+      </w:r>
+      <w:r>
+        <w:rPr>
+          <w:rFonts w:ascii="Times-Roman" w:hAnsi="Times-Roman"/>
+          <w:b w:val="false"/>
+          <w:bCs w:val="false"/>
+          <w:i/>
+          <w:iCs/>
+          <w:sz w:val="24"/>
+          <w:szCs w:val="24"/>
+        </w:rPr>
+        <w:t>varia</w:t>
+      </w:r>
+      <w:r>
+        <w:rPr>
+          <w:rFonts w:ascii="Times-Roman" w:hAnsi="Times-Roman"/>
+          <w:b w:val="false"/>
+          <w:bCs w:val="false"/>
+          <w:i/>
+          <w:iCs/>
+          <w:sz w:val="24"/>
+          <w:szCs w:val="24"/>
+        </w:rPr>
+        <w:t>çã</w:t>
+      </w:r>
+      <w:r>
+        <w:rPr>
+          <w:rFonts w:ascii="Times-Roman" w:hAnsi="Times-Roman"/>
+          <w:b w:val="false"/>
+          <w:bCs w:val="false"/>
+          <w:i/>
+          <w:iCs/>
+          <w:sz w:val="24"/>
+          <w:szCs w:val="24"/>
+        </w:rPr>
+        <w:t>o</w:t>
+      </w:r>
+      <w:r>
+        <w:rPr>
+          <w:rFonts w:ascii="Times-Roman" w:hAnsi="Times-Roman"/>
+          <w:b w:val="false"/>
+          <w:bCs w:val="false"/>
+          <w:i w:val="false"/>
+          <w:iCs w:val="false"/>
+          <w:sz w:val="24"/>
+          <w:szCs w:val="24"/>
+        </w:rPr>
+        <w:t>,</w:t>
+      </w:r>
+      <w:r>
+        <w:rPr>
+          <w:rFonts w:ascii="Times-Roman" w:hAnsi="Times-Roman"/>
+          <w:b w:val="false"/>
+          <w:bCs w:val="false"/>
+          <w:i/>
+          <w:iCs/>
+          <w:sz w:val="24"/>
+          <w:szCs w:val="24"/>
+        </w:rPr>
+        <w:t xml:space="preserve"> tipo </w:t>
+      </w:r>
+      <w:r>
+        <w:rPr>
+          <w:rFonts w:ascii="Times-Roman" w:hAnsi="Times-Roman"/>
+          <w:b w:val="false"/>
+          <w:bCs w:val="false"/>
+          <w:i w:val="false"/>
+          <w:iCs w:val="false"/>
+          <w:sz w:val="24"/>
+          <w:szCs w:val="24"/>
+        </w:rPr>
+        <w:t>e</w:t>
+      </w:r>
+      <w:r>
+        <w:rPr>
+          <w:rFonts w:ascii="Times-Roman" w:hAnsi="Times-Roman"/>
+          <w:b w:val="false"/>
+          <w:bCs w:val="false"/>
+          <w:i/>
+          <w:iCs/>
+          <w:sz w:val="24"/>
+          <w:szCs w:val="24"/>
+        </w:rPr>
+        <w:t xml:space="preserve"> tamanho</w:t>
+      </w:r>
+      <w:r>
+        <w:rPr>
+          <w:rFonts w:ascii="Times-Roman" w:hAnsi="Times-Roman"/>
+          <w:b w:val="false"/>
+          <w:bCs w:val="false"/>
+          <w:i w:val="false"/>
+          <w:iCs w:val="false"/>
+          <w:sz w:val="24"/>
+          <w:szCs w:val="24"/>
+        </w:rPr>
+        <w:t xml:space="preserve"> s</w:t>
+      </w:r>
+      <w:r>
+        <w:rPr>
+          <w:rFonts w:ascii="Times-Roman" w:hAnsi="Times-Roman"/>
+          <w:b w:val="false"/>
+          <w:bCs w:val="false"/>
+          <w:i w:val="false"/>
+          <w:iCs w:val="false"/>
+          <w:sz w:val="24"/>
+          <w:szCs w:val="24"/>
+        </w:rPr>
+        <w:t>ã</w:t>
+      </w:r>
+      <w:r>
+        <w:rPr>
+          <w:rFonts w:ascii="Times-Roman" w:hAnsi="Times-Roman"/>
+          <w:b w:val="false"/>
+          <w:bCs w:val="false"/>
+          <w:i w:val="false"/>
+          <w:iCs w:val="false"/>
+          <w:sz w:val="24"/>
+          <w:szCs w:val="24"/>
+        </w:rPr>
+        <w:t>o os par</w:t>
+      </w:r>
+      <w:r>
+        <w:rPr>
+          <w:rFonts w:ascii="Times-Roman" w:hAnsi="Times-Roman"/>
+          <w:b w:val="false"/>
+          <w:bCs w:val="false"/>
+          <w:i w:val="false"/>
+          <w:iCs w:val="false"/>
+          <w:sz w:val="24"/>
+          <w:szCs w:val="24"/>
+        </w:rPr>
+        <w:t>â</w:t>
+      </w:r>
+      <w:r>
+        <w:rPr>
+          <w:rFonts w:ascii="Times-Roman" w:hAnsi="Times-Roman"/>
+          <w:b w:val="false"/>
+          <w:bCs w:val="false"/>
+          <w:i w:val="false"/>
+          <w:iCs w:val="false"/>
+          <w:sz w:val="24"/>
+          <w:szCs w:val="24"/>
+        </w:rPr>
+        <w:t xml:space="preserve">metros recebidos na entrada, </w:t>
+      </w:r>
+      <w:r>
+        <w:rPr>
+          <w:rFonts w:ascii="Times-Roman" w:hAnsi="Times-Roman"/>
+          <w:b w:val="false"/>
+          <w:bCs w:val="false"/>
+          <w:i/>
+          <w:iCs/>
+          <w:sz w:val="24"/>
+          <w:szCs w:val="24"/>
+        </w:rPr>
+        <w:t xml:space="preserve">n_comp </w:t>
+      </w:r>
+      <w:r>
+        <w:rPr>
+          <w:rFonts w:ascii="Times-Roman" w:hAnsi="Times-Roman"/>
+          <w:b w:val="false"/>
+          <w:bCs w:val="false"/>
+          <w:i w:val="false"/>
+          <w:iCs w:val="false"/>
+          <w:sz w:val="24"/>
+          <w:szCs w:val="24"/>
+        </w:rPr>
+        <w:t>e</w:t>
+      </w:r>
+      <w:r>
+        <w:rPr>
+          <w:rFonts w:ascii="Times-Roman" w:hAnsi="Times-Roman"/>
+          <w:b w:val="false"/>
+          <w:bCs w:val="false"/>
+          <w:i/>
+          <w:iCs/>
+          <w:sz w:val="24"/>
+          <w:szCs w:val="24"/>
+        </w:rPr>
+        <w:t xml:space="preserve"> n_mov </w:t>
+      </w:r>
+      <w:r>
+        <w:rPr>
+          <w:rFonts w:ascii="Times-Roman" w:hAnsi="Times-Roman"/>
+          <w:b w:val="false"/>
+          <w:bCs w:val="false"/>
+          <w:i w:val="false"/>
+          <w:iCs w:val="false"/>
+          <w:sz w:val="24"/>
+          <w:szCs w:val="24"/>
+        </w:rPr>
+        <w:t>se referem ao n</w:t>
+      </w:r>
+      <w:r>
+        <w:rPr>
+          <w:rFonts w:ascii="Times-Roman" w:hAnsi="Times-Roman"/>
+          <w:b w:val="false"/>
+          <w:bCs w:val="false"/>
+          <w:i w:val="false"/>
+          <w:iCs w:val="false"/>
+          <w:sz w:val="24"/>
+          <w:szCs w:val="24"/>
+        </w:rPr>
+        <w:t>ú</w:t>
+      </w:r>
+      <w:r>
+        <w:rPr>
+          <w:rFonts w:ascii="Times-Roman" w:hAnsi="Times-Roman"/>
+          <w:b w:val="false"/>
+          <w:bCs w:val="false"/>
+          <w:i w:val="false"/>
+          <w:iCs w:val="false"/>
+          <w:sz w:val="24"/>
+          <w:szCs w:val="24"/>
+        </w:rPr>
+        <w:t>mero m</w:t>
+      </w:r>
+      <w:r>
+        <w:rPr>
+          <w:rFonts w:ascii="Times-Roman" w:hAnsi="Times-Roman"/>
+          <w:b w:val="false"/>
+          <w:bCs w:val="false"/>
+          <w:i w:val="false"/>
+          <w:iCs w:val="false"/>
+          <w:sz w:val="24"/>
+          <w:szCs w:val="24"/>
+        </w:rPr>
+        <w:t>é</w:t>
+      </w:r>
+      <w:r>
+        <w:rPr>
+          <w:rFonts w:ascii="Times-Roman" w:hAnsi="Times-Roman"/>
+          <w:b w:val="false"/>
+          <w:bCs w:val="false"/>
+          <w:i w:val="false"/>
+          <w:iCs w:val="false"/>
+          <w:sz w:val="24"/>
+          <w:szCs w:val="24"/>
+        </w:rPr>
+        <w:t>dio de compara</w:t>
+      </w:r>
+      <w:r>
+        <w:rPr>
+          <w:rFonts w:ascii="Times-Roman" w:hAnsi="Times-Roman"/>
+          <w:b w:val="false"/>
+          <w:bCs w:val="false"/>
+          <w:i w:val="false"/>
+          <w:iCs w:val="false"/>
+          <w:sz w:val="24"/>
+          <w:szCs w:val="24"/>
+        </w:rPr>
+        <w:t>çõ</w:t>
+      </w:r>
+      <w:r>
+        <w:rPr>
+          <w:rFonts w:ascii="Times-Roman" w:hAnsi="Times-Roman"/>
+          <w:b w:val="false"/>
+          <w:bCs w:val="false"/>
+          <w:i w:val="false"/>
+          <w:iCs w:val="false"/>
+          <w:sz w:val="24"/>
+          <w:szCs w:val="24"/>
+        </w:rPr>
+        <w:t>es de chaves e de movimenta</w:t>
+      </w:r>
+      <w:r>
+        <w:rPr>
+          <w:rFonts w:ascii="Times-Roman" w:hAnsi="Times-Roman"/>
+          <w:b w:val="false"/>
+          <w:bCs w:val="false"/>
+          <w:i w:val="false"/>
+          <w:iCs w:val="false"/>
+          <w:sz w:val="24"/>
+          <w:szCs w:val="24"/>
+        </w:rPr>
+        <w:t>çõ</w:t>
+      </w:r>
+      <w:r>
+        <w:rPr>
+          <w:rFonts w:ascii="Times-Roman" w:hAnsi="Times-Roman"/>
+          <w:b w:val="false"/>
+          <w:bCs w:val="false"/>
+          <w:i w:val="false"/>
+          <w:iCs w:val="false"/>
+          <w:sz w:val="24"/>
+          <w:szCs w:val="24"/>
+        </w:rPr>
+        <w:t xml:space="preserve">es de registros efetuadas e </w:t>
+      </w:r>
+      <w:r>
+        <w:rPr>
+          <w:rFonts w:ascii="Times-Roman" w:hAnsi="Times-Roman"/>
+          <w:b w:val="false"/>
+          <w:bCs w:val="false"/>
+          <w:i/>
+          <w:iCs/>
+          <w:sz w:val="24"/>
+          <w:szCs w:val="24"/>
+        </w:rPr>
+        <w:t>tempo</w:t>
+      </w:r>
+      <w:r>
+        <w:rPr>
+          <w:rFonts w:ascii="Times-Roman" w:hAnsi="Times-Roman"/>
+          <w:b w:val="false"/>
+          <w:bCs w:val="false"/>
+          <w:i w:val="false"/>
+          <w:iCs w:val="false"/>
+          <w:sz w:val="24"/>
+          <w:szCs w:val="24"/>
+        </w:rPr>
+        <w:t xml:space="preserve"> ao tempo mediano de execu</w:t>
+      </w:r>
+      <w:r>
+        <w:rPr>
+          <w:rFonts w:ascii="Times-Roman" w:hAnsi="Times-Roman"/>
+          <w:b w:val="false"/>
+          <w:bCs w:val="false"/>
+          <w:i w:val="false"/>
+          <w:iCs w:val="false"/>
+          <w:sz w:val="24"/>
+          <w:szCs w:val="24"/>
+        </w:rPr>
+        <w:t>ção</w:t>
+      </w:r>
+      <w:r>
+        <w:rPr>
+          <w:rFonts w:ascii="Times-Roman" w:hAnsi="Times-Roman"/>
+          <w:b w:val="false"/>
+          <w:bCs w:val="false"/>
+          <w:i w:val="false"/>
+          <w:iCs w:val="false"/>
+          <w:sz w:val="24"/>
+          <w:szCs w:val="24"/>
+        </w:rPr>
+        <w:t>, em microssegundos.</w:t>
+      </w:r>
+    </w:p>
+    <w:p>
+      <w:pPr>
+        <w:pStyle w:val="Normal"/>
+        <w:spacing w:lineRule="auto" w:line="240" w:before="114" w:after="114"/>
+        <w:jc w:val="both"/>
+        <w:rPr>
+          <w:rFonts w:ascii="Times-Roman" w:hAnsi="Times-Roman"/>
+          <w:b/>
+          <w:b/>
+          <w:bCs/>
+          <w:i w:val="false"/>
+          <w:i w:val="false"/>
+          <w:iCs w:val="false"/>
+          <w:lang w:val="pt-BR"/>
+        </w:rPr>
+      </w:pPr>
+      <w:r>
+        <w:rPr>
+          <w:rFonts w:ascii="Times-Roman" w:hAnsi="Times-Roman"/>
+          <w:b/>
+          <w:bCs/>
+          <w:i w:val="false"/>
+          <w:iCs w:val="false"/>
           <w:sz w:val="26"/>
           <w:szCs w:val="26"/>
-        </w:rPr>
-      </w:pPr>
-      <w:r>
-        <w:rPr>
-          <w:rFonts w:ascii="Times-Roman" w:hAnsi="Times-Roman"/>
-          <w:b/>
-          <w:bCs/>
+          <w:lang w:val="pt-BR"/>
+        </w:rPr>
+        <w:t xml:space="preserve">3. </w:t>
+      </w:r>
+      <w:r>
+        <w:rPr>
+          <w:rFonts w:ascii="Times-Roman" w:hAnsi="Times-Roman"/>
+          <w:b/>
+          <w:bCs/>
+          <w:i w:val="false"/>
+          <w:iCs w:val="false"/>
           <w:sz w:val="26"/>
           <w:szCs w:val="26"/>
-        </w:rPr>
-      </w:r>
-    </w:p>
-    <w:p>
-      <w:pPr>
-        <w:pStyle w:val="Normal"/>
-        <w:spacing w:lineRule="auto" w:line="240" w:before="0" w:after="0"/>
+          <w:lang w:val="pt-BR"/>
+        </w:rPr>
+        <w:t>Instruções de Compilação e Execução</w:t>
+      </w:r>
+    </w:p>
+    <w:p>
+      <w:pPr>
+        <w:pStyle w:val="Normal"/>
+        <w:spacing w:lineRule="auto" w:line="240" w:before="57" w:after="57"/>
         <w:jc w:val="both"/>
         <w:rPr>
           <w:rFonts w:ascii="Times-Roman" w:hAnsi="Times-Roman"/>
-          <w:b/>
-          <w:b/>
-          <w:bCs/>
-          <w:i w:val="false"/>
-          <w:i w:val="false"/>
-          <w:iCs w:val="false"/>
-          <w:lang w:val="pt-BR"/>
-        </w:rPr>
-      </w:pPr>
-      <w:r>
-        <w:rPr>
-          <w:rFonts w:ascii="Times-Roman" w:hAnsi="Times-Roman"/>
-          <w:b/>
-          <w:bCs/>
-          <w:i w:val="false"/>
-          <w:iCs w:val="false"/>
-          <w:sz w:val="26"/>
-          <w:szCs w:val="26"/>
-          <w:lang w:val="pt-BR"/>
-        </w:rPr>
-        <w:t xml:space="preserve">3. </w:t>
-      </w:r>
-      <w:r>
-        <w:rPr>
-          <w:rFonts w:ascii="Times-Roman" w:hAnsi="Times-Roman"/>
-          <w:b/>
-          <w:bCs/>
-          <w:i w:val="false"/>
-          <w:iCs w:val="false"/>
-          <w:sz w:val="26"/>
-          <w:szCs w:val="26"/>
-          <w:lang w:val="pt-BR"/>
-        </w:rPr>
-        <w:t>Instruções de Compilação e Execução</w:t>
-      </w:r>
-    </w:p>
-    <w:p>
-      <w:pPr>
-        <w:pStyle w:val="Normal"/>
-        <w:spacing w:lineRule="auto" w:line="240" w:before="0" w:after="0"/>
+          <w:b w:val="false"/>
+          <w:b w:val="false"/>
+          <w:bCs w:val="false"/>
+          <w:i w:val="false"/>
+          <w:i w:val="false"/>
+          <w:iCs w:val="false"/>
+          <w:lang w:val="pt-BR"/>
+        </w:rPr>
+      </w:pPr>
+      <w:r>
+        <w:rPr>
+          <w:rFonts w:ascii="Times-Roman" w:hAnsi="Times-Roman"/>
+          <w:b w:val="false"/>
+          <w:bCs w:val="false"/>
+          <w:i w:val="false"/>
+          <w:iCs w:val="false"/>
+          <w:sz w:val="24"/>
+          <w:szCs w:val="24"/>
+          <w:lang w:val="pt-BR"/>
+        </w:rPr>
+        <w:t>O compilador utilizado durante toda a implementação foi o GNU C Compiler (GCC) versão 7.3.0 e o sistema operacional foi um Linux Ubuntu 18.04 64-bit.</w:t>
+      </w:r>
+    </w:p>
+    <w:p>
+      <w:pPr>
+        <w:pStyle w:val="Normal"/>
+        <w:spacing w:lineRule="auto" w:line="240" w:before="57" w:after="57"/>
         <w:jc w:val="both"/>
         <w:rPr>
           <w:rFonts w:ascii="Times-Roman" w:hAnsi="Times-Roman"/>
-          <w:b/>
-          <w:b/>
-          <w:bCs/>
-          <w:i w:val="false"/>
-          <w:i w:val="false"/>
-          <w:iCs w:val="false"/>
-          <w:sz w:val="26"/>
-          <w:szCs w:val="26"/>
-          <w:lang w:val="pt-BR"/>
-        </w:rPr>
-      </w:pPr>
-      <w:r>
-        <w:rPr>
-          <w:rFonts w:ascii="Times-Roman" w:hAnsi="Times-Roman"/>
-          <w:b/>
-          <w:bCs/>
-          <w:i w:val="false"/>
-          <w:iCs w:val="false"/>
-          <w:sz w:val="26"/>
-          <w:szCs w:val="26"/>
-          <w:lang w:val="pt-BR"/>
-        </w:rPr>
+          <w:b w:val="false"/>
+          <w:b w:val="false"/>
+          <w:bCs w:val="false"/>
+          <w:i w:val="false"/>
+          <w:i w:val="false"/>
+          <w:iCs w:val="false"/>
+          <w:lang w:val="pt-BR"/>
+        </w:rPr>
+      </w:pPr>
+      <w:r>
+        <w:rPr>
+          <w:rFonts w:ascii="Times-Roman" w:hAnsi="Times-Roman"/>
+          <w:b w:val="false"/>
+          <w:bCs w:val="false"/>
+          <w:i w:val="false"/>
+          <w:iCs w:val="false"/>
+          <w:sz w:val="24"/>
+          <w:szCs w:val="24"/>
+          <w:lang w:val="pt-BR"/>
+        </w:rPr>
+        <w:t xml:space="preserve">Para compilar o programa foi desenvolvido um arquivo makefile que é responsável por gerenciar os arquivos a serem compilados e a ordem de compilação. Para executar esse aqui, basta digitar o comando </w:t>
+      </w:r>
+      <w:r>
+        <w:rPr>
+          <w:rFonts w:ascii="Times-Roman" w:hAnsi="Times-Roman"/>
+          <w:b w:val="false"/>
+          <w:bCs w:val="false"/>
+          <w:i/>
+          <w:iCs/>
+          <w:sz w:val="24"/>
+          <w:szCs w:val="24"/>
+          <w:lang w:val="pt-BR"/>
+        </w:rPr>
+        <w:t>make</w:t>
+      </w:r>
+      <w:r>
+        <w:rPr>
+          <w:rFonts w:ascii="Times-Roman" w:hAnsi="Times-Roman"/>
+          <w:b w:val="false"/>
+          <w:bCs w:val="false"/>
+          <w:i w:val="false"/>
+          <w:iCs w:val="false"/>
+          <w:sz w:val="24"/>
+          <w:szCs w:val="24"/>
+          <w:lang w:val="pt-BR"/>
+        </w:rPr>
+        <w:t xml:space="preserve"> no terminal.</w:t>
+      </w:r>
+    </w:p>
+    <w:p>
+      <w:pPr>
+        <w:pStyle w:val="Normal"/>
+        <w:spacing w:lineRule="auto" w:line="240" w:before="57" w:after="57"/>
+        <w:jc w:val="both"/>
+        <w:rPr>
+          <w:rFonts w:ascii="Times-Roman" w:hAnsi="Times-Roman"/>
+          <w:b w:val="false"/>
+          <w:b w:val="false"/>
+          <w:bCs w:val="false"/>
+          <w:i w:val="false"/>
+          <w:i w:val="false"/>
+          <w:iCs w:val="false"/>
+          <w:lang w:val="pt-BR"/>
+        </w:rPr>
+      </w:pPr>
+      <w:r>
+        <w:rPr>
+          <w:rFonts w:ascii="Times-Roman" w:hAnsi="Times-Roman"/>
+          <w:b w:val="false"/>
+          <w:bCs w:val="false"/>
+          <w:i w:val="false"/>
+          <w:iCs w:val="false"/>
+          <w:sz w:val="24"/>
+          <w:szCs w:val="24"/>
+          <w:lang w:val="pt-BR"/>
+        </w:rPr>
+        <w:t>A execução do programa (como mostrado na seção 2.1) é feita pelo comando:</w:t>
+      </w:r>
+    </w:p>
+    <w:p>
+      <w:pPr>
+        <w:pStyle w:val="Normal"/>
+        <w:spacing w:lineRule="auto" w:line="240" w:before="57" w:after="57"/>
+        <w:jc w:val="center"/>
+        <w:rPr>
+          <w:rFonts w:ascii="Times-Roman" w:hAnsi="Times-Roman"/>
+          <w:b/>
+          <w:b/>
+          <w:bCs/>
+          <w:i w:val="false"/>
+          <w:i w:val="false"/>
+          <w:iCs w:val="false"/>
+          <w:lang w:val="pt-BR"/>
+        </w:rPr>
+      </w:pPr>
+      <w:r>
+        <w:rPr>
+          <w:rFonts w:ascii="Times-Roman" w:hAnsi="Times-Roman"/>
+          <w:b w:val="false"/>
+          <w:bCs w:val="false"/>
+          <w:i/>
+          <w:iCs/>
+          <w:sz w:val="24"/>
+          <w:szCs w:val="24"/>
+          <w:lang w:val="pt-BR"/>
+        </w:rPr>
+        <w:t>./nomedoprograma &lt;variação&gt; &lt;tipo&gt; &lt;tamanho&gt; [-p]</w:t>
+      </w:r>
+    </w:p>
+    <w:p>
+      <w:pPr>
+        <w:pStyle w:val="Normal"/>
+        <w:spacing w:lineRule="auto" w:line="240" w:before="57" w:after="57"/>
+        <w:jc w:val="both"/>
+        <w:rPr>
+          <w:rFonts w:ascii="Times-Roman" w:hAnsi="Times-Roman"/>
+          <w:b/>
+          <w:b/>
+          <w:bCs/>
+          <w:i/>
+          <w:i/>
+          <w:iCs/>
+          <w:lang w:val="pt-BR"/>
+        </w:rPr>
+      </w:pPr>
+      <w:r>
+        <w:rPr>
+          <w:rFonts w:ascii="Times-Roman" w:hAnsi="Times-Roman"/>
+          <w:b/>
+          <w:bCs/>
+          <w:i/>
+          <w:iCs/>
+          <w:sz w:val="24"/>
+          <w:szCs w:val="24"/>
+          <w:lang w:val="pt-BR"/>
+        </w:rPr>
+        <w:t xml:space="preserve">Obs.: </w:t>
+      </w:r>
+      <w:r>
+        <w:rPr>
+          <w:rFonts w:ascii="Times-Roman" w:hAnsi="Times-Roman"/>
+          <w:b w:val="false"/>
+          <w:bCs w:val="false"/>
+          <w:i w:val="false"/>
+          <w:iCs w:val="false"/>
+          <w:sz w:val="24"/>
+          <w:szCs w:val="24"/>
+          <w:lang w:val="pt-BR"/>
+        </w:rPr>
+        <w:t xml:space="preserve">Para alguns casos de teste, o número de chamadas recursivas ultrapassa o limite da pilha de execução devido ao </w:t>
+      </w:r>
+      <w:r>
+        <w:rPr>
+          <w:rFonts w:ascii="Times-Roman" w:hAnsi="Times-Roman"/>
+          <w:b w:val="false"/>
+          <w:bCs w:val="false"/>
+          <w:i w:val="false"/>
+          <w:iCs w:val="false"/>
+          <w:sz w:val="24"/>
+          <w:szCs w:val="24"/>
+          <w:lang w:val="pt-BR"/>
+        </w:rPr>
+        <w:t xml:space="preserve">grande </w:t>
+      </w:r>
+      <w:r>
+        <w:rPr>
+          <w:rFonts w:ascii="Times-Roman" w:hAnsi="Times-Roman"/>
+          <w:b w:val="false"/>
+          <w:bCs w:val="false"/>
+          <w:i w:val="false"/>
+          <w:iCs w:val="false"/>
+          <w:sz w:val="24"/>
+          <w:szCs w:val="24"/>
+          <w:lang w:val="pt-BR"/>
+        </w:rPr>
+        <w:t xml:space="preserve">número de elementos </w:t>
+      </w:r>
+      <w:r>
+        <w:rPr>
+          <w:rFonts w:ascii="Times-Roman" w:hAnsi="Times-Roman"/>
+          <w:b w:val="false"/>
+          <w:bCs w:val="false"/>
+          <w:i w:val="false"/>
+          <w:iCs w:val="false"/>
+          <w:sz w:val="24"/>
+          <w:szCs w:val="24"/>
+          <w:lang w:val="pt-BR"/>
+        </w:rPr>
+        <w:t xml:space="preserve">somado ao pior caso do QuickSort. Para evitar isso, o comando </w:t>
+      </w:r>
+      <w:r>
+        <w:rPr>
+          <w:rFonts w:ascii="Times-Roman" w:hAnsi="Times-Roman"/>
+          <w:b w:val="false"/>
+          <w:bCs w:val="false"/>
+          <w:i/>
+          <w:iCs/>
+          <w:sz w:val="24"/>
+          <w:szCs w:val="24"/>
+          <w:lang w:val="pt-BR"/>
+        </w:rPr>
+        <w:t>ulimit -s hard</w:t>
+      </w:r>
+      <w:r>
+        <w:rPr>
+          <w:rFonts w:ascii="Times-Roman" w:hAnsi="Times-Roman"/>
+          <w:b w:val="false"/>
+          <w:bCs w:val="false"/>
+          <w:i w:val="false"/>
+          <w:iCs w:val="false"/>
+          <w:sz w:val="24"/>
+          <w:szCs w:val="24"/>
+          <w:lang w:val="pt-BR"/>
+        </w:rPr>
+        <w:t>, que aumenta o tamanho pilha, deve ser usado antes da execução do programa.</w:t>
       </w:r>
     </w:p>
     <w:p>

</xml_diff>

<commit_message>
Documentation finished while I'm waiting the new code results
</commit_message>
<xml_diff>
--- a/Documentation/Documentation.docx
+++ b/Documentation/Documentation.docx
@@ -1117,17 +1117,17 @@
           <w:sz w:val="24"/>
           <w:szCs w:val="24"/>
         </w:rPr>
-        <w:t xml:space="preserve">ssico </w:t>
-      </w:r>
-      <w:r>
-        <w:rPr>
-          <w:rFonts w:ascii="Times-Roman" w:hAnsi="Times-Roman"/>
-          <w:b w:val="false"/>
-          <w:bCs w:val="false"/>
-          <w:sz w:val="24"/>
-          <w:szCs w:val="24"/>
-        </w:rPr>
-        <w:t>- Sele</w:t>
+        <w:t xml:space="preserve">ssico – </w:t>
+      </w:r>
+      <w:r>
+        <w:rPr>
+          <w:rFonts w:ascii="Times-Roman" w:hAnsi="Times-Roman"/>
+          <w:b w:val="false"/>
+          <w:bCs w:val="false"/>
+          <w:sz w:val="24"/>
+          <w:szCs w:val="24"/>
+        </w:rPr>
+        <w:t>Sele</w:t>
       </w:r>
       <w:r>
         <w:rPr>
@@ -1211,17 +1211,17 @@
           <w:sz w:val="24"/>
           <w:szCs w:val="24"/>
         </w:rPr>
-        <w:t>s</w:t>
-      </w:r>
-      <w:r>
-        <w:rPr>
-          <w:rFonts w:ascii="Times-Roman" w:hAnsi="Times-Roman"/>
-          <w:b w:val="false"/>
-          <w:bCs w:val="false"/>
-          <w:sz w:val="24"/>
-          <w:szCs w:val="24"/>
-        </w:rPr>
-        <w:t xml:space="preserve"> - Sele</w:t>
+        <w:t xml:space="preserve">s – </w:t>
+      </w:r>
+      <w:r>
+        <w:rPr>
+          <w:rFonts w:ascii="Times-Roman" w:hAnsi="Times-Roman"/>
+          <w:b w:val="false"/>
+          <w:bCs w:val="false"/>
+          <w:sz w:val="24"/>
+          <w:szCs w:val="24"/>
+        </w:rPr>
+        <w:t>Sele</w:t>
       </w:r>
       <w:r>
         <w:rPr>
@@ -1385,17 +1385,17 @@
           <w:sz w:val="24"/>
           <w:szCs w:val="24"/>
         </w:rPr>
-        <w:t xml:space="preserve">Quicksort primeiro elemento </w:t>
-      </w:r>
-      <w:r>
-        <w:rPr>
-          <w:rFonts w:ascii="Times-Roman" w:hAnsi="Times-Roman"/>
-          <w:b w:val="false"/>
-          <w:bCs w:val="false"/>
-          <w:sz w:val="24"/>
-          <w:szCs w:val="24"/>
-        </w:rPr>
-        <w:t>- Sele</w:t>
+        <w:t xml:space="preserve">Quicksort primeiro elemento – </w:t>
+      </w:r>
+      <w:r>
+        <w:rPr>
+          <w:rFonts w:ascii="Times-Roman" w:hAnsi="Times-Roman"/>
+          <w:b w:val="false"/>
+          <w:bCs w:val="false"/>
+          <w:sz w:val="24"/>
+          <w:szCs w:val="24"/>
+        </w:rPr>
+        <w:t>Sele</w:t>
       </w:r>
       <w:r>
         <w:rPr>
@@ -1841,17 +1841,17 @@
           <w:sz w:val="24"/>
           <w:szCs w:val="24"/>
         </w:rPr>
-        <w:t xml:space="preserve">o recursivo </w:t>
-      </w:r>
-      <w:r>
-        <w:rPr>
-          <w:rFonts w:ascii="Times-Roman" w:hAnsi="Times-Roman"/>
-          <w:b w:val="false"/>
-          <w:bCs w:val="false"/>
-          <w:sz w:val="24"/>
-          <w:szCs w:val="24"/>
-        </w:rPr>
-        <w:t>- Implementa</w:t>
+        <w:t xml:space="preserve">o recursivo – </w:t>
+      </w:r>
+      <w:r>
+        <w:rPr>
+          <w:rFonts w:ascii="Times-Roman" w:hAnsi="Times-Roman"/>
+          <w:b w:val="false"/>
+          <w:bCs w:val="false"/>
+          <w:sz w:val="24"/>
+          <w:szCs w:val="24"/>
+        </w:rPr>
+        <w:t>Implementa</w:t>
       </w:r>
       <w:r>
         <w:rPr>
@@ -2382,7 +2382,6 @@
         </w:rPr>
         <w:t>.</w:t>
       </w:r>
-      <w:bookmarkStart w:id="0" w:name="__DdeLink__716_961487592"/>
       <w:r>
         <w:rPr>
           <w:rFonts w:ascii="Times-Roman" w:hAnsi="Times-Roman"/>
@@ -2395,7 +2394,6 @@
         </w:rPr>
         <w:t>/nomedoprograma &lt;variação&gt; &lt;tipo&gt; &lt;tamanho&gt; [-p]</w:t>
       </w:r>
-      <w:bookmarkEnd w:id="0"/>
     </w:p>
     <w:p>
       <w:pPr>
@@ -2784,7 +2782,7 @@
           <w:sz w:val="24"/>
           <w:szCs w:val="24"/>
         </w:rPr>
-        <w:t>Uma estrutura de dados Pilha é utilizada na função de QuickSort Não Recursivo para armazenar a ordem das chamadas para a função de partição, guardando os indíces do array para as próximas chamadas.</w:t>
+        <w:t>Uma estrutura de dados Pilha é utilizada na função de QuickSort Não Recursivo para armazenar a ordem das chamadas para a função de partição, guardando os índices do array para as próximas chamadas.</w:t>
       </w:r>
     </w:p>
     <w:p>
@@ -3389,6 +3387,8 @@
           <w:i w:val="false"/>
           <w:i w:val="false"/>
           <w:iCs w:val="false"/>
+          <w:sz w:val="24"/>
+          <w:szCs w:val="24"/>
           <w:lang w:val="pt-BR"/>
         </w:rPr>
       </w:pPr>
@@ -3475,6 +3475,8 @@
           <w:i w:val="false"/>
           <w:i w:val="false"/>
           <w:iCs w:val="false"/>
+          <w:sz w:val="24"/>
+          <w:szCs w:val="24"/>
           <w:lang w:val="pt-BR"/>
         </w:rPr>
       </w:pPr>
@@ -3499,12 +3501,14 @@
         <w:jc w:val="center"/>
         <w:rPr>
           <w:rFonts w:ascii="Times-Roman" w:hAnsi="Times-Roman"/>
-          <w:b/>
-          <w:b/>
-          <w:bCs/>
-          <w:i w:val="false"/>
-          <w:i w:val="false"/>
-          <w:iCs w:val="false"/>
+          <w:b w:val="false"/>
+          <w:b w:val="false"/>
+          <w:bCs w:val="false"/>
+          <w:i/>
+          <w:i/>
+          <w:iCs/>
+          <w:sz w:val="24"/>
+          <w:szCs w:val="24"/>
           <w:lang w:val="pt-BR"/>
         </w:rPr>
       </w:pPr>
@@ -3614,7 +3618,20 @@
           <w:szCs w:val="24"/>
           <w:lang w:val="pt-BR"/>
         </w:rPr>
-        <w:t>ulimit -s hard</w:t>
+        <w:t xml:space="preserve">ulimit -s </w:t>
+      </w:r>
+      <w:r>
+        <w:rPr>
+          <w:rFonts w:ascii="Times-Roman" w:hAnsi="Times-Roman"/>
+          <w:b w:val="false"/>
+          <w:bCs w:val="false"/>
+          <w:i/>
+          <w:iCs/>
+          <w:sz w:val="24"/>
+          <w:szCs w:val="24"/>
+          <w:lang w:val="pt-BR"/>
+        </w:rPr>
+        <w:t>&lt;tamanho em bytes&gt;</w:t>
       </w:r>
       <w:r>
         <w:rPr>
@@ -3680,8 +3697,1241 @@
     <w:p>
       <w:pPr>
         <w:pStyle w:val="Normal"/>
+        <w:spacing w:lineRule="auto" w:line="240" w:before="114" w:after="114"/>
+        <w:jc w:val="both"/>
+        <w:rPr>
+          <w:rFonts w:ascii="Times-Roman" w:hAnsi="Times-Roman"/>
+          <w:b w:val="false"/>
+          <w:b w:val="false"/>
+          <w:bCs w:val="false"/>
+          <w:i/>
+          <w:i/>
+          <w:iCs/>
+          <w:sz w:val="24"/>
+          <w:szCs w:val="24"/>
+        </w:rPr>
+      </w:pPr>
+      <w:r>
+        <w:rPr>
+          <w:rFonts w:ascii="Times-Roman" w:hAnsi="Times-Roman"/>
+          <w:b w:val="false"/>
+          <w:bCs w:val="false"/>
+          <w:i w:val="false"/>
+          <w:iCs w:val="false"/>
+          <w:position w:val="0"/>
+          <w:sz w:val="24"/>
+          <w:sz w:val="24"/>
+          <w:szCs w:val="24"/>
+          <w:vertAlign w:val="baseline"/>
+          <w:lang w:val="pt-BR"/>
+        </w:rPr>
+        <w:t>A</w:t>
+      </w:r>
+      <w:r>
+        <w:rPr>
+          <w:rFonts w:ascii="Times-Roman" w:hAnsi="Times-Roman"/>
+          <w:b w:val="false"/>
+          <w:bCs w:val="false"/>
+          <w:i w:val="false"/>
+          <w:iCs w:val="false"/>
+          <w:position w:val="0"/>
+          <w:sz w:val="24"/>
+          <w:sz w:val="24"/>
+          <w:szCs w:val="24"/>
+          <w:vertAlign w:val="baseline"/>
+          <w:lang w:val="pt-BR"/>
+        </w:rPr>
+        <w:t xml:space="preserve">s análises experimentais seguiram um modelo determinado pelas instruções do trabalho. O modelo consiste em fazer testes de arrays variando entre 50 mil e 500 mil elementos, em intervalos de 50 mil elementos, para cada variação de QuickSort e de ordenação do array. Sendo assim temos: </w:t>
+      </w:r>
+      <w:r>
+        <w:rPr>
+          <w:rFonts w:ascii="Times-Roman" w:hAnsi="Times-Roman"/>
+          <w:b w:val="false"/>
+          <w:bCs w:val="false"/>
+          <w:i/>
+          <w:iCs/>
+          <w:position w:val="0"/>
+          <w:sz w:val="24"/>
+          <w:sz w:val="24"/>
+          <w:szCs w:val="24"/>
+          <w:vertAlign w:val="baseline"/>
+          <w:lang w:val="pt-BR"/>
+        </w:rPr>
+        <w:t>10 tamanhos</w:t>
+      </w:r>
+      <w:r>
+        <w:rPr>
+          <w:rFonts w:ascii="Times-Roman" w:hAnsi="Times-Roman"/>
+          <w:b w:val="false"/>
+          <w:bCs w:val="false"/>
+          <w:i w:val="false"/>
+          <w:iCs w:val="false"/>
+          <w:position w:val="0"/>
+          <w:sz w:val="24"/>
+          <w:sz w:val="24"/>
+          <w:szCs w:val="24"/>
+          <w:vertAlign w:val="baseline"/>
+          <w:lang w:val="pt-BR"/>
+        </w:rPr>
+        <w:t xml:space="preserve"> x </w:t>
+      </w:r>
+      <w:r>
+        <w:rPr>
+          <w:rFonts w:ascii="Times-Roman" w:hAnsi="Times-Roman"/>
+          <w:b w:val="false"/>
+          <w:bCs w:val="false"/>
+          <w:i/>
+          <w:iCs/>
+          <w:position w:val="0"/>
+          <w:sz w:val="24"/>
+          <w:sz w:val="24"/>
+          <w:szCs w:val="24"/>
+          <w:vertAlign w:val="baseline"/>
+          <w:lang w:val="pt-BR"/>
+        </w:rPr>
+        <w:t>7 quicksorts</w:t>
+      </w:r>
+      <w:r>
+        <w:rPr>
+          <w:rFonts w:ascii="Times-Roman" w:hAnsi="Times-Roman"/>
+          <w:b w:val="false"/>
+          <w:bCs w:val="false"/>
+          <w:i w:val="false"/>
+          <w:iCs w:val="false"/>
+          <w:position w:val="0"/>
+          <w:sz w:val="24"/>
+          <w:sz w:val="24"/>
+          <w:szCs w:val="24"/>
+          <w:vertAlign w:val="baseline"/>
+          <w:lang w:val="pt-BR"/>
+        </w:rPr>
+        <w:t xml:space="preserve"> x </w:t>
+      </w:r>
+      <w:r>
+        <w:rPr>
+          <w:rFonts w:ascii="Times-Roman" w:hAnsi="Times-Roman"/>
+          <w:b w:val="false"/>
+          <w:bCs w:val="false"/>
+          <w:i/>
+          <w:iCs/>
+          <w:position w:val="0"/>
+          <w:sz w:val="24"/>
+          <w:sz w:val="24"/>
+          <w:szCs w:val="24"/>
+          <w:vertAlign w:val="baseline"/>
+          <w:lang w:val="pt-BR"/>
+        </w:rPr>
+        <w:t xml:space="preserve">3 ordenações do array </w:t>
+      </w:r>
+      <w:r>
+        <w:rPr>
+          <w:rFonts w:ascii="Times-Roman" w:hAnsi="Times-Roman"/>
+          <w:b w:val="false"/>
+          <w:bCs w:val="false"/>
+          <w:i w:val="false"/>
+          <w:iCs w:val="false"/>
+          <w:position w:val="0"/>
+          <w:sz w:val="24"/>
+          <w:sz w:val="24"/>
+          <w:szCs w:val="24"/>
+          <w:vertAlign w:val="baseline"/>
+          <w:lang w:val="pt-BR"/>
+        </w:rPr>
+        <w:t xml:space="preserve"> = 210 testes. Porém, para cada teste foram usados 20 arrays de modo a obter a mediana do tempo de execução e, as médias de comparações e movimentações de elementos no array. Sendo assim, </w:t>
+      </w:r>
+      <w:r>
+        <w:rPr>
+          <w:rFonts w:ascii="Times-Roman" w:hAnsi="Times-Roman"/>
+          <w:b w:val="false"/>
+          <w:bCs w:val="false"/>
+          <w:i/>
+          <w:iCs/>
+          <w:position w:val="0"/>
+          <w:sz w:val="24"/>
+          <w:sz w:val="24"/>
+          <w:szCs w:val="24"/>
+          <w:vertAlign w:val="baseline"/>
+          <w:lang w:val="pt-BR"/>
+        </w:rPr>
+        <w:t>4200</w:t>
+      </w:r>
+      <w:r>
+        <w:rPr>
+          <w:rFonts w:ascii="Times-Roman" w:hAnsi="Times-Roman"/>
+          <w:b/>
+          <w:bCs/>
+          <w:i w:val="false"/>
+          <w:iCs w:val="false"/>
+          <w:position w:val="0"/>
+          <w:sz w:val="24"/>
+          <w:sz w:val="24"/>
+          <w:szCs w:val="24"/>
+          <w:vertAlign w:val="baseline"/>
+          <w:lang w:val="pt-BR"/>
+        </w:rPr>
+        <w:t xml:space="preserve"> </w:t>
+      </w:r>
+      <w:r>
+        <w:rPr>
+          <w:rFonts w:ascii="Times-Roman" w:hAnsi="Times-Roman"/>
+          <w:b w:val="false"/>
+          <w:bCs w:val="false"/>
+          <w:i w:val="false"/>
+          <w:iCs w:val="false"/>
+          <w:position w:val="0"/>
+          <w:sz w:val="24"/>
+          <w:sz w:val="24"/>
+          <w:szCs w:val="24"/>
+          <w:vertAlign w:val="baseline"/>
+          <w:lang w:val="pt-BR"/>
+        </w:rPr>
+        <w:t>arrays foram durantes os testes.</w:t>
+      </w:r>
+    </w:p>
+    <w:p>
+      <w:pPr>
+        <w:pStyle w:val="Normal"/>
+        <w:spacing w:lineRule="auto" w:line="240" w:before="114" w:after="114"/>
+        <w:jc w:val="both"/>
+        <w:rPr>
+          <w:rFonts w:ascii="Times-Roman" w:hAnsi="Times-Roman"/>
+          <w:b w:val="false"/>
+          <w:b w:val="false"/>
+          <w:bCs w:val="false"/>
+          <w:i w:val="false"/>
+          <w:i w:val="false"/>
+          <w:iCs w:val="false"/>
+          <w:position w:val="0"/>
+          <w:sz w:val="24"/>
+          <w:sz w:val="24"/>
+          <w:szCs w:val="24"/>
+          <w:vertAlign w:val="baseline"/>
+          <w:lang w:val="pt-BR"/>
+        </w:rPr>
+      </w:pPr>
+      <w:r>
+        <w:rPr>
+          <w:rFonts w:ascii="Times-Roman" w:hAnsi="Times-Roman"/>
+          <w:b w:val="false"/>
+          <w:bCs w:val="false"/>
+          <w:i w:val="false"/>
+          <w:iCs w:val="false"/>
+          <w:position w:val="0"/>
+          <w:sz w:val="24"/>
+          <w:sz w:val="24"/>
+          <w:szCs w:val="24"/>
+          <w:vertAlign w:val="baseline"/>
+          <w:lang w:val="pt-BR"/>
+        </w:rPr>
+        <w:t>Especificações técnicas do computador de testes:</w:t>
+      </w:r>
+    </w:p>
+    <w:p>
+      <w:pPr>
+        <w:pStyle w:val="Normal"/>
+        <w:numPr>
+          <w:ilvl w:val="0"/>
+          <w:numId w:val="3"/>
+        </w:numPr>
         <w:spacing w:lineRule="auto" w:line="240" w:before="0" w:after="0"/>
+        <w:jc w:val="both"/>
+        <w:rPr>
+          <w:rFonts w:ascii="Times-Roman" w:hAnsi="Times-Roman"/>
+          <w:b/>
+          <w:b/>
+          <w:bCs/>
+          <w:i w:val="false"/>
+          <w:i w:val="false"/>
+          <w:iCs w:val="false"/>
+          <w:position w:val="0"/>
+          <w:sz w:val="24"/>
+          <w:sz w:val="24"/>
+          <w:szCs w:val="24"/>
+          <w:vertAlign w:val="baseline"/>
+          <w:lang w:val="pt-BR"/>
+        </w:rPr>
+      </w:pPr>
+      <w:r>
+        <w:rPr>
+          <w:rFonts w:ascii="Times-Roman" w:hAnsi="Times-Roman"/>
+          <w:b/>
+          <w:bCs/>
+          <w:i w:val="false"/>
+          <w:iCs w:val="false"/>
+          <w:position w:val="0"/>
+          <w:sz w:val="24"/>
+          <w:sz w:val="24"/>
+          <w:szCs w:val="24"/>
+          <w:vertAlign w:val="baseline"/>
+          <w:lang w:val="pt-BR"/>
+        </w:rPr>
+        <w:t xml:space="preserve">Processador: </w:t>
+      </w:r>
+      <w:r>
+        <w:rPr>
+          <w:rFonts w:ascii="Times-Roman" w:hAnsi="Times-Roman"/>
+          <w:b w:val="false"/>
+          <w:bCs w:val="false"/>
+          <w:i w:val="false"/>
+          <w:iCs w:val="false"/>
+          <w:position w:val="0"/>
+          <w:sz w:val="24"/>
+          <w:sz w:val="24"/>
+          <w:szCs w:val="24"/>
+          <w:vertAlign w:val="baseline"/>
+          <w:lang w:val="pt-BR"/>
+        </w:rPr>
+        <w:t xml:space="preserve">Intel </w:t>
+      </w:r>
+      <w:r>
+        <w:rPr>
+          <w:rFonts w:ascii="Times-Roman" w:hAnsi="Times-Roman"/>
+          <w:b w:val="false"/>
+          <w:bCs w:val="false"/>
+          <w:i w:val="false"/>
+          <w:iCs w:val="false"/>
+          <w:position w:val="0"/>
+          <w:sz w:val="24"/>
+          <w:sz w:val="24"/>
+          <w:szCs w:val="24"/>
+          <w:vertAlign w:val="baseline"/>
+          <w:lang w:val="pt-BR"/>
+        </w:rPr>
+        <w:t>i7-3612QM CPU @ 2.10GHz</w:t>
+      </w:r>
+    </w:p>
+    <w:p>
+      <w:pPr>
+        <w:pStyle w:val="Normal"/>
+        <w:numPr>
+          <w:ilvl w:val="0"/>
+          <w:numId w:val="3"/>
+        </w:numPr>
+        <w:spacing w:lineRule="auto" w:line="240" w:before="0" w:after="0"/>
+        <w:jc w:val="both"/>
+        <w:rPr>
+          <w:rFonts w:ascii="Times-Roman" w:hAnsi="Times-Roman"/>
+          <w:b/>
+          <w:b/>
+          <w:bCs/>
+          <w:i w:val="false"/>
+          <w:i w:val="false"/>
+          <w:iCs w:val="false"/>
+          <w:position w:val="0"/>
+          <w:sz w:val="24"/>
+          <w:sz w:val="24"/>
+          <w:szCs w:val="24"/>
+          <w:vertAlign w:val="baseline"/>
+          <w:lang w:val="pt-BR"/>
+        </w:rPr>
+      </w:pPr>
+      <w:r>
+        <w:rPr>
+          <w:rFonts w:ascii="Times-Roman" w:hAnsi="Times-Roman"/>
+          <w:b/>
+          <w:bCs/>
+          <w:i w:val="false"/>
+          <w:iCs w:val="false"/>
+          <w:position w:val="0"/>
+          <w:sz w:val="24"/>
+          <w:sz w:val="24"/>
+          <w:szCs w:val="24"/>
+          <w:vertAlign w:val="baseline"/>
+          <w:lang w:val="pt-BR"/>
+        </w:rPr>
+        <w:t xml:space="preserve">Memória Ram: </w:t>
+      </w:r>
+      <w:r>
+        <w:rPr>
+          <w:rFonts w:ascii="Times-Roman" w:hAnsi="Times-Roman"/>
+          <w:b w:val="false"/>
+          <w:bCs w:val="false"/>
+          <w:i w:val="false"/>
+          <w:iCs w:val="false"/>
+          <w:position w:val="0"/>
+          <w:sz w:val="24"/>
+          <w:sz w:val="24"/>
+          <w:szCs w:val="24"/>
+          <w:vertAlign w:val="baseline"/>
+          <w:lang w:val="pt-BR"/>
+        </w:rPr>
+        <w:t>4 GB</w:t>
+      </w:r>
+    </w:p>
+    <w:p>
+      <w:pPr>
+        <w:pStyle w:val="Normal"/>
+        <w:numPr>
+          <w:ilvl w:val="0"/>
+          <w:numId w:val="3"/>
+        </w:numPr>
+        <w:spacing w:lineRule="auto" w:line="240" w:before="0" w:after="0"/>
+        <w:jc w:val="both"/>
+        <w:rPr>
+          <w:rFonts w:ascii="Times-Roman" w:hAnsi="Times-Roman"/>
+          <w:b/>
+          <w:b/>
+          <w:bCs/>
+          <w:i/>
+          <w:i/>
+          <w:iCs/>
+          <w:sz w:val="24"/>
+          <w:szCs w:val="24"/>
+        </w:rPr>
+      </w:pPr>
+      <w:r>
+        <w:rPr>
+          <w:rFonts w:ascii="Times-Roman" w:hAnsi="Times-Roman"/>
+          <w:b/>
+          <w:bCs/>
+          <w:i w:val="false"/>
+          <w:iCs w:val="false"/>
+          <w:position w:val="0"/>
+          <w:sz w:val="24"/>
+          <w:sz w:val="24"/>
+          <w:szCs w:val="24"/>
+          <w:vertAlign w:val="baseline"/>
+          <w:lang w:val="pt-BR"/>
+        </w:rPr>
+        <w:t xml:space="preserve">Sistema Operacional: </w:t>
+      </w:r>
+      <w:r>
+        <w:rPr>
+          <w:rFonts w:ascii="Times-Roman" w:hAnsi="Times-Roman"/>
+          <w:b w:val="false"/>
+          <w:bCs w:val="false"/>
+          <w:i w:val="false"/>
+          <w:iCs w:val="false"/>
+          <w:position w:val="0"/>
+          <w:sz w:val="24"/>
+          <w:sz w:val="24"/>
+          <w:szCs w:val="24"/>
+          <w:vertAlign w:val="baseline"/>
+          <w:lang w:val="pt-BR"/>
+        </w:rPr>
+        <w:t>Linux Ubuntu (versão 18.04)</w:t>
+      </w:r>
+    </w:p>
+    <w:p>
+      <w:pPr>
+        <w:pStyle w:val="Normal"/>
+        <w:spacing w:lineRule="auto" w:line="240" w:before="114" w:after="114"/>
+        <w:jc w:val="both"/>
+        <w:rPr>
+          <w:rFonts w:ascii="Times-Roman" w:hAnsi="Times-Roman"/>
+          <w:b w:val="false"/>
+          <w:b w:val="false"/>
+          <w:bCs w:val="false"/>
+          <w:i w:val="false"/>
+          <w:i w:val="false"/>
+          <w:iCs w:val="false"/>
+          <w:sz w:val="24"/>
+          <w:szCs w:val="24"/>
+        </w:rPr>
+      </w:pPr>
+      <w:r>
+        <w:rPr>
+          <w:rFonts w:ascii="Times-Roman" w:hAnsi="Times-Roman"/>
+          <w:b w:val="false"/>
+          <w:bCs w:val="false"/>
+          <w:i w:val="false"/>
+          <w:iCs w:val="false"/>
+          <w:position w:val="0"/>
+          <w:sz w:val="24"/>
+          <w:sz w:val="24"/>
+          <w:szCs w:val="24"/>
+          <w:vertAlign w:val="baseline"/>
+          <w:lang w:val="pt-BR"/>
+        </w:rPr>
+        <w:t xml:space="preserve">Os dados utilizados para análise e todos os gráficos estão na pasta </w:t>
+      </w:r>
+      <w:r>
+        <w:rPr>
+          <w:rFonts w:ascii="Times-Roman" w:hAnsi="Times-Roman"/>
+          <w:b w:val="false"/>
+          <w:bCs w:val="false"/>
+          <w:i/>
+          <w:iCs/>
+          <w:position w:val="0"/>
+          <w:sz w:val="24"/>
+          <w:sz w:val="24"/>
+          <w:szCs w:val="24"/>
+          <w:vertAlign w:val="baseline"/>
+          <w:lang w:val="pt-BR"/>
+        </w:rPr>
+        <w:t>dados</w:t>
+      </w:r>
+      <w:r>
+        <w:rPr>
+          <w:rFonts w:ascii="Times-Roman" w:hAnsi="Times-Roman"/>
+          <w:b w:val="false"/>
+          <w:bCs w:val="false"/>
+          <w:i w:val="false"/>
+          <w:iCs w:val="false"/>
+          <w:position w:val="0"/>
+          <w:sz w:val="24"/>
+          <w:sz w:val="24"/>
+          <w:szCs w:val="24"/>
+          <w:vertAlign w:val="baseline"/>
+          <w:lang w:val="pt-BR"/>
+        </w:rPr>
+        <w:t xml:space="preserve"> enviada junto com esta documentação. </w:t>
+      </w:r>
+      <w:r>
+        <w:rPr>
+          <w:rFonts w:ascii="Times-Roman" w:hAnsi="Times-Roman"/>
+          <w:b w:val="false"/>
+          <w:bCs w:val="false"/>
+          <w:i w:val="false"/>
+          <w:iCs w:val="false"/>
+          <w:position w:val="0"/>
+          <w:sz w:val="24"/>
+          <w:sz w:val="24"/>
+          <w:szCs w:val="24"/>
+          <w:vertAlign w:val="baseline"/>
+          <w:lang w:val="pt-BR"/>
+        </w:rPr>
+        <w:t>Os arquivos dos gráficos estão nomeados de forma a facilitar a identificação de cada um deles.</w:t>
+      </w:r>
+    </w:p>
+    <w:p>
+      <w:pPr>
+        <w:pStyle w:val="Normal"/>
+        <w:spacing w:lineRule="auto" w:line="240" w:before="114" w:after="114"/>
         <w:jc w:val="left"/>
+        <w:rPr>
+          <w:rFonts w:ascii="Times-Roman" w:hAnsi="Times-Roman"/>
+          <w:b/>
+          <w:b/>
+          <w:bCs/>
+          <w:i w:val="false"/>
+          <w:i w:val="false"/>
+          <w:iCs w:val="false"/>
+          <w:position w:val="0"/>
+          <w:sz w:val="24"/>
+          <w:sz w:val="24"/>
+          <w:szCs w:val="24"/>
+          <w:vertAlign w:val="baseline"/>
+          <w:lang w:val="pt-BR"/>
+        </w:rPr>
+      </w:pPr>
+      <w:r>
+        <w:rPr>
+          <w:rFonts w:ascii="Times-Roman" w:hAnsi="Times-Roman"/>
+          <w:b/>
+          <w:bCs/>
+          <w:i w:val="false"/>
+          <w:iCs w:val="false"/>
+          <w:position w:val="0"/>
+          <w:sz w:val="24"/>
+          <w:sz w:val="24"/>
+          <w:szCs w:val="24"/>
+          <w:vertAlign w:val="baseline"/>
+          <w:lang w:val="pt-BR"/>
+        </w:rPr>
+        <w:t>4.1. Análise do Tempo</w:t>
+      </w:r>
+    </w:p>
+    <w:p>
+      <w:pPr>
+        <w:pStyle w:val="Normal"/>
+        <w:spacing w:lineRule="auto" w:line="240" w:before="0" w:after="0"/>
+        <w:jc w:val="both"/>
+        <w:rPr>
+          <w:rFonts w:ascii="Times-Roman" w:hAnsi="Times-Roman"/>
+          <w:b w:val="false"/>
+          <w:b w:val="false"/>
+          <w:bCs w:val="false"/>
+          <w:i w:val="false"/>
+          <w:i w:val="false"/>
+          <w:iCs w:val="false"/>
+          <w:sz w:val="24"/>
+          <w:szCs w:val="24"/>
+        </w:rPr>
+      </w:pPr>
+      <w:r>
+        <w:rPr>
+          <w:rFonts w:ascii="Times-Roman" w:hAnsi="Times-Roman"/>
+          <w:b w:val="false"/>
+          <w:bCs w:val="false"/>
+          <w:i w:val="false"/>
+          <w:iCs w:val="false"/>
+          <w:position w:val="0"/>
+          <w:sz w:val="24"/>
+          <w:sz w:val="24"/>
+          <w:szCs w:val="24"/>
+          <w:vertAlign w:val="baseline"/>
+          <w:lang w:val="pt-BR"/>
+        </w:rPr>
+        <w:t xml:space="preserve">A subpasta </w:t>
+      </w:r>
+      <w:r>
+        <w:rPr>
+          <w:rFonts w:ascii="Times-Roman" w:hAnsi="Times-Roman"/>
+          <w:b w:val="false"/>
+          <w:bCs w:val="false"/>
+          <w:i/>
+          <w:iCs/>
+          <w:position w:val="0"/>
+          <w:sz w:val="24"/>
+          <w:sz w:val="24"/>
+          <w:szCs w:val="24"/>
+          <w:vertAlign w:val="baseline"/>
+          <w:lang w:val="pt-BR"/>
+        </w:rPr>
+        <w:t>Time</w:t>
+      </w:r>
+      <w:r>
+        <w:rPr>
+          <w:rFonts w:ascii="Times-Roman" w:hAnsi="Times-Roman"/>
+          <w:b w:val="false"/>
+          <w:bCs w:val="false"/>
+          <w:i w:val="false"/>
+          <w:iCs w:val="false"/>
+          <w:position w:val="0"/>
+          <w:sz w:val="24"/>
+          <w:sz w:val="24"/>
+          <w:szCs w:val="24"/>
+          <w:vertAlign w:val="baseline"/>
+          <w:lang w:val="pt-BR"/>
+        </w:rPr>
+        <w:t xml:space="preserve"> contém todos os gráficos que comparam a performance (em tempo) dos métodos de ordenação para determinada ordenação inicial dos elementos e quantidade de elementos do array. </w:t>
+      </w:r>
+      <w:r>
+        <w:rPr>
+          <w:rFonts w:ascii="Times-Roman" w:hAnsi="Times-Roman"/>
+          <w:b w:val="false"/>
+          <w:bCs w:val="false"/>
+          <w:i w:val="false"/>
+          <w:iCs w:val="false"/>
+          <w:position w:val="0"/>
+          <w:sz w:val="24"/>
+          <w:sz w:val="24"/>
+          <w:szCs w:val="24"/>
+          <w:vertAlign w:val="baseline"/>
+          <w:lang w:val="pt-BR"/>
+        </w:rPr>
+        <w:t xml:space="preserve">Além dela, a subpasta </w:t>
+      </w:r>
+      <w:r>
+        <w:rPr>
+          <w:rFonts w:ascii="Times-Roman" w:hAnsi="Times-Roman"/>
+          <w:b w:val="false"/>
+          <w:bCs w:val="false"/>
+          <w:i/>
+          <w:iCs/>
+          <w:position w:val="0"/>
+          <w:sz w:val="24"/>
+          <w:sz w:val="24"/>
+          <w:szCs w:val="24"/>
+          <w:vertAlign w:val="baseline"/>
+          <w:lang w:val="pt-BR"/>
+        </w:rPr>
+        <w:t xml:space="preserve">Full Plots </w:t>
+      </w:r>
+      <w:r>
+        <w:rPr>
+          <w:rFonts w:ascii="Times-Roman" w:hAnsi="Times-Roman"/>
+          <w:b w:val="false"/>
+          <w:bCs w:val="false"/>
+          <w:i w:val="false"/>
+          <w:iCs w:val="false"/>
+          <w:position w:val="0"/>
+          <w:sz w:val="24"/>
+          <w:sz w:val="24"/>
+          <w:szCs w:val="24"/>
+          <w:vertAlign w:val="baseline"/>
+          <w:lang w:val="pt-BR"/>
+        </w:rPr>
+        <w:t>contém gráficos de comparação de tempo mais gerais entre os métodos.</w:t>
+      </w:r>
+      <w:r>
+        <w:rPr>
+          <w:rFonts w:ascii="Times-Roman" w:hAnsi="Times-Roman"/>
+          <w:b w:val="false"/>
+          <w:bCs w:val="false"/>
+          <w:i w:val="false"/>
+          <w:iCs w:val="false"/>
+          <w:position w:val="0"/>
+          <w:sz w:val="24"/>
+          <w:sz w:val="24"/>
+          <w:szCs w:val="24"/>
+          <w:vertAlign w:val="baseline"/>
+          <w:lang w:val="pt-BR"/>
+        </w:rPr>
+        <w:t xml:space="preserve"> Entre eles, dois gráficos são bem interessantes de serem analisados. O primeiro </w:t>
+      </w:r>
+      <w:r>
+        <w:rPr>
+          <w:rFonts w:ascii="Times-Roman" w:hAnsi="Times-Roman"/>
+          <w:b w:val="false"/>
+          <w:bCs w:val="false"/>
+          <w:i w:val="false"/>
+          <w:iCs w:val="false"/>
+          <w:position w:val="0"/>
+          <w:sz w:val="24"/>
+          <w:sz w:val="24"/>
+          <w:szCs w:val="24"/>
+          <w:vertAlign w:val="baseline"/>
+          <w:lang w:val="pt-BR"/>
+        </w:rPr>
+        <w:t>(Time Plot – OrdC)</w:t>
+      </w:r>
+      <w:r>
+        <w:rPr>
+          <w:rFonts w:ascii="Times-Roman" w:hAnsi="Times-Roman"/>
+          <w:b w:val="false"/>
+          <w:bCs w:val="false"/>
+          <w:i w:val="false"/>
+          <w:iCs w:val="false"/>
+          <w:position w:val="0"/>
+          <w:sz w:val="24"/>
+          <w:sz w:val="24"/>
+          <w:szCs w:val="24"/>
+          <w:vertAlign w:val="baseline"/>
+          <w:lang w:val="pt-BR"/>
+        </w:rPr>
+        <w:t xml:space="preserve"> compara a mediana do tempo para arrays de 50 </w:t>
+      </w:r>
+      <w:r>
+        <w:rPr>
+          <w:rFonts w:ascii="Times-Roman" w:hAnsi="Times-Roman"/>
+          <w:b w:val="false"/>
+          <w:bCs w:val="false"/>
+          <w:i w:val="false"/>
+          <w:iCs w:val="false"/>
+          <w:position w:val="0"/>
+          <w:sz w:val="24"/>
+          <w:sz w:val="24"/>
+          <w:szCs w:val="24"/>
+          <w:vertAlign w:val="baseline"/>
+          <w:lang w:val="pt-BR"/>
+        </w:rPr>
+        <w:t>mil a 500 mil</w:t>
+      </w:r>
+      <w:r>
+        <w:rPr>
+          <w:rFonts w:ascii="Times-Roman" w:hAnsi="Times-Roman"/>
+          <w:b w:val="false"/>
+          <w:bCs w:val="false"/>
+          <w:i w:val="false"/>
+          <w:iCs w:val="false"/>
+          <w:position w:val="0"/>
+          <w:sz w:val="24"/>
+          <w:sz w:val="24"/>
+          <w:szCs w:val="24"/>
+          <w:vertAlign w:val="baseline"/>
+          <w:lang w:val="pt-BR"/>
+        </w:rPr>
+        <w:t xml:space="preserve"> elementos ordenados previamente em ordem crescente.</w:t>
+      </w:r>
+    </w:p>
+    <w:p>
+      <w:pPr>
+        <w:pStyle w:val="Normal"/>
+        <w:spacing w:lineRule="auto" w:line="240" w:before="114" w:after="114"/>
+        <w:jc w:val="both"/>
+        <w:rPr>
+          <w:rFonts w:ascii="Times-Roman" w:hAnsi="Times-Roman"/>
+          <w:b w:val="false"/>
+          <w:b w:val="false"/>
+          <w:bCs w:val="false"/>
+          <w:i w:val="false"/>
+          <w:i w:val="false"/>
+          <w:iCs w:val="false"/>
+          <w:sz w:val="24"/>
+          <w:szCs w:val="24"/>
+        </w:rPr>
+      </w:pPr>
+      <w:r>
+        <w:rPr>
+          <w:rFonts w:ascii="Times-Roman" w:hAnsi="Times-Roman"/>
+          <w:b w:val="false"/>
+          <w:bCs w:val="false"/>
+          <w:i w:val="false"/>
+          <w:iCs w:val="false"/>
+          <w:position w:val="0"/>
+          <w:sz w:val="24"/>
+          <w:sz w:val="24"/>
+          <w:szCs w:val="24"/>
+          <w:vertAlign w:val="baseline"/>
+          <w:lang w:val="pt-BR"/>
+        </w:rPr>
+        <w:t xml:space="preserve">O que pode-se notar por meio desses gráficos é que o tempo de ordenação do QuickSort  com pivô no primeiro elemento é consideravelmente maior do que o dos outros métodos. Isso ocorre porque, como os dados já estão ordenados, na hora da partição o pivô sempre será o menor elemento do subvetor a ser ordenado, gerando assim a pior partição possível para os elementos. Assim, o tempo de ordenação por esse método entra no pior caso do QuickSort, que é </w:t>
+      </w:r>
+      <w:r>
+        <w:rPr>
+          <w:rFonts w:ascii="Times-Roman" w:hAnsi="Times-Roman"/>
+          <w:b w:val="false"/>
+          <w:bCs w:val="false"/>
+          <w:i/>
+          <w:iCs/>
+          <w:position w:val="0"/>
+          <w:sz w:val="24"/>
+          <w:sz w:val="24"/>
+          <w:szCs w:val="24"/>
+          <w:vertAlign w:val="baseline"/>
+          <w:lang w:val="pt-BR"/>
+        </w:rPr>
+        <w:t>O(n</w:t>
+      </w:r>
+      <w:r>
+        <w:rPr>
+          <w:rFonts w:ascii="Times-Roman" w:hAnsi="Times-Roman"/>
+          <w:b w:val="false"/>
+          <w:bCs w:val="false"/>
+          <w:i/>
+          <w:iCs/>
+          <w:sz w:val="24"/>
+          <w:szCs w:val="24"/>
+          <w:vertAlign w:val="superscript"/>
+          <w:lang w:val="pt-BR"/>
+        </w:rPr>
+        <w:t>2</w:t>
+      </w:r>
+      <w:r>
+        <w:rPr>
+          <w:rFonts w:ascii="Times-Roman" w:hAnsi="Times-Roman"/>
+          <w:b w:val="false"/>
+          <w:bCs w:val="false"/>
+          <w:i/>
+          <w:iCs/>
+          <w:position w:val="0"/>
+          <w:sz w:val="24"/>
+          <w:sz w:val="24"/>
+          <w:szCs w:val="24"/>
+          <w:vertAlign w:val="baseline"/>
+          <w:lang w:val="pt-BR"/>
+        </w:rPr>
+        <w:t>)</w:t>
+      </w:r>
+      <w:r>
+        <w:rPr>
+          <w:rFonts w:ascii="Times-Roman" w:hAnsi="Times-Roman"/>
+          <w:b w:val="false"/>
+          <w:bCs w:val="false"/>
+          <w:i w:val="false"/>
+          <w:iCs w:val="false"/>
+          <w:position w:val="0"/>
+          <w:sz w:val="24"/>
+          <w:sz w:val="24"/>
+          <w:szCs w:val="24"/>
+          <w:vertAlign w:val="baseline"/>
+          <w:lang w:val="pt-BR"/>
+        </w:rPr>
+        <w:t xml:space="preserve">. </w:t>
+      </w:r>
+      <w:r>
+        <w:rPr>
+          <w:rFonts w:ascii="Times-Roman" w:hAnsi="Times-Roman"/>
+          <w:b w:val="false"/>
+          <w:bCs w:val="false"/>
+          <w:i w:val="false"/>
+          <w:iCs w:val="false"/>
+          <w:position w:val="0"/>
+          <w:sz w:val="24"/>
+          <w:sz w:val="24"/>
+          <w:szCs w:val="24"/>
+          <w:vertAlign w:val="baseline"/>
+          <w:lang w:val="pt-BR"/>
+        </w:rPr>
+        <w:t xml:space="preserve">O gráfico </w:t>
+      </w:r>
+      <w:r>
+        <w:rPr>
+          <w:rFonts w:ascii="Times-Roman" w:hAnsi="Times-Roman"/>
+          <w:b w:val="false"/>
+          <w:bCs w:val="false"/>
+          <w:i/>
+          <w:iCs/>
+          <w:position w:val="0"/>
+          <w:sz w:val="24"/>
+          <w:sz w:val="24"/>
+          <w:szCs w:val="24"/>
+          <w:vertAlign w:val="baseline"/>
+          <w:lang w:val="pt-BR"/>
+        </w:rPr>
+        <w:t xml:space="preserve">Time Plot – OrdD </w:t>
+      </w:r>
+      <w:r>
+        <w:rPr>
+          <w:rFonts w:ascii="Times-Roman" w:hAnsi="Times-Roman"/>
+          <w:b w:val="false"/>
+          <w:bCs w:val="false"/>
+          <w:i w:val="false"/>
+          <w:iCs w:val="false"/>
+          <w:position w:val="0"/>
+          <w:sz w:val="24"/>
+          <w:sz w:val="24"/>
+          <w:szCs w:val="24"/>
+          <w:vertAlign w:val="baseline"/>
+          <w:lang w:val="pt-BR"/>
+        </w:rPr>
+        <w:t>entra no mesmo caso, então a análise é semelhante com exceção de que o pivô sempre será o maior elemento do subvetor a ser ordenado.</w:t>
+      </w:r>
+    </w:p>
+    <w:p>
+      <w:pPr>
+        <w:pStyle w:val="Corpodotexto"/>
+        <w:spacing w:lineRule="auto" w:line="240"/>
+        <w:jc w:val="both"/>
+        <w:rPr/>
+      </w:pPr>
+      <w:r>
+        <w:rPr/>
+        <w:t xml:space="preserve">O segundo gráfico (Time Plot – Ale) compara a mediana do tempo </w:t>
+      </w:r>
+      <w:r>
+        <w:rPr/>
+        <w:t xml:space="preserve">para arrays de 50 </w:t>
+      </w:r>
+      <w:r>
+        <w:rPr/>
+        <w:t>mil a 500 mil</w:t>
+      </w:r>
+      <w:r>
+        <w:rPr/>
+        <w:t xml:space="preserve"> elementos </w:t>
+      </w:r>
+      <w:r>
+        <w:rPr/>
+        <w:t xml:space="preserve">ordenados de forma aleatória. Nesse caso os QuickSorts que utilizam inserção ao final da ordenação são os mais lentos. Isso ocorre porque, no pior caso </w:t>
+      </w:r>
+      <w:r>
+        <w:rPr/>
+        <w:t>e no caso médio</w:t>
+      </w:r>
+      <w:r>
+        <w:rPr/>
+        <w:t xml:space="preserve">, o algoritmo de inserção é </w:t>
+      </w:r>
+      <w:r>
+        <w:rPr>
+          <w:i/>
+          <w:iCs/>
+        </w:rPr>
+        <w:t>O(n</w:t>
+      </w:r>
+      <w:r>
+        <w:rPr>
+          <w:i/>
+          <w:iCs/>
+          <w:vertAlign w:val="superscript"/>
+        </w:rPr>
+        <w:t>2</w:t>
+      </w:r>
+      <w:r>
+        <w:rPr>
+          <w:i/>
+          <w:iCs/>
+          <w:position w:val="0"/>
+          <w:sz w:val="24"/>
+          <w:vertAlign w:val="baseline"/>
+        </w:rPr>
+        <w:t>)</w:t>
+      </w:r>
+      <w:r>
+        <w:rPr>
+          <w:i w:val="false"/>
+          <w:iCs w:val="false"/>
+          <w:position w:val="0"/>
+          <w:sz w:val="24"/>
+          <w:vertAlign w:val="baseline"/>
+        </w:rPr>
+        <w:t>, o que impacta bastante no tempo para vetores grandes, explicando o porquê o QuickSort com 10% inserção é mais lento que o de 5% e o de 1%.</w:t>
+      </w:r>
+    </w:p>
+    <w:p>
+      <w:pPr>
+        <w:pStyle w:val="Corpodotexto"/>
+        <w:spacing w:lineRule="auto" w:line="240"/>
+        <w:jc w:val="both"/>
+        <w:rPr>
+          <w:b/>
+          <w:b/>
+          <w:bCs/>
+        </w:rPr>
+      </w:pPr>
+      <w:r>
+        <w:rPr>
+          <w:b/>
+          <w:bCs/>
+          <w:i w:val="false"/>
+          <w:iCs w:val="false"/>
+          <w:position w:val="0"/>
+          <w:sz w:val="24"/>
+          <w:vertAlign w:val="baseline"/>
+        </w:rPr>
+        <w:t>4.</w:t>
+      </w:r>
+      <w:r>
+        <w:rPr>
+          <w:b/>
+          <w:bCs/>
+          <w:i w:val="false"/>
+          <w:iCs w:val="false"/>
+          <w:position w:val="0"/>
+          <w:sz w:val="24"/>
+          <w:vertAlign w:val="baseline"/>
+        </w:rPr>
+        <w:t>2. Análise de Comparações e Trocas</w:t>
+      </w:r>
+    </w:p>
+    <w:p>
+      <w:pPr>
+        <w:pStyle w:val="Corpodotexto"/>
+        <w:spacing w:lineRule="auto" w:line="240"/>
+        <w:jc w:val="both"/>
+        <w:rPr>
+          <w:b w:val="false"/>
+          <w:b w:val="false"/>
+          <w:bCs w:val="false"/>
+        </w:rPr>
+      </w:pPr>
+      <w:r>
+        <w:rPr>
+          <w:b w:val="false"/>
+          <w:bCs w:val="false"/>
+          <w:i w:val="false"/>
+          <w:iCs w:val="false"/>
+          <w:position w:val="0"/>
+          <w:sz w:val="24"/>
+          <w:vertAlign w:val="baseline"/>
+        </w:rPr>
+        <w:t xml:space="preserve">As subpastas </w:t>
+      </w:r>
+      <w:r>
+        <w:rPr>
+          <w:b w:val="false"/>
+          <w:bCs w:val="false"/>
+          <w:i/>
+          <w:iCs/>
+          <w:position w:val="0"/>
+          <w:sz w:val="24"/>
+          <w:vertAlign w:val="baseline"/>
+        </w:rPr>
+        <w:t xml:space="preserve">Comparisons </w:t>
+      </w:r>
+      <w:r>
+        <w:rPr>
+          <w:b w:val="false"/>
+          <w:bCs w:val="false"/>
+          <w:i w:val="false"/>
+          <w:iCs w:val="false"/>
+          <w:position w:val="0"/>
+          <w:sz w:val="24"/>
+          <w:vertAlign w:val="baseline"/>
+        </w:rPr>
+        <w:t xml:space="preserve">e </w:t>
+      </w:r>
+      <w:r>
+        <w:rPr>
+          <w:b w:val="false"/>
+          <w:bCs w:val="false"/>
+          <w:i/>
+          <w:iCs/>
+          <w:position w:val="0"/>
+          <w:sz w:val="24"/>
+          <w:vertAlign w:val="baseline"/>
+        </w:rPr>
+        <w:t xml:space="preserve">Swap </w:t>
+      </w:r>
+      <w:r>
+        <w:rPr>
+          <w:b w:val="false"/>
+          <w:bCs w:val="false"/>
+          <w:i w:val="false"/>
+          <w:iCs w:val="false"/>
+          <w:position w:val="0"/>
+          <w:sz w:val="24"/>
+          <w:vertAlign w:val="baseline"/>
+        </w:rPr>
+        <w:t xml:space="preserve">contém todos os gráficos que comparam o número médio de comparações e de trocas, respectivamente. Assim como no caso anterior, a subpasta </w:t>
+      </w:r>
+      <w:r>
+        <w:rPr>
+          <w:b w:val="false"/>
+          <w:bCs w:val="false"/>
+          <w:i/>
+          <w:iCs/>
+          <w:position w:val="0"/>
+          <w:sz w:val="24"/>
+          <w:vertAlign w:val="baseline"/>
+        </w:rPr>
+        <w:t xml:space="preserve">Full Plots </w:t>
+      </w:r>
+      <w:r>
+        <w:rPr>
+          <w:b w:val="false"/>
+          <w:bCs w:val="false"/>
+          <w:i w:val="false"/>
+          <w:iCs w:val="false"/>
+          <w:position w:val="0"/>
+          <w:sz w:val="24"/>
+          <w:vertAlign w:val="baseline"/>
+        </w:rPr>
+        <w:t>contém gráficos interessantes, que serão analisados.</w:t>
+      </w:r>
+    </w:p>
+    <w:p>
+      <w:pPr>
+        <w:pStyle w:val="Corpodotexto"/>
+        <w:spacing w:lineRule="auto" w:line="240" w:before="0" w:after="0"/>
+        <w:jc w:val="both"/>
+        <w:rPr>
+          <w:b w:val="false"/>
+          <w:b w:val="false"/>
+          <w:bCs w:val="false"/>
+        </w:rPr>
+      </w:pPr>
+      <w:r>
+        <w:rPr>
+          <w:b w:val="false"/>
+          <w:bCs w:val="false"/>
+          <w:i w:val="false"/>
+          <w:iCs w:val="false"/>
+          <w:position w:val="0"/>
+          <w:sz w:val="24"/>
+          <w:vertAlign w:val="baseline"/>
+        </w:rPr>
+        <w:t xml:space="preserve">Os gráficos de comparações seguem um padrão parecido com os gráficos de </w:t>
+      </w:r>
+      <w:r>
+        <w:rPr>
+          <w:b w:val="false"/>
+          <w:bCs w:val="false"/>
+          <w:i w:val="false"/>
+          <w:iCs w:val="false"/>
+          <w:position w:val="0"/>
+          <w:sz w:val="24"/>
+          <w:vertAlign w:val="baseline"/>
+        </w:rPr>
+        <w:t>tempo. Para vetores previamente ordenados em ordem crescente, ou decrescente, (Comp Plot – OrdC e Comp Plot – OrdD) o QuickSort com pivô no primeiro elemento faz o maior número de comparações, pelo mesmo motivo citado na subseção anterior. As partições geradas são sempre as piores possíveis, levando ao pior caso no número de comparações também. Para vetores aleatórios, os QuickSorts que utilizam inserção fazem o maior número de comparações também (Comp Plot – Ale).</w:t>
+      </w:r>
+    </w:p>
+    <w:p>
+      <w:pPr>
+        <w:pStyle w:val="Normal"/>
+        <w:spacing w:lineRule="auto" w:line="240" w:before="114" w:after="114"/>
+        <w:jc w:val="both"/>
+        <w:rPr>
+          <w:rFonts w:ascii="Times-Roman" w:hAnsi="Times-Roman"/>
+          <w:b w:val="false"/>
+          <w:b w:val="false"/>
+          <w:bCs w:val="false"/>
+          <w:i w:val="false"/>
+          <w:i w:val="false"/>
+          <w:iCs w:val="false"/>
+          <w:position w:val="0"/>
+          <w:sz w:val="24"/>
+          <w:sz w:val="24"/>
+          <w:szCs w:val="24"/>
+          <w:vertAlign w:val="baseline"/>
+          <w:lang w:val="pt-BR"/>
+        </w:rPr>
+      </w:pPr>
+      <w:r>
+        <w:rPr>
+          <w:rFonts w:ascii="Times-Roman" w:hAnsi="Times-Roman"/>
+          <w:b w:val="false"/>
+          <w:bCs w:val="false"/>
+          <w:i w:val="false"/>
+          <w:iCs w:val="false"/>
+          <w:position w:val="0"/>
+          <w:sz w:val="24"/>
+          <w:sz w:val="24"/>
+          <w:szCs w:val="24"/>
+          <w:vertAlign w:val="baseline"/>
+          <w:lang w:val="pt-BR"/>
+        </w:rPr>
+        <w:t xml:space="preserve">Os gráficos de trocas tem um comportamento bem diferente. Para vetores com elementos em ordem aleatória </w:t>
+      </w:r>
+      <w:r>
+        <w:rPr>
+          <w:rFonts w:ascii="Times-Roman" w:hAnsi="Times-Roman"/>
+          <w:b w:val="false"/>
+          <w:bCs w:val="false"/>
+          <w:i w:val="false"/>
+          <w:iCs w:val="false"/>
+          <w:position w:val="0"/>
+          <w:sz w:val="24"/>
+          <w:sz w:val="24"/>
+          <w:szCs w:val="24"/>
+          <w:vertAlign w:val="baseline"/>
+          <w:lang w:val="pt-BR"/>
+        </w:rPr>
+        <w:t>(Swap Plot – Ale)</w:t>
+      </w:r>
+      <w:r>
+        <w:rPr>
+          <w:rFonts w:ascii="Times-Roman" w:hAnsi="Times-Roman"/>
+          <w:b w:val="false"/>
+          <w:bCs w:val="false"/>
+          <w:i w:val="false"/>
+          <w:iCs w:val="false"/>
+          <w:position w:val="0"/>
+          <w:sz w:val="24"/>
+          <w:sz w:val="24"/>
+          <w:szCs w:val="24"/>
+          <w:vertAlign w:val="baseline"/>
+          <w:lang w:val="pt-BR"/>
+        </w:rPr>
+        <w:t xml:space="preserve">, os QuickSorts com inserção ainda possuem uma performance pior que os outros métodos. Porém para vetores ordenados decrescentes </w:t>
+      </w:r>
+      <w:r>
+        <w:rPr>
+          <w:rFonts w:ascii="Times-Roman" w:hAnsi="Times-Roman"/>
+          <w:b w:val="false"/>
+          <w:bCs w:val="false"/>
+          <w:i w:val="false"/>
+          <w:iCs w:val="false"/>
+          <w:position w:val="0"/>
+          <w:sz w:val="24"/>
+          <w:sz w:val="24"/>
+          <w:szCs w:val="24"/>
+          <w:vertAlign w:val="baseline"/>
+          <w:lang w:val="pt-BR"/>
+        </w:rPr>
+        <w:t>(Swap Plot – OrdD)</w:t>
+      </w:r>
+      <w:r>
+        <w:rPr>
+          <w:rFonts w:ascii="Times-Roman" w:hAnsi="Times-Roman"/>
+          <w:b w:val="false"/>
+          <w:bCs w:val="false"/>
+          <w:i w:val="false"/>
+          <w:iCs w:val="false"/>
+          <w:position w:val="0"/>
+          <w:sz w:val="24"/>
+          <w:sz w:val="24"/>
+          <w:szCs w:val="24"/>
+          <w:vertAlign w:val="baseline"/>
+          <w:lang w:val="pt-BR"/>
+        </w:rPr>
+        <w:t xml:space="preserve">, os QuickSorts Clássico, Mediana de Três e Não-Recursivo fazem o maior número de trocas. Isso ocorre porque o pivô para esses três casos é o elemento central, com isso todos os elementos do array são trocados de posição pelo menos uma vez, devido à ordenação inicial. </w:t>
+      </w:r>
+      <w:r>
+        <w:rPr>
+          <w:rFonts w:ascii="Times-Roman" w:hAnsi="Times-Roman"/>
+          <w:b w:val="false"/>
+          <w:bCs w:val="false"/>
+          <w:i w:val="false"/>
+          <w:iCs w:val="false"/>
+          <w:position w:val="0"/>
+          <w:sz w:val="24"/>
+          <w:sz w:val="24"/>
+          <w:szCs w:val="24"/>
+          <w:vertAlign w:val="baseline"/>
+          <w:lang w:val="pt-BR"/>
+        </w:rPr>
+        <w:t>Para vetores ordenados crescentes (Swap Plot – OrdC), o QuickSort com pivô no primeiro elemento continua a ser o destaque, desta vez possuindo o maior número de trocas. Isso decorre da implementação do QuickSort que, nesse caso, sempre troca o pivô de posição com ele mesmo. Sendo assim, temos um número de trocas linear igual ao n – 1 (com n sendo o número de elementos do vetor), porque feitas n-1 chamadas do método de partição, onde cada uma troca o pivô com ele mesmo.</w:t>
+      </w:r>
+    </w:p>
+    <w:p>
+      <w:pPr>
+        <w:pStyle w:val="Normal"/>
+        <w:spacing w:lineRule="auto" w:line="240" w:before="0" w:after="0"/>
+        <w:jc w:val="both"/>
         <w:rPr>
           <w:rFonts w:ascii="Times-Roman" w:hAnsi="Times-Roman"/>
           <w:b/>
@@ -3712,19 +4962,13 @@
           <w:vertAlign w:val="baseline"/>
           <w:lang w:val="pt-BR"/>
         </w:rPr>
-      </w:r>
-    </w:p>
-    <w:p>
-      <w:pPr>
-        <w:pStyle w:val="Normal"/>
-        <w:spacing w:lineRule="auto" w:line="240" w:before="0" w:after="0"/>
-        <w:jc w:val="both"/>
-        <w:rPr>
-          <w:rFonts w:ascii="Times-Roman" w:hAnsi="Times-Roman"/>
-          <w:b/>
-          <w:b/>
-          <w:bCs/>
-          <w:i w:val="false"/>
+        <w:t xml:space="preserve">5. </w:t>
+      </w:r>
+      <w:r>
+        <w:rPr>
+          <w:rFonts w:ascii="Times-Roman" w:hAnsi="Times-Roman"/>
+          <w:b/>
+          <w:bCs/>
           <w:i w:val="false"/>
           <w:iCs w:val="false"/>
           <w:position w:val="0"/>
@@ -3734,12 +4978,240 @@
           <w:vertAlign w:val="baseline"/>
           <w:lang w:val="pt-BR"/>
         </w:rPr>
-      </w:pPr>
-      <w:r>
-        <w:rPr>
-          <w:rFonts w:ascii="Times-Roman" w:hAnsi="Times-Roman"/>
-          <w:b/>
-          <w:bCs/>
+        <w:t>Conclusão</w:t>
+      </w:r>
+    </w:p>
+    <w:p>
+      <w:pPr>
+        <w:pStyle w:val="Normal"/>
+        <w:spacing w:lineRule="auto" w:line="240" w:before="57" w:after="57"/>
+        <w:jc w:val="both"/>
+        <w:rPr>
+          <w:rFonts w:ascii="Times-Roman" w:hAnsi="Times-Roman"/>
+          <w:b w:val="false"/>
+          <w:b w:val="false"/>
+          <w:bCs w:val="false"/>
+          <w:i w:val="false"/>
+          <w:i w:val="false"/>
+          <w:iCs w:val="false"/>
+          <w:position w:val="0"/>
+          <w:sz w:val="24"/>
+          <w:sz w:val="24"/>
+          <w:szCs w:val="24"/>
+          <w:vertAlign w:val="baseline"/>
+          <w:lang w:val="pt-BR"/>
+        </w:rPr>
+      </w:pPr>
+      <w:r>
+        <w:rPr>
+          <w:rFonts w:ascii="Times-Roman" w:hAnsi="Times-Roman"/>
+          <w:b w:val="false"/>
+          <w:bCs w:val="false"/>
+          <w:i w:val="false"/>
+          <w:iCs w:val="false"/>
+          <w:position w:val="0"/>
+          <w:sz w:val="24"/>
+          <w:sz w:val="24"/>
+          <w:szCs w:val="24"/>
+          <w:vertAlign w:val="baseline"/>
+          <w:lang w:val="pt-BR"/>
+        </w:rPr>
+        <w:t>Por meio dos experimentos, e da análise deles, foi possível observar a diferença de performance entre os diferentes tipos de implementação QuickSort e como cada uma se comporta em diferentes situações. Pode-se perceber que para certos tipos de ordenação dos dados, existem variações do QuickSort que obt</w:t>
+      </w:r>
+      <w:r>
+        <w:rPr>
+          <w:rFonts w:ascii="Times-Roman" w:hAnsi="Times-Roman"/>
+          <w:b w:val="false"/>
+          <w:bCs w:val="false"/>
+          <w:i w:val="false"/>
+          <w:iCs w:val="false"/>
+          <w:position w:val="0"/>
+          <w:sz w:val="24"/>
+          <w:sz w:val="24"/>
+          <w:szCs w:val="24"/>
+          <w:vertAlign w:val="baseline"/>
+          <w:lang w:val="pt-BR"/>
+        </w:rPr>
+        <w:t>é</w:t>
+      </w:r>
+      <w:r>
+        <w:rPr>
+          <w:rFonts w:ascii="Times-Roman" w:hAnsi="Times-Roman"/>
+          <w:b w:val="false"/>
+          <w:bCs w:val="false"/>
+          <w:i w:val="false"/>
+          <w:iCs w:val="false"/>
+          <w:position w:val="0"/>
+          <w:sz w:val="24"/>
+          <w:sz w:val="24"/>
+          <w:szCs w:val="24"/>
+          <w:vertAlign w:val="baseline"/>
+          <w:lang w:val="pt-BR"/>
+        </w:rPr>
+        <w:t xml:space="preserve">m melhor desempenho, </w:t>
+      </w:r>
+      <w:r>
+        <w:rPr>
+          <w:rFonts w:ascii="Times-Roman" w:hAnsi="Times-Roman"/>
+          <w:b w:val="false"/>
+          <w:bCs w:val="false"/>
+          <w:i w:val="false"/>
+          <w:iCs w:val="false"/>
+          <w:position w:val="0"/>
+          <w:sz w:val="24"/>
+          <w:sz w:val="24"/>
+          <w:szCs w:val="24"/>
+          <w:vertAlign w:val="baseline"/>
+          <w:lang w:val="pt-BR"/>
+        </w:rPr>
+        <w:t>como por exemplo</w:t>
+      </w:r>
+      <w:r>
+        <w:rPr>
+          <w:rFonts w:ascii="Times-Roman" w:hAnsi="Times-Roman"/>
+          <w:b w:val="false"/>
+          <w:bCs w:val="false"/>
+          <w:i w:val="false"/>
+          <w:iCs w:val="false"/>
+          <w:position w:val="0"/>
+          <w:sz w:val="24"/>
+          <w:sz w:val="24"/>
+          <w:szCs w:val="24"/>
+          <w:vertAlign w:val="baseline"/>
+          <w:lang w:val="pt-BR"/>
+        </w:rPr>
+        <w:t xml:space="preserve"> </w:t>
+      </w:r>
+      <w:r>
+        <w:rPr>
+          <w:rFonts w:ascii="Times-Roman" w:hAnsi="Times-Roman"/>
+          <w:b w:val="false"/>
+          <w:bCs w:val="false"/>
+          <w:i w:val="false"/>
+          <w:iCs w:val="false"/>
+          <w:position w:val="0"/>
+          <w:sz w:val="24"/>
+          <w:sz w:val="24"/>
+          <w:szCs w:val="24"/>
+          <w:vertAlign w:val="baseline"/>
+          <w:lang w:val="pt-BR"/>
+        </w:rPr>
+        <w:t xml:space="preserve">o </w:t>
+      </w:r>
+      <w:r>
+        <w:rPr>
+          <w:rFonts w:ascii="Times-Roman" w:hAnsi="Times-Roman"/>
+          <w:b w:val="false"/>
+          <w:bCs w:val="false"/>
+          <w:i w:val="false"/>
+          <w:iCs w:val="false"/>
+          <w:position w:val="0"/>
+          <w:sz w:val="24"/>
+          <w:sz w:val="24"/>
+          <w:szCs w:val="24"/>
+          <w:vertAlign w:val="baseline"/>
+          <w:lang w:val="pt-BR"/>
+        </w:rPr>
+        <w:t xml:space="preserve">QuickSort com Inserção para vetores previamente ordenados ou quase ordenados. </w:t>
+      </w:r>
+      <w:r>
+        <w:rPr>
+          <w:rFonts w:ascii="Times-Roman" w:hAnsi="Times-Roman"/>
+          <w:b w:val="false"/>
+          <w:bCs w:val="false"/>
+          <w:i w:val="false"/>
+          <w:iCs w:val="false"/>
+          <w:position w:val="0"/>
+          <w:sz w:val="24"/>
+          <w:sz w:val="24"/>
+          <w:szCs w:val="24"/>
+          <w:vertAlign w:val="baseline"/>
+          <w:lang w:val="pt-BR"/>
+        </w:rPr>
+        <w:t>Também existem casos</w:t>
+      </w:r>
+      <w:r>
+        <w:rPr>
+          <w:rFonts w:ascii="Times-Roman" w:hAnsi="Times-Roman"/>
+          <w:b w:val="false"/>
+          <w:bCs w:val="false"/>
+          <w:i w:val="false"/>
+          <w:iCs w:val="false"/>
+          <w:position w:val="0"/>
+          <w:sz w:val="24"/>
+          <w:sz w:val="24"/>
+          <w:szCs w:val="24"/>
+          <w:vertAlign w:val="baseline"/>
+          <w:lang w:val="pt-BR"/>
+        </w:rPr>
+        <w:t xml:space="preserve"> </w:t>
+      </w:r>
+      <w:r>
+        <w:rPr>
+          <w:rFonts w:ascii="Times-Roman" w:hAnsi="Times-Roman"/>
+          <w:b w:val="false"/>
+          <w:bCs w:val="false"/>
+          <w:i w:val="false"/>
+          <w:iCs w:val="false"/>
+          <w:position w:val="0"/>
+          <w:sz w:val="24"/>
+          <w:sz w:val="24"/>
+          <w:szCs w:val="24"/>
+          <w:vertAlign w:val="baseline"/>
+          <w:lang w:val="pt-BR"/>
+        </w:rPr>
+        <w:t>em que o desempenho mostra qual variação do QuickSort não deve ser usada para certos tipos de dados, como é o caso do QuickSort com pivô no primeiro elemento para vetores ordenados crescentes ou decrescentes.</w:t>
+      </w:r>
+    </w:p>
+    <w:p>
+      <w:pPr>
+        <w:pStyle w:val="Normal"/>
+        <w:spacing w:lineRule="auto" w:line="240" w:before="57" w:after="57"/>
+        <w:jc w:val="both"/>
+        <w:rPr>
+          <w:rFonts w:ascii="Times-Roman" w:hAnsi="Times-Roman"/>
+          <w:b w:val="false"/>
+          <w:b w:val="false"/>
+          <w:bCs w:val="false"/>
+          <w:i w:val="false"/>
+          <w:i w:val="false"/>
+          <w:iCs w:val="false"/>
+          <w:position w:val="0"/>
+          <w:sz w:val="24"/>
+          <w:sz w:val="24"/>
+          <w:szCs w:val="24"/>
+          <w:vertAlign w:val="baseline"/>
+          <w:lang w:val="pt-BR"/>
+        </w:rPr>
+      </w:pPr>
+      <w:r>
+        <w:rPr>
+          <w:rFonts w:ascii="Times-Roman" w:hAnsi="Times-Roman"/>
+          <w:b w:val="false"/>
+          <w:bCs w:val="false"/>
+          <w:i w:val="false"/>
+          <w:iCs w:val="false"/>
+          <w:position w:val="0"/>
+          <w:sz w:val="24"/>
+          <w:sz w:val="24"/>
+          <w:szCs w:val="24"/>
+          <w:vertAlign w:val="baseline"/>
+          <w:lang w:val="pt-BR"/>
+        </w:rPr>
+        <w:t>A análise de algoritmos e a comparação de performance entre eles possibilita uma melhor escolha de qual algoritmo implementar para certo tipo de problema, o que pode ser fundamental em alguns casos.</w:t>
+      </w:r>
+    </w:p>
+    <w:p>
+      <w:pPr>
+        <w:pStyle w:val="Normal"/>
+        <w:spacing w:lineRule="auto" w:line="240" w:before="0" w:after="0"/>
+        <w:jc w:val="both"/>
+        <w:rPr>
+          <w:rFonts w:ascii="Times-Roman" w:hAnsi="Times-Roman"/>
+          <w:b/>
+          <w:b/>
+          <w:bCs/>
+          <w:i w:val="false"/>
           <w:i w:val="false"/>
           <w:iCs w:val="false"/>
           <w:position w:val="0"/>
@@ -3749,8 +5221,7 @@
           <w:vertAlign w:val="baseline"/>
           <w:lang w:val="pt-BR"/>
         </w:rPr>
-        <w:t xml:space="preserve">5. </w:t>
-      </w:r>
+      </w:pPr>
       <w:r>
         <w:rPr>
           <w:rFonts w:ascii="Times-Roman" w:hAnsi="Times-Roman"/>
@@ -3765,7 +5236,6 @@
           <w:vertAlign w:val="baseline"/>
           <w:lang w:val="pt-BR"/>
         </w:rPr>
-        <w:t>Conclusão</w:t>
       </w:r>
     </w:p>
     <w:p>
@@ -3803,19 +5273,13 @@
           <w:vertAlign w:val="baseline"/>
           <w:lang w:val="pt-BR"/>
         </w:rPr>
-      </w:r>
-    </w:p>
-    <w:p>
-      <w:pPr>
-        <w:pStyle w:val="Normal"/>
-        <w:spacing w:lineRule="auto" w:line="240" w:before="0" w:after="0"/>
-        <w:jc w:val="both"/>
-        <w:rPr>
-          <w:rFonts w:ascii="Times-Roman" w:hAnsi="Times-Roman"/>
-          <w:b/>
-          <w:b/>
-          <w:bCs/>
-          <w:i w:val="false"/>
+        <w:t>6</w:t>
+      </w:r>
+      <w:r>
+        <w:rPr>
+          <w:rFonts w:ascii="Times-Roman" w:hAnsi="Times-Roman"/>
+          <w:b/>
+          <w:bCs/>
           <w:i w:val="false"/>
           <w:iCs w:val="false"/>
           <w:position w:val="0"/>
@@ -3825,38 +5289,332 @@
           <w:vertAlign w:val="baseline"/>
           <w:lang w:val="pt-BR"/>
         </w:rPr>
-      </w:pPr>
-      <w:r>
-        <w:rPr>
-          <w:rFonts w:ascii="Times-Roman" w:hAnsi="Times-Roman"/>
-          <w:b/>
-          <w:bCs/>
-          <w:i w:val="false"/>
-          <w:iCs w:val="false"/>
-          <w:position w:val="0"/>
-          <w:sz w:val="26"/>
-          <w:sz w:val="26"/>
-          <w:szCs w:val="26"/>
-          <w:vertAlign w:val="baseline"/>
-          <w:lang w:val="pt-BR"/>
-        </w:rPr>
-        <w:t>6</w:t>
-      </w:r>
-      <w:r>
-        <w:rPr>
-          <w:rFonts w:ascii="Times-Roman" w:hAnsi="Times-Roman"/>
-          <w:b/>
-          <w:bCs/>
-          <w:i w:val="false"/>
-          <w:iCs w:val="false"/>
-          <w:position w:val="0"/>
-          <w:sz w:val="26"/>
-          <w:sz w:val="26"/>
-          <w:szCs w:val="26"/>
-          <w:vertAlign w:val="baseline"/>
-          <w:lang w:val="pt-BR"/>
-        </w:rPr>
         <w:t>. Referências</w:t>
+      </w:r>
+    </w:p>
+    <w:p>
+      <w:pPr>
+        <w:pStyle w:val="Normal"/>
+        <w:spacing w:lineRule="auto" w:line="240" w:before="114" w:after="114"/>
+        <w:jc w:val="both"/>
+        <w:rPr>
+          <w:rFonts w:ascii="Times-Roman" w:hAnsi="Times-Roman"/>
+          <w:b w:val="false"/>
+          <w:b w:val="false"/>
+          <w:bCs w:val="false"/>
+          <w:i w:val="false"/>
+          <w:i w:val="false"/>
+          <w:iCs w:val="false"/>
+          <w:position w:val="0"/>
+          <w:sz w:val="24"/>
+          <w:sz w:val="24"/>
+          <w:szCs w:val="24"/>
+          <w:vertAlign w:val="baseline"/>
+          <w:lang w:val="pt-BR"/>
+        </w:rPr>
+      </w:pPr>
+      <w:r>
+        <w:rPr>
+          <w:rFonts w:ascii="Times-Roman" w:hAnsi="Times-Roman"/>
+          <w:b w:val="false"/>
+          <w:bCs w:val="false"/>
+          <w:i w:val="false"/>
+          <w:iCs w:val="false"/>
+          <w:position w:val="0"/>
+          <w:sz w:val="24"/>
+          <w:sz w:val="24"/>
+          <w:szCs w:val="24"/>
+          <w:vertAlign w:val="baseline"/>
+          <w:lang w:val="pt-BR"/>
+        </w:rPr>
+        <w:t>Z</w:t>
+      </w:r>
+      <w:r>
+        <w:rPr>
+          <w:rFonts w:ascii="Times-Roman" w:hAnsi="Times-Roman"/>
+          <w:b w:val="false"/>
+          <w:bCs w:val="false"/>
+          <w:i w:val="false"/>
+          <w:iCs w:val="false"/>
+          <w:position w:val="0"/>
+          <w:sz w:val="24"/>
+          <w:sz w:val="24"/>
+          <w:szCs w:val="24"/>
+          <w:vertAlign w:val="baseline"/>
+          <w:lang w:val="pt-BR"/>
+        </w:rPr>
+        <w:t>iviani</w:t>
+      </w:r>
+      <w:r>
+        <w:rPr>
+          <w:rFonts w:ascii="Times-Roman" w:hAnsi="Times-Roman"/>
+          <w:b w:val="false"/>
+          <w:bCs w:val="false"/>
+          <w:i w:val="false"/>
+          <w:iCs w:val="false"/>
+          <w:position w:val="0"/>
+          <w:sz w:val="24"/>
+          <w:sz w:val="24"/>
+          <w:szCs w:val="24"/>
+          <w:vertAlign w:val="baseline"/>
+          <w:lang w:val="pt-BR"/>
+        </w:rPr>
+        <w:t xml:space="preserve">, N. </w:t>
+      </w:r>
+      <w:r>
+        <w:rPr>
+          <w:rFonts w:ascii="Times-Roman" w:hAnsi="Times-Roman"/>
+          <w:b w:val="false"/>
+          <w:bCs w:val="false"/>
+          <w:i/>
+          <w:iCs/>
+          <w:position w:val="0"/>
+          <w:sz w:val="24"/>
+          <w:sz w:val="24"/>
+          <w:szCs w:val="24"/>
+          <w:vertAlign w:val="baseline"/>
+          <w:lang w:val="pt-BR"/>
+        </w:rPr>
+        <w:t>Projeto de Algoritmos: com implementações em PASCAL e C. 2 ed.</w:t>
+      </w:r>
+      <w:r>
+        <w:rPr>
+          <w:rFonts w:ascii="Times-Roman" w:hAnsi="Times-Roman"/>
+          <w:b w:val="false"/>
+          <w:bCs w:val="false"/>
+          <w:i w:val="false"/>
+          <w:iCs w:val="false"/>
+          <w:position w:val="0"/>
+          <w:sz w:val="24"/>
+          <w:sz w:val="24"/>
+          <w:szCs w:val="24"/>
+          <w:vertAlign w:val="baseline"/>
+          <w:lang w:val="pt-BR"/>
+        </w:rPr>
+        <w:t xml:space="preserve"> São Paulo: Thomson, 2004</w:t>
+      </w:r>
+    </w:p>
+    <w:p>
+      <w:pPr>
+        <w:pStyle w:val="Normal"/>
+        <w:spacing w:lineRule="auto" w:line="240" w:before="114" w:after="114"/>
+        <w:jc w:val="both"/>
+        <w:rPr>
+          <w:rFonts w:ascii="Times-Roman" w:hAnsi="Times-Roman"/>
+          <w:b w:val="false"/>
+          <w:b w:val="false"/>
+          <w:bCs w:val="false"/>
+          <w:i w:val="false"/>
+          <w:i w:val="false"/>
+          <w:iCs w:val="false"/>
+          <w:position w:val="0"/>
+          <w:sz w:val="24"/>
+          <w:sz w:val="24"/>
+          <w:szCs w:val="24"/>
+          <w:vertAlign w:val="baseline"/>
+          <w:lang w:val="pt-BR"/>
+        </w:rPr>
+      </w:pPr>
+      <w:r>
+        <w:rPr>
+          <w:rFonts w:ascii="Times-Roman" w:hAnsi="Times-Roman"/>
+          <w:b w:val="false"/>
+          <w:bCs w:val="false"/>
+          <w:i w:val="false"/>
+          <w:iCs w:val="false"/>
+          <w:position w:val="0"/>
+          <w:sz w:val="24"/>
+          <w:sz w:val="24"/>
+          <w:szCs w:val="24"/>
+          <w:vertAlign w:val="baseline"/>
+          <w:lang w:val="pt-BR"/>
+        </w:rPr>
+        <w:t xml:space="preserve">Chaimowicz, L. e Prates, R. </w:t>
+      </w:r>
+      <w:r>
+        <w:rPr>
+          <w:rFonts w:ascii="Times-Roman" w:hAnsi="Times-Roman"/>
+          <w:b w:val="false"/>
+          <w:bCs w:val="false"/>
+          <w:i/>
+          <w:iCs/>
+          <w:position w:val="0"/>
+          <w:sz w:val="24"/>
+          <w:sz w:val="24"/>
+          <w:szCs w:val="24"/>
+          <w:vertAlign w:val="baseline"/>
+          <w:lang w:val="pt-BR"/>
+        </w:rPr>
+        <w:t>Ordenação: Quicksort</w:t>
+      </w:r>
+      <w:r>
+        <w:rPr>
+          <w:rFonts w:ascii="Times-Roman" w:hAnsi="Times-Roman"/>
+          <w:b w:val="false"/>
+          <w:bCs w:val="false"/>
+          <w:i w:val="false"/>
+          <w:iCs w:val="false"/>
+          <w:position w:val="0"/>
+          <w:sz w:val="24"/>
+          <w:sz w:val="24"/>
+          <w:szCs w:val="24"/>
+          <w:vertAlign w:val="baseline"/>
+          <w:lang w:val="pt-BR"/>
+        </w:rPr>
+        <w:t>,</w:t>
+      </w:r>
+      <w:r>
+        <w:rPr>
+          <w:rFonts w:ascii="Times-Roman" w:hAnsi="Times-Roman"/>
+          <w:b w:val="false"/>
+          <w:bCs w:val="false"/>
+          <w:i/>
+          <w:iCs/>
+          <w:position w:val="0"/>
+          <w:sz w:val="24"/>
+          <w:sz w:val="24"/>
+          <w:szCs w:val="24"/>
+          <w:vertAlign w:val="baseline"/>
+          <w:lang w:val="pt-BR"/>
+        </w:rPr>
+        <w:t xml:space="preserve"> </w:t>
+      </w:r>
+      <w:r>
+        <w:rPr>
+          <w:rFonts w:ascii="Times-Roman" w:hAnsi="Times-Roman"/>
+          <w:b w:val="false"/>
+          <w:bCs w:val="false"/>
+          <w:i w:val="false"/>
+          <w:iCs w:val="false"/>
+          <w:position w:val="0"/>
+          <w:sz w:val="24"/>
+          <w:sz w:val="24"/>
+          <w:szCs w:val="24"/>
+          <w:vertAlign w:val="baseline"/>
+          <w:lang w:val="pt-BR"/>
+        </w:rPr>
+        <w:t xml:space="preserve">disponível na turma </w:t>
+      </w:r>
+      <w:r>
+        <w:rPr>
+          <w:rFonts w:ascii="Times-Roman" w:hAnsi="Times-Roman"/>
+          <w:b w:val="false"/>
+          <w:bCs w:val="false"/>
+          <w:i/>
+          <w:iCs/>
+          <w:position w:val="0"/>
+          <w:sz w:val="24"/>
+          <w:sz w:val="24"/>
+          <w:szCs w:val="24"/>
+          <w:vertAlign w:val="baseline"/>
+          <w:lang w:val="pt-BR"/>
+        </w:rPr>
+        <w:t xml:space="preserve">ESTRUTURAS DE DADOS – METATURMA </w:t>
+      </w:r>
+      <w:r>
+        <w:rPr>
+          <w:rFonts w:ascii="Times-Roman" w:hAnsi="Times-Roman"/>
+          <w:b w:val="false"/>
+          <w:bCs w:val="false"/>
+          <w:i w:val="false"/>
+          <w:iCs w:val="false"/>
+          <w:position w:val="0"/>
+          <w:sz w:val="24"/>
+          <w:sz w:val="24"/>
+          <w:szCs w:val="24"/>
+          <w:vertAlign w:val="baseline"/>
+          <w:lang w:val="pt-BR"/>
+        </w:rPr>
+        <w:t>do Moodle UFMG 2019/1. Acesso em maio/2019.</w:t>
+      </w:r>
+    </w:p>
+    <w:p>
+      <w:pPr>
+        <w:pStyle w:val="Normal"/>
+        <w:spacing w:lineRule="auto" w:line="240" w:before="114" w:after="114"/>
+        <w:jc w:val="both"/>
+        <w:rPr>
+          <w:rFonts w:ascii="Times-Roman" w:hAnsi="Times-Roman"/>
+          <w:b w:val="false"/>
+          <w:b w:val="false"/>
+          <w:bCs w:val="false"/>
+          <w:i w:val="false"/>
+          <w:i w:val="false"/>
+          <w:iCs w:val="false"/>
+          <w:position w:val="0"/>
+          <w:sz w:val="24"/>
+          <w:sz w:val="24"/>
+          <w:szCs w:val="24"/>
+          <w:vertAlign w:val="baseline"/>
+          <w:lang w:val="pt-BR"/>
+        </w:rPr>
+      </w:pPr>
+      <w:r>
+        <w:rPr>
+          <w:rFonts w:ascii="Times-Roman" w:hAnsi="Times-Roman"/>
+          <w:b w:val="false"/>
+          <w:bCs w:val="false"/>
+          <w:i w:val="false"/>
+          <w:iCs w:val="false"/>
+          <w:position w:val="0"/>
+          <w:sz w:val="24"/>
+          <w:sz w:val="24"/>
+          <w:szCs w:val="24"/>
+          <w:vertAlign w:val="baseline"/>
+          <w:lang w:val="pt-BR"/>
+        </w:rPr>
+        <w:t xml:space="preserve">Ahuja, K. e Patade, A. </w:t>
+      </w:r>
+      <w:r>
+        <w:rPr>
+          <w:rFonts w:ascii="Times-Roman" w:hAnsi="Times-Roman"/>
+          <w:b w:val="false"/>
+          <w:bCs w:val="false"/>
+          <w:i/>
+          <w:iCs/>
+          <w:position w:val="0"/>
+          <w:sz w:val="24"/>
+          <w:sz w:val="24"/>
+          <w:szCs w:val="24"/>
+          <w:vertAlign w:val="baseline"/>
+          <w:lang w:val="pt-BR"/>
+        </w:rPr>
+        <w:t xml:space="preserve">Command line arguments in C/C++, </w:t>
+      </w:r>
+      <w:hyperlink r:id="rId2">
+        <w:r>
+          <w:rPr>
+            <w:rStyle w:val="LinkdaInternet"/>
+            <w:rFonts w:ascii="Times-Roman" w:hAnsi="Times-Roman"/>
+            <w:b w:val="false"/>
+            <w:bCs w:val="false"/>
+            <w:i w:val="false"/>
+            <w:iCs w:val="false"/>
+            <w:position w:val="0"/>
+            <w:sz w:val="24"/>
+            <w:sz w:val="24"/>
+            <w:szCs w:val="24"/>
+            <w:vertAlign w:val="baseline"/>
+            <w:lang w:val="pt-BR"/>
+          </w:rPr>
+          <w:t>https://www.geeksforgeeks.org/command-line-arguments-in-c-cpp/</w:t>
+        </w:r>
+      </w:hyperlink>
+      <w:r>
+        <w:rPr>
+          <w:rFonts w:ascii="Times-Roman" w:hAnsi="Times-Roman"/>
+          <w:b w:val="false"/>
+          <w:bCs w:val="false"/>
+          <w:i w:val="false"/>
+          <w:iCs w:val="false"/>
+          <w:position w:val="0"/>
+          <w:sz w:val="24"/>
+          <w:sz w:val="24"/>
+          <w:szCs w:val="24"/>
+          <w:vertAlign w:val="baseline"/>
+          <w:lang w:val="pt-BR"/>
+        </w:rPr>
+        <w:t>, acesso em maio/2019.</w:t>
       </w:r>
     </w:p>
     <w:sectPr>
@@ -4142,6 +5900,143 @@
   <w:abstractNum w:abstractNumId="3">
     <w:lvl w:ilvl="0">
       <w:start w:val="1"/>
+      <w:numFmt w:val="bullet"/>
+      <w:lvlText w:val=""/>
+      <w:lvlJc w:val="left"/>
+      <w:pPr>
+        <w:tabs>
+          <w:tab w:val="num" w:pos="720"/>
+        </w:tabs>
+        <w:ind w:left="720" w:hanging="360"/>
+      </w:pPr>
+      <w:rPr>
+        <w:rFonts w:ascii="Symbol" w:hAnsi="Symbol" w:cs="Symbol" w:hint="default"/>
+      </w:rPr>
+    </w:lvl>
+    <w:lvl w:ilvl="1">
+      <w:start w:val="1"/>
+      <w:numFmt w:val="bullet"/>
+      <w:lvlText w:val=""/>
+      <w:lvlJc w:val="left"/>
+      <w:pPr>
+        <w:tabs>
+          <w:tab w:val="num" w:pos="1080"/>
+        </w:tabs>
+        <w:ind w:left="1080" w:hanging="360"/>
+      </w:pPr>
+      <w:rPr>
+        <w:rFonts w:ascii="Symbol" w:hAnsi="Symbol" w:cs="Symbol" w:hint="default"/>
+      </w:rPr>
+    </w:lvl>
+    <w:lvl w:ilvl="2">
+      <w:start w:val="1"/>
+      <w:numFmt w:val="bullet"/>
+      <w:lvlText w:val=""/>
+      <w:lvlJc w:val="left"/>
+      <w:pPr>
+        <w:tabs>
+          <w:tab w:val="num" w:pos="1440"/>
+        </w:tabs>
+        <w:ind w:left="1440" w:hanging="360"/>
+      </w:pPr>
+      <w:rPr>
+        <w:rFonts w:ascii="Symbol" w:hAnsi="Symbol" w:cs="Symbol" w:hint="default"/>
+      </w:rPr>
+    </w:lvl>
+    <w:lvl w:ilvl="3">
+      <w:start w:val="1"/>
+      <w:numFmt w:val="bullet"/>
+      <w:lvlText w:val=""/>
+      <w:lvlJc w:val="left"/>
+      <w:pPr>
+        <w:tabs>
+          <w:tab w:val="num" w:pos="1800"/>
+        </w:tabs>
+        <w:ind w:left="1800" w:hanging="360"/>
+      </w:pPr>
+      <w:rPr>
+        <w:rFonts w:ascii="Symbol" w:hAnsi="Symbol" w:cs="Symbol" w:hint="default"/>
+      </w:rPr>
+    </w:lvl>
+    <w:lvl w:ilvl="4">
+      <w:start w:val="1"/>
+      <w:numFmt w:val="bullet"/>
+      <w:lvlText w:val=""/>
+      <w:lvlJc w:val="left"/>
+      <w:pPr>
+        <w:tabs>
+          <w:tab w:val="num" w:pos="2160"/>
+        </w:tabs>
+        <w:ind w:left="2160" w:hanging="360"/>
+      </w:pPr>
+      <w:rPr>
+        <w:rFonts w:ascii="Symbol" w:hAnsi="Symbol" w:cs="Symbol" w:hint="default"/>
+      </w:rPr>
+    </w:lvl>
+    <w:lvl w:ilvl="5">
+      <w:start w:val="1"/>
+      <w:numFmt w:val="bullet"/>
+      <w:lvlText w:val=""/>
+      <w:lvlJc w:val="left"/>
+      <w:pPr>
+        <w:tabs>
+          <w:tab w:val="num" w:pos="2520"/>
+        </w:tabs>
+        <w:ind w:left="2520" w:hanging="360"/>
+      </w:pPr>
+      <w:rPr>
+        <w:rFonts w:ascii="Symbol" w:hAnsi="Symbol" w:cs="Symbol" w:hint="default"/>
+      </w:rPr>
+    </w:lvl>
+    <w:lvl w:ilvl="6">
+      <w:start w:val="1"/>
+      <w:numFmt w:val="bullet"/>
+      <w:lvlText w:val=""/>
+      <w:lvlJc w:val="left"/>
+      <w:pPr>
+        <w:tabs>
+          <w:tab w:val="num" w:pos="2880"/>
+        </w:tabs>
+        <w:ind w:left="2880" w:hanging="360"/>
+      </w:pPr>
+      <w:rPr>
+        <w:rFonts w:ascii="Symbol" w:hAnsi="Symbol" w:cs="Symbol" w:hint="default"/>
+      </w:rPr>
+    </w:lvl>
+    <w:lvl w:ilvl="7">
+      <w:start w:val="1"/>
+      <w:numFmt w:val="bullet"/>
+      <w:lvlText w:val=""/>
+      <w:lvlJc w:val="left"/>
+      <w:pPr>
+        <w:tabs>
+          <w:tab w:val="num" w:pos="3240"/>
+        </w:tabs>
+        <w:ind w:left="3240" w:hanging="360"/>
+      </w:pPr>
+      <w:rPr>
+        <w:rFonts w:ascii="Symbol" w:hAnsi="Symbol" w:cs="Symbol" w:hint="default"/>
+      </w:rPr>
+    </w:lvl>
+    <w:lvl w:ilvl="8">
+      <w:start w:val="1"/>
+      <w:numFmt w:val="bullet"/>
+      <w:lvlText w:val=""/>
+      <w:lvlJc w:val="left"/>
+      <w:pPr>
+        <w:tabs>
+          <w:tab w:val="num" w:pos="3600"/>
+        </w:tabs>
+        <w:ind w:left="3600" w:hanging="360"/>
+      </w:pPr>
+      <w:rPr>
+        <w:rFonts w:ascii="Symbol" w:hAnsi="Symbol" w:cs="Symbol" w:hint="default"/>
+      </w:rPr>
+    </w:lvl>
+  </w:abstractNum>
+  <w:abstractNum w:abstractNumId="4">
+    <w:lvl w:ilvl="0">
+      <w:start w:val="1"/>
       <w:numFmt w:val="none"/>
       <w:suff w:val="nothing"/>
       <w:lvlText w:val=""/>
@@ -4239,6 +6134,9 @@
   </w:num>
   <w:num w:numId="3">
     <w:abstractNumId w:val="3"/>
+  </w:num>
+  <w:num w:numId="4">
+    <w:abstractNumId w:val="4"/>
   </w:num>
 </w:numbering>
 </file>
@@ -4280,22 +6178,30 @@
       <w:lang w:val="pt-BR" w:eastAsia="zh-CN" w:bidi="hi-IN"/>
     </w:rPr>
   </w:style>
-  <w:style w:type="character" w:styleId="NumberingSymbols">
-    <w:name w:val="Numbering Symbols"/>
+  <w:style w:type="character" w:styleId="Smbolosdenumerao">
+    <w:name w:val="Símbolos de numeração"/>
     <w:qFormat/>
     <w:rPr/>
   </w:style>
-  <w:style w:type="character" w:styleId="Bullets">
-    <w:name w:val="Bullets"/>
+  <w:style w:type="character" w:styleId="Marcas">
+    <w:name w:val="Marcas"/>
     <w:qFormat/>
     <w:rPr>
       <w:rFonts w:ascii="OpenSymbol" w:hAnsi="OpenSymbol" w:eastAsia="OpenSymbol" w:cs="OpenSymbol"/>
     </w:rPr>
   </w:style>
-  <w:style w:type="paragraph" w:styleId="Heading">
-    <w:name w:val="Heading"/>
+  <w:style w:type="character" w:styleId="LinkdaInternet">
+    <w:name w:val="Link da Internet"/>
+    <w:rPr>
+      <w:color w:val="000080"/>
+      <w:u w:val="single"/>
+      <w:lang w:val="zxx" w:eastAsia="zxx" w:bidi="zxx"/>
+    </w:rPr>
+  </w:style>
+  <w:style w:type="paragraph" w:styleId="Ttulo">
+    <w:name w:val="Título"/>
     <w:basedOn w:val="Normal"/>
-    <w:next w:val="TextBody"/>
+    <w:next w:val="Corpodotexto"/>
     <w:qFormat/>
     <w:pPr>
       <w:keepNext w:val="true"/>
@@ -4307,7 +6213,7 @@
       <w:szCs w:val="28"/>
     </w:rPr>
   </w:style>
-  <w:style w:type="paragraph" w:styleId="TextBody">
+  <w:style w:type="paragraph" w:styleId="Corpodotexto">
     <w:name w:val="Body Text"/>
     <w:basedOn w:val="Normal"/>
     <w:pPr>
@@ -4315,15 +6221,15 @@
     </w:pPr>
     <w:rPr/>
   </w:style>
-  <w:style w:type="paragraph" w:styleId="List">
+  <w:style w:type="paragraph" w:styleId="Lista">
     <w:name w:val="List"/>
-    <w:basedOn w:val="TextBody"/>
+    <w:basedOn w:val="Corpodotexto"/>
     <w:pPr/>
     <w:rPr>
       <w:rFonts w:cs="Lohit Devanagari"/>
     </w:rPr>
   </w:style>
-  <w:style w:type="paragraph" w:styleId="Caption">
+  <w:style w:type="paragraph" w:styleId="Legenda">
     <w:name w:val="Caption"/>
     <w:basedOn w:val="Normal"/>
     <w:qFormat/>
@@ -4339,8 +6245,8 @@
       <w:szCs w:val="24"/>
     </w:rPr>
   </w:style>
-  <w:style w:type="paragraph" w:styleId="Index">
-    <w:name w:val="Index"/>
+  <w:style w:type="paragraph" w:styleId="Ndice">
+    <w:name w:val="Índice"/>
     <w:basedOn w:val="Normal"/>
     <w:qFormat/>
     <w:pPr>

</xml_diff>

<commit_message>
Adding more information on documentation
</commit_message>
<xml_diff>
--- a/Documentation/Documentation.docx
+++ b/Documentation/Documentation.docx
@@ -2467,7 +2467,31 @@
           <w:sz w:val="24"/>
           <w:szCs w:val="24"/>
         </w:rPr>
-        <w:t xml:space="preserve">são o tipo de QuickSort a ser executado, o tipo de ordenação dos arrays e o tamanho do arrays, respectivamente. O parâmetro -p, quando presente, indica que é necessário imprimir os arrays originais utilizados </w:t>
+        <w:t xml:space="preserve">são o tipo de QuickSort a ser executado, o tipo de ordenação dos arrays e o tamanho do arrays, respectivamente. </w:t>
+      </w:r>
+      <w:r>
+        <w:rPr>
+          <w:rFonts w:ascii="Times-Roman" w:hAnsi="Times-Roman"/>
+          <w:b w:val="false"/>
+          <w:bCs w:val="false"/>
+          <w:i w:val="false"/>
+          <w:iCs w:val="false"/>
+          <w:sz w:val="24"/>
+          <w:szCs w:val="24"/>
+        </w:rPr>
+        <w:t xml:space="preserve">Para variações, as alternativas possíveis são QC (clássico), QM3 (mediana de três), QPE (primeiro elemento), QI1 (inserção 1%), QI5 (inserção 5%), QI10 (inserção 10%) e QNR (não recursivo). Para tipo, as alternativas possíveis são Ale (aleatório), OrdC (ordem crescente) e OrdD (ordem decrescente). </w:t>
+      </w:r>
+      <w:r>
+        <w:rPr>
+          <w:rFonts w:ascii="Times-Roman" w:hAnsi="Times-Roman"/>
+          <w:b w:val="false"/>
+          <w:bCs w:val="false"/>
+          <w:i w:val="false"/>
+          <w:iCs w:val="false"/>
+          <w:sz w:val="24"/>
+          <w:szCs w:val="24"/>
+        </w:rPr>
+        <w:t xml:space="preserve">O parâmetro -p, quando presente, indica que é necessário imprimir os arrays originais utilizados </w:t>
       </w:r>
       <w:r>
         <w:rPr>
@@ -2491,6 +2515,57 @@
           <w:b w:val="false"/>
           <w:b w:val="false"/>
           <w:bCs w:val="false"/>
+          <w:i w:val="false"/>
+          <w:i w:val="false"/>
+          <w:iCs w:val="false"/>
+        </w:rPr>
+      </w:pPr>
+      <w:r>
+        <w:rPr>
+          <w:rFonts w:ascii="Times-Roman" w:hAnsi="Times-Roman"/>
+          <w:b w:val="false"/>
+          <w:bCs w:val="false"/>
+          <w:i w:val="false"/>
+          <w:iCs w:val="false"/>
+          <w:sz w:val="24"/>
+          <w:szCs w:val="24"/>
+        </w:rPr>
+        <w:t>E</w:t>
+      </w:r>
+      <w:r>
+        <w:rPr>
+          <w:rFonts w:ascii="Times-Roman" w:hAnsi="Times-Roman"/>
+          <w:b w:val="false"/>
+          <w:bCs w:val="false"/>
+          <w:i w:val="false"/>
+          <w:iCs w:val="false"/>
+          <w:sz w:val="24"/>
+          <w:szCs w:val="24"/>
+        </w:rPr>
+        <w:t xml:space="preserve">xemplo:                   </w:t>
+      </w:r>
+      <w:r>
+        <w:rPr>
+          <w:rFonts w:ascii="Times-Roman" w:hAnsi="Times-Roman"/>
+          <w:b w:val="false"/>
+          <w:bCs w:val="false"/>
+          <w:i/>
+          <w:iCs/>
+          <w:sz w:val="24"/>
+          <w:szCs w:val="24"/>
+        </w:rPr>
+        <w:t>/nome do programa QC OrdC 250000 -p</w:t>
+      </w:r>
+    </w:p>
+    <w:p>
+      <w:pPr>
+        <w:pStyle w:val="Normal"/>
+        <w:spacing w:lineRule="auto" w:line="240" w:before="57" w:after="57"/>
+        <w:jc w:val="both"/>
+        <w:rPr>
+          <w:b w:val="false"/>
+          <w:b w:val="false"/>
+          <w:bCs w:val="false"/>
         </w:rPr>
       </w:pPr>
       <w:r>
@@ -2713,12 +2788,15 @@
         <w:spacing w:lineRule="auto" w:line="240" w:before="57" w:after="57"/>
         <w:jc w:val="both"/>
         <w:rPr>
-          <w:b/>
-          <w:b/>
-          <w:bCs/>
-          <w:i w:val="false"/>
-          <w:i w:val="false"/>
-          <w:iCs w:val="false"/>
+          <w:rFonts w:ascii="Times-Roman" w:hAnsi="Times-Roman"/>
+          <w:b w:val="false"/>
+          <w:b w:val="false"/>
+          <w:bCs w:val="false"/>
+          <w:i w:val="false"/>
+          <w:i w:val="false"/>
+          <w:iCs w:val="false"/>
+          <w:sz w:val="24"/>
+          <w:szCs w:val="24"/>
         </w:rPr>
       </w:pPr>
       <w:r>
@@ -2732,6 +2810,1426 @@
           <w:szCs w:val="24"/>
         </w:rPr>
         <w:t>O princípio básico do QuickSort consiste, em poucas palavras, em organizar os elementos de acordo com um pivô previamente escolhido. O método de partição, que é o método principal dessa ordenação, é dividido em três etapas simples:</w:t>
+      </w:r>
+    </w:p>
+    <w:p>
+      <w:pPr>
+        <w:pStyle w:val="Normal"/>
+        <w:numPr>
+          <w:ilvl w:val="0"/>
+          <w:numId w:val="3"/>
+        </w:numPr>
+        <w:spacing w:lineRule="auto" w:line="240" w:before="0" w:after="0"/>
+        <w:jc w:val="both"/>
+        <w:rPr>
+          <w:b/>
+          <w:b/>
+          <w:bCs/>
+          <w:i w:val="false"/>
+          <w:i w:val="false"/>
+          <w:iCs w:val="false"/>
+        </w:rPr>
+      </w:pPr>
+      <w:r>
+        <w:rPr>
+          <w:rFonts w:ascii="Times-Roman" w:hAnsi="Times-Roman"/>
+          <w:b w:val="false"/>
+          <w:bCs w:val="false"/>
+          <w:i w:val="false"/>
+          <w:iCs w:val="false"/>
+          <w:sz w:val="24"/>
+          <w:szCs w:val="24"/>
+        </w:rPr>
+        <w:t>Escolhe</w:t>
+      </w:r>
+      <w:r>
+        <w:rPr>
+          <w:rFonts w:ascii="Times-Roman" w:hAnsi="Times-Roman"/>
+          <w:b w:val="false"/>
+          <w:bCs w:val="false"/>
+          <w:i w:val="false"/>
+          <w:iCs w:val="false"/>
+          <w:sz w:val="24"/>
+          <w:szCs w:val="24"/>
+        </w:rPr>
+        <w:t>r</w:t>
+      </w:r>
+      <w:r>
+        <w:rPr>
+          <w:rFonts w:ascii="Times-Roman" w:hAnsi="Times-Roman"/>
+          <w:b w:val="false"/>
+          <w:bCs w:val="false"/>
+          <w:i w:val="false"/>
+          <w:iCs w:val="false"/>
+          <w:sz w:val="24"/>
+          <w:szCs w:val="24"/>
+        </w:rPr>
+        <w:t xml:space="preserve"> um elemento aleatório do vetor, que será o pivô;</w:t>
+      </w:r>
+    </w:p>
+    <w:p>
+      <w:pPr>
+        <w:pStyle w:val="Normal"/>
+        <w:numPr>
+          <w:ilvl w:val="0"/>
+          <w:numId w:val="3"/>
+        </w:numPr>
+        <w:spacing w:lineRule="auto" w:line="240" w:before="0" w:after="0"/>
+        <w:jc w:val="both"/>
+        <w:rPr>
+          <w:rFonts w:ascii="Times-Roman" w:hAnsi="Times-Roman"/>
+          <w:b w:val="false"/>
+          <w:b w:val="false"/>
+          <w:bCs w:val="false"/>
+          <w:i w:val="false"/>
+          <w:i w:val="false"/>
+          <w:iCs w:val="false"/>
+          <w:sz w:val="24"/>
+          <w:szCs w:val="24"/>
+        </w:rPr>
+      </w:pPr>
+      <w:r>
+        <w:rPr>
+          <w:rFonts w:ascii="Times-Roman" w:hAnsi="Times-Roman"/>
+          <w:b w:val="false"/>
+          <w:bCs w:val="false"/>
+          <w:i w:val="false"/>
+          <w:iCs w:val="false"/>
+          <w:sz w:val="24"/>
+          <w:szCs w:val="24"/>
+        </w:rPr>
+        <w:t>Colocar os elementos menores que o pivô à esquerda dele, no vetor;</w:t>
+      </w:r>
+    </w:p>
+    <w:p>
+      <w:pPr>
+        <w:pStyle w:val="Normal"/>
+        <w:numPr>
+          <w:ilvl w:val="0"/>
+          <w:numId w:val="3"/>
+        </w:numPr>
+        <w:spacing w:lineRule="auto" w:line="240" w:before="57" w:after="57"/>
+        <w:jc w:val="both"/>
+        <w:rPr>
+          <w:rFonts w:ascii="Times-Roman" w:hAnsi="Times-Roman"/>
+          <w:b w:val="false"/>
+          <w:b w:val="false"/>
+          <w:bCs w:val="false"/>
+          <w:i w:val="false"/>
+          <w:i w:val="false"/>
+          <w:iCs w:val="false"/>
+          <w:sz w:val="24"/>
+          <w:szCs w:val="24"/>
+        </w:rPr>
+      </w:pPr>
+      <w:r>
+        <w:rPr>
+          <w:rFonts w:ascii="Times-Roman" w:hAnsi="Times-Roman"/>
+          <w:b w:val="false"/>
+          <w:bCs w:val="false"/>
+          <w:i w:val="false"/>
+          <w:iCs w:val="false"/>
+          <w:sz w:val="24"/>
+          <w:szCs w:val="24"/>
+        </w:rPr>
+        <w:t>Colocar os elementos maiores que o pivô à direita dele.</w:t>
+      </w:r>
+    </w:p>
+    <w:p>
+      <w:pPr>
+        <w:pStyle w:val="Normal"/>
+        <w:spacing w:lineRule="auto" w:line="240" w:before="57" w:after="57"/>
+        <w:jc w:val="both"/>
+        <w:rPr>
+          <w:rFonts w:ascii="Times-Roman" w:hAnsi="Times-Roman"/>
+          <w:b w:val="false"/>
+          <w:b w:val="false"/>
+          <w:bCs w:val="false"/>
+          <w:i w:val="false"/>
+          <w:i w:val="false"/>
+          <w:iCs w:val="false"/>
+          <w:sz w:val="24"/>
+          <w:szCs w:val="24"/>
+        </w:rPr>
+      </w:pPr>
+      <w:r>
+        <w:rPr>
+          <w:rFonts w:ascii="Times-Roman" w:hAnsi="Times-Roman"/>
+          <w:b w:val="false"/>
+          <w:bCs w:val="false"/>
+          <w:i w:val="false"/>
+          <w:iCs w:val="false"/>
+          <w:sz w:val="24"/>
+          <w:szCs w:val="24"/>
+        </w:rPr>
+        <w:t>Com isso temos duas partições: uma composta apenas de elementos menores que o pivô e outra composta apenas de elementos maiores que o pivô. A partir disso, é só aplicar o método novamente nas partições até que as subpartições geradas tenham apenas um elemento, o que significa que o vetor está ordenado.</w:t>
+      </w:r>
+    </w:p>
+    <w:p>
+      <w:pPr>
+        <w:pStyle w:val="Normal"/>
+        <w:spacing w:lineRule="auto" w:line="240" w:before="57" w:after="57"/>
+        <w:jc w:val="both"/>
+        <w:rPr>
+          <w:b/>
+          <w:b/>
+          <w:bCs/>
+          <w:i w:val="false"/>
+          <w:i w:val="false"/>
+          <w:iCs w:val="false"/>
+        </w:rPr>
+      </w:pPr>
+      <w:r>
+        <w:rPr>
+          <w:rFonts w:ascii="Times-Roman" w:hAnsi="Times-Roman"/>
+          <w:b w:val="false"/>
+          <w:bCs w:val="false"/>
+          <w:i w:val="false"/>
+          <w:iCs w:val="false"/>
+          <w:sz w:val="24"/>
+          <w:szCs w:val="24"/>
+        </w:rPr>
+        <w:t xml:space="preserve">Inicialmente cada variação de QuickSort foi tratada de forma individual, sendo criado um conjunto específico de funções para cada uma delas. Porém, </w:t>
+      </w:r>
+      <w:r>
+        <w:rPr>
+          <w:rFonts w:ascii="Times-Roman" w:hAnsi="Times-Roman"/>
+          <w:b w:val="false"/>
+          <w:bCs w:val="false"/>
+          <w:i w:val="false"/>
+          <w:iCs w:val="false"/>
+          <w:sz w:val="24"/>
+          <w:szCs w:val="24"/>
+        </w:rPr>
+        <w:t>após desenvolver e testar cada variação, o objetivo se tornou reduzir a quantidade de código repetido por meio da junção de algumas funções. Com esse processo, as variações de QuickSort foram divididas em três grupos principais: QuickSort Padrão, QuickSort com Inserção e QuickSort Não Recursivo. O primeiro grupo é composto pelas variações QuickSort Clássico, Mediana de Três e Primeiro Elemento, cuja variação se dá apenas pela escolha do pivô. O segundo grupo é composto por QuickSort Inserção 1%, 5% e 10%, cuja variação se dá apenas pela quantidade de elementos necessários para a chamada do método de ordenação por inserção. O último grupo é composto apenas pela variação QuickSort Não Recursivo, pois essa é a única variação que não utiliza recursão.</w:t>
+      </w:r>
+    </w:p>
+    <w:p>
+      <w:pPr>
+        <w:pStyle w:val="Normal"/>
+        <w:spacing w:lineRule="auto" w:line="240" w:before="57" w:after="57"/>
+        <w:jc w:val="both"/>
+        <w:rPr>
+          <w:b/>
+          <w:b/>
+          <w:bCs/>
+          <w:i w:val="false"/>
+          <w:i w:val="false"/>
+          <w:iCs w:val="false"/>
+        </w:rPr>
+      </w:pPr>
+      <w:r>
+        <w:rPr>
+          <w:rFonts w:ascii="Times-Roman" w:hAnsi="Times-Roman"/>
+          <w:b w:val="false"/>
+          <w:bCs w:val="false"/>
+          <w:i w:val="false"/>
+          <w:iCs w:val="false"/>
+          <w:sz w:val="24"/>
+          <w:szCs w:val="24"/>
+        </w:rPr>
+        <w:t xml:space="preserve">Para cada um dos dois primeiros conjuntos foi desenvolvida uma função Sort que coordena a escolha de pivô e as chamadas recursivas (além da chamada para o método de inserção, no caso do segundo grupo). O método de partição é único no código, ou seja, todas as variações de QuickSort utilizam ele, e a diferenciação entre as </w:t>
+      </w:r>
+      <w:r>
+        <w:rPr>
+          <w:rFonts w:ascii="Times-Roman" w:hAnsi="Times-Roman"/>
+          <w:b w:val="false"/>
+          <w:bCs w:val="false"/>
+          <w:i w:val="false"/>
+          <w:iCs w:val="false"/>
+          <w:sz w:val="24"/>
+          <w:szCs w:val="24"/>
+        </w:rPr>
+        <w:t>f</w:t>
+      </w:r>
+      <w:r>
+        <w:rPr>
+          <w:rFonts w:ascii="Times-Roman" w:hAnsi="Times-Roman"/>
+          <w:b w:val="false"/>
+          <w:bCs w:val="false"/>
+          <w:i w:val="false"/>
+          <w:iCs w:val="false"/>
+          <w:sz w:val="24"/>
+          <w:szCs w:val="24"/>
+        </w:rPr>
+        <w:t xml:space="preserve">ormas de escolha de pivô é indicada por um parâmetro passado para a função. </w:t>
+      </w:r>
+      <w:r>
+        <w:rPr>
+          <w:rFonts w:ascii="Times-Roman" w:hAnsi="Times-Roman"/>
+          <w:b w:val="false"/>
+          <w:bCs w:val="false"/>
+          <w:i w:val="false"/>
+          <w:iCs w:val="false"/>
+          <w:sz w:val="24"/>
+          <w:szCs w:val="24"/>
+        </w:rPr>
+        <w:t>Cada troca de elementos do vetor é considerada como 3 movimentações (cópia do primeiro elemento para um auxiliar, cópia do segundo para o primeiro, cópia do auxiliar para o segundo).</w:t>
+      </w:r>
+      <w:r>
+        <w:rPr>
+          <w:rFonts w:ascii="Times-Roman" w:hAnsi="Times-Roman"/>
+          <w:b w:val="false"/>
+          <w:bCs w:val="false"/>
+          <w:i w:val="false"/>
+          <w:iCs w:val="false"/>
+          <w:sz w:val="24"/>
+          <w:szCs w:val="24"/>
+        </w:rPr>
+        <w:t xml:space="preserve"> </w:t>
+      </w:r>
+      <w:r>
+        <w:rPr>
+          <w:rFonts w:ascii="Times-Roman" w:hAnsi="Times-Roman"/>
+          <w:b w:val="false"/>
+          <w:bCs w:val="false"/>
+          <w:i w:val="false"/>
+          <w:iCs w:val="false"/>
+          <w:sz w:val="24"/>
+          <w:szCs w:val="24"/>
+        </w:rPr>
+        <w:t>Uma estrutura de dados Pilha é utilizada na função de QuickSort Não Recursivo para armazenar a ordem das chamadas para a função de partição, guardando os índices do array para as próximas chamadas.</w:t>
+      </w:r>
+    </w:p>
+    <w:p>
+      <w:pPr>
+        <w:pStyle w:val="Normal"/>
+        <w:spacing w:lineRule="auto" w:line="240" w:before="57" w:after="57"/>
+        <w:jc w:val="both"/>
+        <w:rPr>
+          <w:b/>
+          <w:b/>
+          <w:bCs/>
+          <w:i w:val="false"/>
+          <w:i w:val="false"/>
+          <w:iCs w:val="false"/>
+        </w:rPr>
+      </w:pPr>
+      <w:r>
+        <w:rPr>
+          <w:rFonts w:ascii="Times-Roman" w:hAnsi="Times-Roman"/>
+          <w:b w:val="false"/>
+          <w:bCs w:val="false"/>
+          <w:i w:val="false"/>
+          <w:iCs w:val="false"/>
+          <w:sz w:val="24"/>
+          <w:szCs w:val="24"/>
+        </w:rPr>
+        <w:t xml:space="preserve">As funções Sort dos grupos QuickSort Padrão e QuickSort com Inserção, e a função de QuickSort não recursivo são coordenadas por uma função geral chamada QuickSort (mencionada no final da seção anterior). Essa função, que recebe um array e sua variação, determina qual função de ordenação será chamada e quais parâmetros serão passados para a função. Por exemplo: para a variação QuickSort Clássico, o QuickSort chama a função Sort do grupo QuickSort Padrão passando como parâmetro de </w:t>
+      </w:r>
+      <w:r>
+        <w:rPr>
+          <w:rFonts w:ascii="Times-Roman" w:hAnsi="Times-Roman"/>
+          <w:b w:val="false"/>
+          <w:bCs w:val="false"/>
+          <w:i w:val="false"/>
+          <w:iCs w:val="false"/>
+          <w:sz w:val="24"/>
+          <w:szCs w:val="24"/>
+        </w:rPr>
+        <w:t>escolha de pivô o número 0, que indica que o pivô escolhido será o elemento central. Para um QuickSort Mediana de Três, a chamada seria a mesma, com exceção do parâmetro de escolha de pivô que agora seria o número 2, indicando uma escolha de pivô por mediana de três. Para o grupo de QuickSort com Inserção, é passado o número de elementos a partir do qual o método de inserção deve ser chamado.</w:t>
+      </w:r>
+    </w:p>
+    <w:p>
+      <w:pPr>
+        <w:pStyle w:val="Normal"/>
+        <w:spacing w:lineRule="auto" w:line="240" w:before="57" w:after="57"/>
+        <w:jc w:val="both"/>
+        <w:rPr>
+          <w:rFonts w:ascii="Times-Roman" w:hAnsi="Times-Roman"/>
+          <w:b w:val="false"/>
+          <w:b w:val="false"/>
+          <w:bCs w:val="false"/>
+          <w:i w:val="false"/>
+          <w:i w:val="false"/>
+          <w:iCs w:val="false"/>
+          <w:sz w:val="24"/>
+          <w:szCs w:val="24"/>
+        </w:rPr>
+      </w:pPr>
+      <w:r>
+        <w:rPr>
+          <w:rFonts w:ascii="Times-Roman" w:hAnsi="Times-Roman"/>
+          <w:b w:val="false"/>
+          <w:bCs w:val="false"/>
+          <w:i w:val="false"/>
+          <w:iCs w:val="false"/>
+          <w:sz w:val="24"/>
+          <w:szCs w:val="24"/>
+        </w:rPr>
+        <w:t xml:space="preserve">As funções de inserção e partição possuem um contador de trocas de elementos do vetor e de comparações entre elementos do vetor que são retornadas a cada chamada. Isso possibilita a contagem desses parâmetros, que será necessária na </w:t>
+      </w:r>
+      <w:r>
+        <w:rPr>
+          <w:rFonts w:ascii="Times-Roman" w:hAnsi="Times-Roman"/>
+          <w:b w:val="false"/>
+          <w:bCs w:val="false"/>
+          <w:i w:val="false"/>
+          <w:iCs w:val="false"/>
+          <w:sz w:val="24"/>
+          <w:szCs w:val="24"/>
+        </w:rPr>
+        <w:t xml:space="preserve">saída do programa e na </w:t>
+      </w:r>
+      <w:r>
+        <w:rPr>
+          <w:rFonts w:ascii="Times-Roman" w:hAnsi="Times-Roman"/>
+          <w:b w:val="false"/>
+          <w:bCs w:val="false"/>
+          <w:i w:val="false"/>
+          <w:iCs w:val="false"/>
+          <w:sz w:val="24"/>
+          <w:szCs w:val="24"/>
+        </w:rPr>
+        <w:t xml:space="preserve">seção de Análise Experimental (seção 4). </w:t>
+      </w:r>
+      <w:r>
+        <w:rPr>
+          <w:rFonts w:ascii="Times-Roman" w:hAnsi="Times-Roman"/>
+          <w:b w:val="false"/>
+          <w:bCs w:val="false"/>
+          <w:i w:val="false"/>
+          <w:iCs w:val="false"/>
+          <w:sz w:val="24"/>
+          <w:szCs w:val="24"/>
+        </w:rPr>
+        <w:t>A saída do programa segue o seguinte formato:</w:t>
+      </w:r>
+    </w:p>
+    <w:p>
+      <w:pPr>
+        <w:pStyle w:val="Normal"/>
+        <w:spacing w:lineRule="auto" w:line="240" w:before="57" w:after="57"/>
+        <w:jc w:val="center"/>
+        <w:rPr>
+          <w:rFonts w:ascii="Times-Roman" w:hAnsi="Times-Roman"/>
+          <w:b w:val="false"/>
+          <w:b w:val="false"/>
+          <w:bCs w:val="false"/>
+          <w:i w:val="false"/>
+          <w:i w:val="false"/>
+          <w:iCs w:val="false"/>
+          <w:sz w:val="24"/>
+          <w:szCs w:val="24"/>
+        </w:rPr>
+      </w:pPr>
+      <w:r>
+        <w:rPr>
+          <w:rFonts w:ascii="Times-Roman" w:hAnsi="Times-Roman"/>
+          <w:b w:val="false"/>
+          <w:bCs w:val="false"/>
+          <w:i/>
+          <w:iCs/>
+          <w:sz w:val="24"/>
+          <w:szCs w:val="24"/>
+        </w:rPr>
+        <w:t>&lt;varia</w:t>
+      </w:r>
+      <w:r>
+        <w:rPr>
+          <w:rFonts w:ascii="Times-Roman" w:hAnsi="Times-Roman"/>
+          <w:b w:val="false"/>
+          <w:bCs w:val="false"/>
+          <w:i/>
+          <w:iCs/>
+          <w:sz w:val="24"/>
+          <w:szCs w:val="24"/>
+        </w:rPr>
+        <w:t>ção</w:t>
+      </w:r>
+      <w:r>
+        <w:rPr>
+          <w:rFonts w:ascii="Times-Roman" w:hAnsi="Times-Roman"/>
+          <w:b w:val="false"/>
+          <w:bCs w:val="false"/>
+          <w:i/>
+          <w:iCs/>
+          <w:sz w:val="24"/>
+          <w:szCs w:val="24"/>
+        </w:rPr>
+        <w:t>&gt; &lt;tipo&gt; &lt;tamanho&gt; &lt;n_comp&gt; &lt;n_</w:t>
+      </w:r>
+      <w:r>
+        <w:rPr>
+          <w:rFonts w:ascii="Times-Roman" w:hAnsi="Times-Roman"/>
+          <w:b w:val="false"/>
+          <w:bCs w:val="false"/>
+          <w:i/>
+          <w:iCs/>
+          <w:sz w:val="24"/>
+          <w:szCs w:val="24"/>
+        </w:rPr>
+        <w:t>m</w:t>
+      </w:r>
+      <w:r>
+        <w:rPr>
+          <w:rFonts w:ascii="Times-Roman" w:hAnsi="Times-Roman"/>
+          <w:b w:val="false"/>
+          <w:bCs w:val="false"/>
+          <w:i/>
+          <w:iCs/>
+          <w:sz w:val="24"/>
+          <w:szCs w:val="24"/>
+        </w:rPr>
+        <w:t>ov&gt; &lt;tempo&gt;</w:t>
+      </w:r>
+    </w:p>
+    <w:p>
+      <w:pPr>
+        <w:pStyle w:val="Normal"/>
+        <w:spacing w:lineRule="auto" w:line="240" w:before="57" w:after="57"/>
+        <w:jc w:val="both"/>
+        <w:rPr>
+          <w:rFonts w:ascii="Times-Roman" w:hAnsi="Times-Roman"/>
+          <w:b w:val="false"/>
+          <w:b w:val="false"/>
+          <w:bCs w:val="false"/>
+          <w:sz w:val="24"/>
+          <w:szCs w:val="24"/>
+        </w:rPr>
+      </w:pPr>
+      <w:r>
+        <w:rPr>
+          <w:rFonts w:ascii="Times-Roman" w:hAnsi="Times-Roman"/>
+          <w:b w:val="false"/>
+          <w:bCs w:val="false"/>
+          <w:i w:val="false"/>
+          <w:iCs w:val="false"/>
+          <w:sz w:val="24"/>
+          <w:szCs w:val="24"/>
+        </w:rPr>
+        <w:t xml:space="preserve">onde </w:t>
+      </w:r>
+      <w:r>
+        <w:rPr>
+          <w:rFonts w:ascii="Times-Roman" w:hAnsi="Times-Roman"/>
+          <w:b w:val="false"/>
+          <w:bCs w:val="false"/>
+          <w:i/>
+          <w:iCs/>
+          <w:sz w:val="24"/>
+          <w:szCs w:val="24"/>
+        </w:rPr>
+        <w:t>varia</w:t>
+      </w:r>
+      <w:r>
+        <w:rPr>
+          <w:rFonts w:ascii="Times-Roman" w:hAnsi="Times-Roman"/>
+          <w:b w:val="false"/>
+          <w:bCs w:val="false"/>
+          <w:i/>
+          <w:iCs/>
+          <w:sz w:val="24"/>
+          <w:szCs w:val="24"/>
+        </w:rPr>
+        <w:t>çã</w:t>
+      </w:r>
+      <w:r>
+        <w:rPr>
+          <w:rFonts w:ascii="Times-Roman" w:hAnsi="Times-Roman"/>
+          <w:b w:val="false"/>
+          <w:bCs w:val="false"/>
+          <w:i/>
+          <w:iCs/>
+          <w:sz w:val="24"/>
+          <w:szCs w:val="24"/>
+        </w:rPr>
+        <w:t>o</w:t>
+      </w:r>
+      <w:r>
+        <w:rPr>
+          <w:rFonts w:ascii="Times-Roman" w:hAnsi="Times-Roman"/>
+          <w:b w:val="false"/>
+          <w:bCs w:val="false"/>
+          <w:i w:val="false"/>
+          <w:iCs w:val="false"/>
+          <w:sz w:val="24"/>
+          <w:szCs w:val="24"/>
+        </w:rPr>
+        <w:t>,</w:t>
+      </w:r>
+      <w:r>
+        <w:rPr>
+          <w:rFonts w:ascii="Times-Roman" w:hAnsi="Times-Roman"/>
+          <w:b w:val="false"/>
+          <w:bCs w:val="false"/>
+          <w:i/>
+          <w:iCs/>
+          <w:sz w:val="24"/>
+          <w:szCs w:val="24"/>
+        </w:rPr>
+        <w:t xml:space="preserve"> tipo </w:t>
+      </w:r>
+      <w:r>
+        <w:rPr>
+          <w:rFonts w:ascii="Times-Roman" w:hAnsi="Times-Roman"/>
+          <w:b w:val="false"/>
+          <w:bCs w:val="false"/>
+          <w:i w:val="false"/>
+          <w:iCs w:val="false"/>
+          <w:sz w:val="24"/>
+          <w:szCs w:val="24"/>
+        </w:rPr>
+        <w:t>e</w:t>
+      </w:r>
+      <w:r>
+        <w:rPr>
+          <w:rFonts w:ascii="Times-Roman" w:hAnsi="Times-Roman"/>
+          <w:b w:val="false"/>
+          <w:bCs w:val="false"/>
+          <w:i/>
+          <w:iCs/>
+          <w:sz w:val="24"/>
+          <w:szCs w:val="24"/>
+        </w:rPr>
+        <w:t xml:space="preserve"> tamanho</w:t>
+      </w:r>
+      <w:r>
+        <w:rPr>
+          <w:rFonts w:ascii="Times-Roman" w:hAnsi="Times-Roman"/>
+          <w:b w:val="false"/>
+          <w:bCs w:val="false"/>
+          <w:i w:val="false"/>
+          <w:iCs w:val="false"/>
+          <w:sz w:val="24"/>
+          <w:szCs w:val="24"/>
+        </w:rPr>
+        <w:t xml:space="preserve"> s</w:t>
+      </w:r>
+      <w:r>
+        <w:rPr>
+          <w:rFonts w:ascii="Times-Roman" w:hAnsi="Times-Roman"/>
+          <w:b w:val="false"/>
+          <w:bCs w:val="false"/>
+          <w:i w:val="false"/>
+          <w:iCs w:val="false"/>
+          <w:sz w:val="24"/>
+          <w:szCs w:val="24"/>
+        </w:rPr>
+        <w:t>ã</w:t>
+      </w:r>
+      <w:r>
+        <w:rPr>
+          <w:rFonts w:ascii="Times-Roman" w:hAnsi="Times-Roman"/>
+          <w:b w:val="false"/>
+          <w:bCs w:val="false"/>
+          <w:i w:val="false"/>
+          <w:iCs w:val="false"/>
+          <w:sz w:val="24"/>
+          <w:szCs w:val="24"/>
+        </w:rPr>
+        <w:t>o os par</w:t>
+      </w:r>
+      <w:r>
+        <w:rPr>
+          <w:rFonts w:ascii="Times-Roman" w:hAnsi="Times-Roman"/>
+          <w:b w:val="false"/>
+          <w:bCs w:val="false"/>
+          <w:i w:val="false"/>
+          <w:iCs w:val="false"/>
+          <w:sz w:val="24"/>
+          <w:szCs w:val="24"/>
+        </w:rPr>
+        <w:t>â</w:t>
+      </w:r>
+      <w:r>
+        <w:rPr>
+          <w:rFonts w:ascii="Times-Roman" w:hAnsi="Times-Roman"/>
+          <w:b w:val="false"/>
+          <w:bCs w:val="false"/>
+          <w:i w:val="false"/>
+          <w:iCs w:val="false"/>
+          <w:sz w:val="24"/>
+          <w:szCs w:val="24"/>
+        </w:rPr>
+        <w:t xml:space="preserve">metros recebidos na entrada, </w:t>
+      </w:r>
+      <w:r>
+        <w:rPr>
+          <w:rFonts w:ascii="Times-Roman" w:hAnsi="Times-Roman"/>
+          <w:b w:val="false"/>
+          <w:bCs w:val="false"/>
+          <w:i/>
+          <w:iCs/>
+          <w:sz w:val="24"/>
+          <w:szCs w:val="24"/>
+        </w:rPr>
+        <w:t xml:space="preserve">n_comp </w:t>
+      </w:r>
+      <w:r>
+        <w:rPr>
+          <w:rFonts w:ascii="Times-Roman" w:hAnsi="Times-Roman"/>
+          <w:b w:val="false"/>
+          <w:bCs w:val="false"/>
+          <w:i w:val="false"/>
+          <w:iCs w:val="false"/>
+          <w:sz w:val="24"/>
+          <w:szCs w:val="24"/>
+        </w:rPr>
+        <w:t>e</w:t>
+      </w:r>
+      <w:r>
+        <w:rPr>
+          <w:rFonts w:ascii="Times-Roman" w:hAnsi="Times-Roman"/>
+          <w:b w:val="false"/>
+          <w:bCs w:val="false"/>
+          <w:i/>
+          <w:iCs/>
+          <w:sz w:val="24"/>
+          <w:szCs w:val="24"/>
+        </w:rPr>
+        <w:t xml:space="preserve"> n_mov </w:t>
+      </w:r>
+      <w:r>
+        <w:rPr>
+          <w:rFonts w:ascii="Times-Roman" w:hAnsi="Times-Roman"/>
+          <w:b w:val="false"/>
+          <w:bCs w:val="false"/>
+          <w:i w:val="false"/>
+          <w:iCs w:val="false"/>
+          <w:sz w:val="24"/>
+          <w:szCs w:val="24"/>
+        </w:rPr>
+        <w:t>se referem ao n</w:t>
+      </w:r>
+      <w:r>
+        <w:rPr>
+          <w:rFonts w:ascii="Times-Roman" w:hAnsi="Times-Roman"/>
+          <w:b w:val="false"/>
+          <w:bCs w:val="false"/>
+          <w:i w:val="false"/>
+          <w:iCs w:val="false"/>
+          <w:sz w:val="24"/>
+          <w:szCs w:val="24"/>
+        </w:rPr>
+        <w:t>ú</w:t>
+      </w:r>
+      <w:r>
+        <w:rPr>
+          <w:rFonts w:ascii="Times-Roman" w:hAnsi="Times-Roman"/>
+          <w:b w:val="false"/>
+          <w:bCs w:val="false"/>
+          <w:i w:val="false"/>
+          <w:iCs w:val="false"/>
+          <w:sz w:val="24"/>
+          <w:szCs w:val="24"/>
+        </w:rPr>
+        <w:t>mero m</w:t>
+      </w:r>
+      <w:r>
+        <w:rPr>
+          <w:rFonts w:ascii="Times-Roman" w:hAnsi="Times-Roman"/>
+          <w:b w:val="false"/>
+          <w:bCs w:val="false"/>
+          <w:i w:val="false"/>
+          <w:iCs w:val="false"/>
+          <w:sz w:val="24"/>
+          <w:szCs w:val="24"/>
+        </w:rPr>
+        <w:t>é</w:t>
+      </w:r>
+      <w:r>
+        <w:rPr>
+          <w:rFonts w:ascii="Times-Roman" w:hAnsi="Times-Roman"/>
+          <w:b w:val="false"/>
+          <w:bCs w:val="false"/>
+          <w:i w:val="false"/>
+          <w:iCs w:val="false"/>
+          <w:sz w:val="24"/>
+          <w:szCs w:val="24"/>
+        </w:rPr>
+        <w:t>dio de compara</w:t>
+      </w:r>
+      <w:r>
+        <w:rPr>
+          <w:rFonts w:ascii="Times-Roman" w:hAnsi="Times-Roman"/>
+          <w:b w:val="false"/>
+          <w:bCs w:val="false"/>
+          <w:i w:val="false"/>
+          <w:iCs w:val="false"/>
+          <w:sz w:val="24"/>
+          <w:szCs w:val="24"/>
+        </w:rPr>
+        <w:t>çõ</w:t>
+      </w:r>
+      <w:r>
+        <w:rPr>
+          <w:rFonts w:ascii="Times-Roman" w:hAnsi="Times-Roman"/>
+          <w:b w:val="false"/>
+          <w:bCs w:val="false"/>
+          <w:i w:val="false"/>
+          <w:iCs w:val="false"/>
+          <w:sz w:val="24"/>
+          <w:szCs w:val="24"/>
+        </w:rPr>
+        <w:t>es de chaves e de movimenta</w:t>
+      </w:r>
+      <w:r>
+        <w:rPr>
+          <w:rFonts w:ascii="Times-Roman" w:hAnsi="Times-Roman"/>
+          <w:b w:val="false"/>
+          <w:bCs w:val="false"/>
+          <w:i w:val="false"/>
+          <w:iCs w:val="false"/>
+          <w:sz w:val="24"/>
+          <w:szCs w:val="24"/>
+        </w:rPr>
+        <w:t>çõ</w:t>
+      </w:r>
+      <w:r>
+        <w:rPr>
+          <w:rFonts w:ascii="Times-Roman" w:hAnsi="Times-Roman"/>
+          <w:b w:val="false"/>
+          <w:bCs w:val="false"/>
+          <w:i w:val="false"/>
+          <w:iCs w:val="false"/>
+          <w:sz w:val="24"/>
+          <w:szCs w:val="24"/>
+        </w:rPr>
+        <w:t xml:space="preserve">es de registros efetuadas e </w:t>
+      </w:r>
+      <w:r>
+        <w:rPr>
+          <w:rFonts w:ascii="Times-Roman" w:hAnsi="Times-Roman"/>
+          <w:b w:val="false"/>
+          <w:bCs w:val="false"/>
+          <w:i/>
+          <w:iCs/>
+          <w:sz w:val="24"/>
+          <w:szCs w:val="24"/>
+        </w:rPr>
+        <w:t>tempo</w:t>
+      </w:r>
+      <w:r>
+        <w:rPr>
+          <w:rFonts w:ascii="Times-Roman" w:hAnsi="Times-Roman"/>
+          <w:b w:val="false"/>
+          <w:bCs w:val="false"/>
+          <w:i w:val="false"/>
+          <w:iCs w:val="false"/>
+          <w:sz w:val="24"/>
+          <w:szCs w:val="24"/>
+        </w:rPr>
+        <w:t xml:space="preserve"> ao tempo mediano de execu</w:t>
+      </w:r>
+      <w:r>
+        <w:rPr>
+          <w:rFonts w:ascii="Times-Roman" w:hAnsi="Times-Roman"/>
+          <w:b w:val="false"/>
+          <w:bCs w:val="false"/>
+          <w:i w:val="false"/>
+          <w:iCs w:val="false"/>
+          <w:sz w:val="24"/>
+          <w:szCs w:val="24"/>
+        </w:rPr>
+        <w:t>ção</w:t>
+      </w:r>
+      <w:r>
+        <w:rPr>
+          <w:rFonts w:ascii="Times-Roman" w:hAnsi="Times-Roman"/>
+          <w:b w:val="false"/>
+          <w:bCs w:val="false"/>
+          <w:i w:val="false"/>
+          <w:iCs w:val="false"/>
+          <w:sz w:val="24"/>
+          <w:szCs w:val="24"/>
+        </w:rPr>
+        <w:t>, em microssegundos.</w:t>
+      </w:r>
+    </w:p>
+    <w:p>
+      <w:pPr>
+        <w:pStyle w:val="Normal"/>
+        <w:spacing w:lineRule="auto" w:line="240" w:before="114" w:after="114"/>
+        <w:jc w:val="both"/>
+        <w:rPr>
+          <w:rFonts w:ascii="Times-Roman" w:hAnsi="Times-Roman"/>
+          <w:b/>
+          <w:b/>
+          <w:bCs/>
+          <w:i w:val="false"/>
+          <w:i w:val="false"/>
+          <w:iCs w:val="false"/>
+          <w:lang w:val="pt-BR"/>
+        </w:rPr>
+      </w:pPr>
+      <w:r>
+        <w:rPr>
+          <w:rFonts w:ascii="Times-Roman" w:hAnsi="Times-Roman"/>
+          <w:b/>
+          <w:bCs/>
+          <w:i w:val="false"/>
+          <w:iCs w:val="false"/>
+          <w:sz w:val="26"/>
+          <w:szCs w:val="26"/>
+          <w:lang w:val="pt-BR"/>
+        </w:rPr>
+        <w:t xml:space="preserve">3. </w:t>
+      </w:r>
+      <w:r>
+        <w:rPr>
+          <w:rFonts w:ascii="Times-Roman" w:hAnsi="Times-Roman"/>
+          <w:b/>
+          <w:bCs/>
+          <w:i w:val="false"/>
+          <w:iCs w:val="false"/>
+          <w:sz w:val="26"/>
+          <w:szCs w:val="26"/>
+          <w:lang w:val="pt-BR"/>
+        </w:rPr>
+        <w:t>Instruções de Compilação e Execução</w:t>
+      </w:r>
+    </w:p>
+    <w:p>
+      <w:pPr>
+        <w:pStyle w:val="Normal"/>
+        <w:spacing w:lineRule="auto" w:line="240" w:before="57" w:after="57"/>
+        <w:jc w:val="both"/>
+        <w:rPr>
+          <w:rFonts w:ascii="Times-Roman" w:hAnsi="Times-Roman"/>
+          <w:b w:val="false"/>
+          <w:b w:val="false"/>
+          <w:bCs w:val="false"/>
+          <w:i w:val="false"/>
+          <w:i w:val="false"/>
+          <w:iCs w:val="false"/>
+          <w:sz w:val="24"/>
+          <w:szCs w:val="24"/>
+          <w:lang w:val="pt-BR"/>
+        </w:rPr>
+      </w:pPr>
+      <w:r>
+        <w:rPr>
+          <w:rFonts w:ascii="Times-Roman" w:hAnsi="Times-Roman"/>
+          <w:b w:val="false"/>
+          <w:bCs w:val="false"/>
+          <w:i w:val="false"/>
+          <w:iCs w:val="false"/>
+          <w:sz w:val="24"/>
+          <w:szCs w:val="24"/>
+          <w:lang w:val="pt-BR"/>
+        </w:rPr>
+        <w:t>O compilador utilizado durante toda a implementação foi o GNU C Compiler (GCC) versão 7.3.0 e o sistema operacional foi um Linux Ubuntu 18.04 64-bit.</w:t>
+      </w:r>
+    </w:p>
+    <w:p>
+      <w:pPr>
+        <w:pStyle w:val="Normal"/>
+        <w:spacing w:lineRule="auto" w:line="240" w:before="57" w:after="57"/>
+        <w:jc w:val="both"/>
+        <w:rPr>
+          <w:rFonts w:ascii="Times-Roman" w:hAnsi="Times-Roman"/>
+          <w:b w:val="false"/>
+          <w:b w:val="false"/>
+          <w:bCs w:val="false"/>
+          <w:i w:val="false"/>
+          <w:i w:val="false"/>
+          <w:iCs w:val="false"/>
+          <w:lang w:val="pt-BR"/>
+        </w:rPr>
+      </w:pPr>
+      <w:r>
+        <w:rPr>
+          <w:rFonts w:ascii="Times-Roman" w:hAnsi="Times-Roman"/>
+          <w:b w:val="false"/>
+          <w:bCs w:val="false"/>
+          <w:i w:val="false"/>
+          <w:iCs w:val="false"/>
+          <w:sz w:val="24"/>
+          <w:szCs w:val="24"/>
+          <w:lang w:val="pt-BR"/>
+        </w:rPr>
+        <w:t xml:space="preserve">Para compilar o programa foi desenvolvido um arquivo makefile que é responsável por gerenciar os arquivos a serem compilados e a ordem de compilação. Para executar esse aqui, basta digitar o comando </w:t>
+      </w:r>
+      <w:r>
+        <w:rPr>
+          <w:rFonts w:ascii="Times-Roman" w:hAnsi="Times-Roman"/>
+          <w:b w:val="false"/>
+          <w:bCs w:val="false"/>
+          <w:i/>
+          <w:iCs/>
+          <w:sz w:val="24"/>
+          <w:szCs w:val="24"/>
+          <w:lang w:val="pt-BR"/>
+        </w:rPr>
+        <w:t>make</w:t>
+      </w:r>
+      <w:r>
+        <w:rPr>
+          <w:rFonts w:ascii="Times-Roman" w:hAnsi="Times-Roman"/>
+          <w:b w:val="false"/>
+          <w:bCs w:val="false"/>
+          <w:i w:val="false"/>
+          <w:iCs w:val="false"/>
+          <w:sz w:val="24"/>
+          <w:szCs w:val="24"/>
+          <w:lang w:val="pt-BR"/>
+        </w:rPr>
+        <w:t xml:space="preserve"> no terminal.</w:t>
+      </w:r>
+    </w:p>
+    <w:p>
+      <w:pPr>
+        <w:pStyle w:val="Normal"/>
+        <w:spacing w:lineRule="auto" w:line="240" w:before="57" w:after="57"/>
+        <w:jc w:val="both"/>
+        <w:rPr>
+          <w:rFonts w:ascii="Times-Roman" w:hAnsi="Times-Roman"/>
+          <w:b w:val="false"/>
+          <w:b w:val="false"/>
+          <w:bCs w:val="false"/>
+          <w:i w:val="false"/>
+          <w:i w:val="false"/>
+          <w:iCs w:val="false"/>
+          <w:sz w:val="24"/>
+          <w:szCs w:val="24"/>
+          <w:lang w:val="pt-BR"/>
+        </w:rPr>
+      </w:pPr>
+      <w:r>
+        <w:rPr>
+          <w:rFonts w:ascii="Times-Roman" w:hAnsi="Times-Roman"/>
+          <w:b w:val="false"/>
+          <w:bCs w:val="false"/>
+          <w:i w:val="false"/>
+          <w:iCs w:val="false"/>
+          <w:sz w:val="24"/>
+          <w:szCs w:val="24"/>
+          <w:lang w:val="pt-BR"/>
+        </w:rPr>
+        <w:t>A execução do programa (como mostrado na seção 2.1) é feita pelo comando:</w:t>
+      </w:r>
+    </w:p>
+    <w:p>
+      <w:pPr>
+        <w:pStyle w:val="Normal"/>
+        <w:spacing w:lineRule="auto" w:line="240" w:before="57" w:after="57"/>
+        <w:jc w:val="center"/>
+        <w:rPr>
+          <w:rFonts w:ascii="Times-Roman" w:hAnsi="Times-Roman"/>
+          <w:b w:val="false"/>
+          <w:b w:val="false"/>
+          <w:bCs w:val="false"/>
+          <w:i/>
+          <w:i/>
+          <w:iCs/>
+          <w:sz w:val="24"/>
+          <w:szCs w:val="24"/>
+          <w:lang w:val="pt-BR"/>
+        </w:rPr>
+      </w:pPr>
+      <w:r>
+        <w:rPr>
+          <w:rFonts w:ascii="Times-Roman" w:hAnsi="Times-Roman"/>
+          <w:b w:val="false"/>
+          <w:bCs w:val="false"/>
+          <w:i/>
+          <w:iCs/>
+          <w:sz w:val="24"/>
+          <w:szCs w:val="24"/>
+          <w:lang w:val="pt-BR"/>
+        </w:rPr>
+        <w:t>./nomedoprograma &lt;variação&gt; &lt;tipo&gt; &lt;tamanho&gt; [-p]</w:t>
+      </w:r>
+    </w:p>
+    <w:p>
+      <w:pPr>
+        <w:pStyle w:val="Normal"/>
+        <w:spacing w:lineRule="auto" w:line="240" w:before="57" w:after="57"/>
+        <w:jc w:val="both"/>
+        <w:rPr>
+          <w:rFonts w:ascii="Times-Roman" w:hAnsi="Times-Roman"/>
+          <w:b/>
+          <w:b/>
+          <w:bCs/>
+          <w:i/>
+          <w:i/>
+          <w:iCs/>
+          <w:lang w:val="pt-BR"/>
+        </w:rPr>
+      </w:pPr>
+      <w:r>
+        <w:rPr>
+          <w:rFonts w:ascii="Times-Roman" w:hAnsi="Times-Roman"/>
+          <w:b/>
+          <w:bCs/>
+          <w:i/>
+          <w:iCs/>
+          <w:sz w:val="24"/>
+          <w:szCs w:val="24"/>
+          <w:lang w:val="pt-BR"/>
+        </w:rPr>
+        <w:t xml:space="preserve">Obs.: </w:t>
+      </w:r>
+      <w:r>
+        <w:rPr>
+          <w:rFonts w:ascii="Times-Roman" w:hAnsi="Times-Roman"/>
+          <w:b w:val="false"/>
+          <w:bCs w:val="false"/>
+          <w:i w:val="false"/>
+          <w:iCs w:val="false"/>
+          <w:sz w:val="24"/>
+          <w:szCs w:val="24"/>
+          <w:lang w:val="pt-BR"/>
+        </w:rPr>
+        <w:t xml:space="preserve">Para alguns casos de teste, o número de chamadas recursivas ultrapassa o limite da pilha de execução devido ao </w:t>
+      </w:r>
+      <w:r>
+        <w:rPr>
+          <w:rFonts w:ascii="Times-Roman" w:hAnsi="Times-Roman"/>
+          <w:b w:val="false"/>
+          <w:bCs w:val="false"/>
+          <w:i w:val="false"/>
+          <w:iCs w:val="false"/>
+          <w:sz w:val="24"/>
+          <w:szCs w:val="24"/>
+          <w:lang w:val="pt-BR"/>
+        </w:rPr>
+        <w:t xml:space="preserve">grande </w:t>
+      </w:r>
+      <w:r>
+        <w:rPr>
+          <w:rFonts w:ascii="Times-Roman" w:hAnsi="Times-Roman"/>
+          <w:b w:val="false"/>
+          <w:bCs w:val="false"/>
+          <w:i w:val="false"/>
+          <w:iCs w:val="false"/>
+          <w:sz w:val="24"/>
+          <w:szCs w:val="24"/>
+          <w:lang w:val="pt-BR"/>
+        </w:rPr>
+        <w:t xml:space="preserve">número de elementos </w:t>
+      </w:r>
+      <w:r>
+        <w:rPr>
+          <w:rFonts w:ascii="Times-Roman" w:hAnsi="Times-Roman"/>
+          <w:b w:val="false"/>
+          <w:bCs w:val="false"/>
+          <w:i w:val="false"/>
+          <w:iCs w:val="false"/>
+          <w:sz w:val="24"/>
+          <w:szCs w:val="24"/>
+          <w:lang w:val="pt-BR"/>
+        </w:rPr>
+        <w:t xml:space="preserve">somado ao pior caso do QuickSort. Para evitar isso, o comando </w:t>
+      </w:r>
+      <w:r>
+        <w:rPr>
+          <w:rFonts w:ascii="Times-Roman" w:hAnsi="Times-Roman"/>
+          <w:b w:val="false"/>
+          <w:bCs w:val="false"/>
+          <w:i/>
+          <w:iCs/>
+          <w:sz w:val="24"/>
+          <w:szCs w:val="24"/>
+          <w:lang w:val="pt-BR"/>
+        </w:rPr>
+        <w:t xml:space="preserve">ulimit -s </w:t>
+      </w:r>
+      <w:r>
+        <w:rPr>
+          <w:rFonts w:ascii="Times-Roman" w:hAnsi="Times-Roman"/>
+          <w:b w:val="false"/>
+          <w:bCs w:val="false"/>
+          <w:i/>
+          <w:iCs/>
+          <w:sz w:val="24"/>
+          <w:szCs w:val="24"/>
+          <w:lang w:val="pt-BR"/>
+        </w:rPr>
+        <w:t>&lt;tamanho em bytes&gt;</w:t>
+      </w:r>
+      <w:r>
+        <w:rPr>
+          <w:rFonts w:ascii="Times-Roman" w:hAnsi="Times-Roman"/>
+          <w:b w:val="false"/>
+          <w:bCs w:val="false"/>
+          <w:i w:val="false"/>
+          <w:iCs w:val="false"/>
+          <w:sz w:val="24"/>
+          <w:szCs w:val="24"/>
+          <w:lang w:val="pt-BR"/>
+        </w:rPr>
+        <w:t>, que aumenta o tamanho da pilha, deve ser usado antes da execução do programa.</w:t>
+      </w:r>
+    </w:p>
+    <w:p>
+      <w:pPr>
+        <w:pStyle w:val="Normal"/>
+        <w:spacing w:lineRule="auto" w:line="240" w:before="114" w:after="114"/>
+        <w:jc w:val="left"/>
+        <w:rPr>
+          <w:rFonts w:ascii="Times-Roman" w:hAnsi="Times-Roman"/>
+          <w:i/>
+          <w:i/>
+          <w:iCs/>
+          <w:sz w:val="26"/>
+          <w:szCs w:val="26"/>
+        </w:rPr>
+      </w:pPr>
+      <w:r>
+        <w:rPr>
+          <w:rFonts w:ascii="Times-Roman" w:hAnsi="Times-Roman"/>
+          <w:b/>
+          <w:bCs/>
+          <w:i w:val="false"/>
+          <w:iCs w:val="false"/>
+          <w:position w:val="0"/>
+          <w:sz w:val="26"/>
+          <w:sz w:val="26"/>
+          <w:szCs w:val="26"/>
+          <w:vertAlign w:val="baseline"/>
+          <w:lang w:val="en-US"/>
+        </w:rPr>
+        <w:t xml:space="preserve">4. </w:t>
+      </w:r>
+      <w:r>
+        <w:rPr>
+          <w:rFonts w:ascii="Times-Roman" w:hAnsi="Times-Roman"/>
+          <w:b/>
+          <w:bCs/>
+          <w:i w:val="false"/>
+          <w:iCs w:val="false"/>
+          <w:position w:val="0"/>
+          <w:sz w:val="26"/>
+          <w:sz w:val="26"/>
+          <w:szCs w:val="26"/>
+          <w:vertAlign w:val="baseline"/>
+          <w:lang w:val="pt-BR"/>
+        </w:rPr>
+        <w:t>Análise Experimental</w:t>
+      </w:r>
+    </w:p>
+    <w:p>
+      <w:pPr>
+        <w:pStyle w:val="Normal"/>
+        <w:spacing w:lineRule="auto" w:line="240" w:before="0" w:after="0"/>
+        <w:jc w:val="both"/>
+        <w:rPr>
+          <w:rFonts w:ascii="Times-Roman" w:hAnsi="Times-Roman"/>
+          <w:b w:val="false"/>
+          <w:b w:val="false"/>
+          <w:bCs w:val="false"/>
+          <w:i/>
+          <w:i/>
+          <w:iCs/>
+          <w:sz w:val="24"/>
+          <w:szCs w:val="24"/>
+        </w:rPr>
+      </w:pPr>
+      <w:r>
+        <w:rPr>
+          <w:rFonts w:ascii="Times-Roman" w:hAnsi="Times-Roman"/>
+          <w:b w:val="false"/>
+          <w:bCs w:val="false"/>
+          <w:i w:val="false"/>
+          <w:iCs w:val="false"/>
+          <w:position w:val="0"/>
+          <w:sz w:val="24"/>
+          <w:sz w:val="24"/>
+          <w:szCs w:val="24"/>
+          <w:vertAlign w:val="baseline"/>
+          <w:lang w:val="pt-BR"/>
+        </w:rPr>
+        <w:t>A</w:t>
+      </w:r>
+      <w:r>
+        <w:rPr>
+          <w:rFonts w:ascii="Times-Roman" w:hAnsi="Times-Roman"/>
+          <w:b w:val="false"/>
+          <w:bCs w:val="false"/>
+          <w:i w:val="false"/>
+          <w:iCs w:val="false"/>
+          <w:position w:val="0"/>
+          <w:sz w:val="24"/>
+          <w:sz w:val="24"/>
+          <w:szCs w:val="24"/>
+          <w:vertAlign w:val="baseline"/>
+          <w:lang w:val="pt-BR"/>
+        </w:rPr>
+        <w:t xml:space="preserve">s análises experimentais seguiram um modelo determinado pelas instruções do trabalho. O modelo consiste em fazer testes de arrays variando entre 50 mil e 500 mil elementos, em intervalos de 50 mil elementos, para cada variação de QuickSort e de ordenação do array. Sendo assim temos: </w:t>
+      </w:r>
+      <w:r>
+        <w:rPr>
+          <w:rFonts w:ascii="Times-Roman" w:hAnsi="Times-Roman"/>
+          <w:b w:val="false"/>
+          <w:bCs w:val="false"/>
+          <w:i/>
+          <w:iCs/>
+          <w:position w:val="0"/>
+          <w:sz w:val="24"/>
+          <w:sz w:val="24"/>
+          <w:szCs w:val="24"/>
+          <w:vertAlign w:val="baseline"/>
+          <w:lang w:val="pt-BR"/>
+        </w:rPr>
+        <w:t>10 tamanhos</w:t>
+      </w:r>
+      <w:r>
+        <w:rPr>
+          <w:rFonts w:ascii="Times-Roman" w:hAnsi="Times-Roman"/>
+          <w:b w:val="false"/>
+          <w:bCs w:val="false"/>
+          <w:i w:val="false"/>
+          <w:iCs w:val="false"/>
+          <w:position w:val="0"/>
+          <w:sz w:val="24"/>
+          <w:sz w:val="24"/>
+          <w:szCs w:val="24"/>
+          <w:vertAlign w:val="baseline"/>
+          <w:lang w:val="pt-BR"/>
+        </w:rPr>
+        <w:t xml:space="preserve"> x </w:t>
+      </w:r>
+      <w:r>
+        <w:rPr>
+          <w:rFonts w:ascii="Times-Roman" w:hAnsi="Times-Roman"/>
+          <w:b w:val="false"/>
+          <w:bCs w:val="false"/>
+          <w:i/>
+          <w:iCs/>
+          <w:position w:val="0"/>
+          <w:sz w:val="24"/>
+          <w:sz w:val="24"/>
+          <w:szCs w:val="24"/>
+          <w:vertAlign w:val="baseline"/>
+          <w:lang w:val="pt-BR"/>
+        </w:rPr>
+        <w:t>7 quicksorts</w:t>
+      </w:r>
+      <w:r>
+        <w:rPr>
+          <w:rFonts w:ascii="Times-Roman" w:hAnsi="Times-Roman"/>
+          <w:b w:val="false"/>
+          <w:bCs w:val="false"/>
+          <w:i w:val="false"/>
+          <w:iCs w:val="false"/>
+          <w:position w:val="0"/>
+          <w:sz w:val="24"/>
+          <w:sz w:val="24"/>
+          <w:szCs w:val="24"/>
+          <w:vertAlign w:val="baseline"/>
+          <w:lang w:val="pt-BR"/>
+        </w:rPr>
+        <w:t xml:space="preserve"> x </w:t>
+      </w:r>
+      <w:r>
+        <w:rPr>
+          <w:rFonts w:ascii="Times-Roman" w:hAnsi="Times-Roman"/>
+          <w:b w:val="false"/>
+          <w:bCs w:val="false"/>
+          <w:i/>
+          <w:iCs/>
+          <w:position w:val="0"/>
+          <w:sz w:val="24"/>
+          <w:sz w:val="24"/>
+          <w:szCs w:val="24"/>
+          <w:vertAlign w:val="baseline"/>
+          <w:lang w:val="pt-BR"/>
+        </w:rPr>
+        <w:t xml:space="preserve">3 ordenações do array </w:t>
+      </w:r>
+      <w:r>
+        <w:rPr>
+          <w:rFonts w:ascii="Times-Roman" w:hAnsi="Times-Roman"/>
+          <w:b w:val="false"/>
+          <w:bCs w:val="false"/>
+          <w:i w:val="false"/>
+          <w:iCs w:val="false"/>
+          <w:position w:val="0"/>
+          <w:sz w:val="24"/>
+          <w:sz w:val="24"/>
+          <w:szCs w:val="24"/>
+          <w:vertAlign w:val="baseline"/>
+          <w:lang w:val="pt-BR"/>
+        </w:rPr>
+        <w:t xml:space="preserve"> = 210 testes. Porém, para cada teste foram usados 20 arrays de modo a obter a mediana do tempo de execução e, as médias de comparações e movimentações de elementos no array. Sendo assim, </w:t>
+      </w:r>
+      <w:r>
+        <w:rPr>
+          <w:rFonts w:ascii="Times-Roman" w:hAnsi="Times-Roman"/>
+          <w:b w:val="false"/>
+          <w:bCs w:val="false"/>
+          <w:i/>
+          <w:iCs/>
+          <w:position w:val="0"/>
+          <w:sz w:val="24"/>
+          <w:sz w:val="24"/>
+          <w:szCs w:val="24"/>
+          <w:vertAlign w:val="baseline"/>
+          <w:lang w:val="pt-BR"/>
+        </w:rPr>
+        <w:t>4200</w:t>
+      </w:r>
+      <w:r>
+        <w:rPr>
+          <w:rFonts w:ascii="Times-Roman" w:hAnsi="Times-Roman"/>
+          <w:b/>
+          <w:bCs/>
+          <w:i w:val="false"/>
+          <w:iCs w:val="false"/>
+          <w:position w:val="0"/>
+          <w:sz w:val="24"/>
+          <w:sz w:val="24"/>
+          <w:szCs w:val="24"/>
+          <w:vertAlign w:val="baseline"/>
+          <w:lang w:val="pt-BR"/>
+        </w:rPr>
+        <w:t xml:space="preserve"> </w:t>
+      </w:r>
+      <w:r>
+        <w:rPr>
+          <w:rFonts w:ascii="Times-Roman" w:hAnsi="Times-Roman"/>
+          <w:b w:val="false"/>
+          <w:bCs w:val="false"/>
+          <w:i w:val="false"/>
+          <w:iCs w:val="false"/>
+          <w:position w:val="0"/>
+          <w:sz w:val="24"/>
+          <w:sz w:val="24"/>
+          <w:szCs w:val="24"/>
+          <w:vertAlign w:val="baseline"/>
+          <w:lang w:val="pt-BR"/>
+        </w:rPr>
+        <w:t>arrays foram durantes os testes.</w:t>
+      </w:r>
+    </w:p>
+    <w:p>
+      <w:pPr>
+        <w:pStyle w:val="Normal"/>
+        <w:spacing w:lineRule="auto" w:line="240" w:before="114" w:after="114"/>
+        <w:jc w:val="both"/>
+        <w:rPr>
+          <w:rFonts w:ascii="Times-Roman" w:hAnsi="Times-Roman"/>
+          <w:b w:val="false"/>
+          <w:b w:val="false"/>
+          <w:bCs w:val="false"/>
+          <w:i w:val="false"/>
+          <w:i w:val="false"/>
+          <w:iCs w:val="false"/>
+          <w:position w:val="0"/>
+          <w:sz w:val="24"/>
+          <w:sz w:val="24"/>
+          <w:szCs w:val="24"/>
+          <w:vertAlign w:val="baseline"/>
+          <w:lang w:val="pt-BR"/>
+        </w:rPr>
+      </w:pPr>
+      <w:r>
+        <w:rPr>
+          <w:rFonts w:ascii="Times-Roman" w:hAnsi="Times-Roman"/>
+          <w:b w:val="false"/>
+          <w:bCs w:val="false"/>
+          <w:i w:val="false"/>
+          <w:iCs w:val="false"/>
+          <w:position w:val="0"/>
+          <w:sz w:val="24"/>
+          <w:sz w:val="24"/>
+          <w:szCs w:val="24"/>
+          <w:vertAlign w:val="baseline"/>
+          <w:lang w:val="pt-BR"/>
+        </w:rPr>
+        <w:t>Especificações técnicas do computador de testes:</w:t>
       </w:r>
     </w:p>
     <w:p>
@@ -2744,49 +4242,68 @@
         <w:spacing w:lineRule="auto" w:line="240" w:before="0" w:after="0"/>
         <w:jc w:val="both"/>
         <w:rPr>
-          <w:b/>
-          <w:b/>
-          <w:bCs/>
-          <w:i w:val="false"/>
-          <w:i w:val="false"/>
-          <w:iCs w:val="false"/>
-        </w:rPr>
-      </w:pPr>
-      <w:r>
-        <w:rPr>
-          <w:rFonts w:ascii="Times-Roman" w:hAnsi="Times-Roman"/>
-          <w:b w:val="false"/>
-          <w:bCs w:val="false"/>
-          <w:i w:val="false"/>
-          <w:iCs w:val="false"/>
-          <w:sz w:val="24"/>
-          <w:szCs w:val="24"/>
-        </w:rPr>
-        <w:t>Escolhe</w:t>
-      </w:r>
-      <w:r>
-        <w:rPr>
-          <w:rFonts w:ascii="Times-Roman" w:hAnsi="Times-Roman"/>
-          <w:b w:val="false"/>
-          <w:bCs w:val="false"/>
-          <w:i w:val="false"/>
-          <w:iCs w:val="false"/>
-          <w:sz w:val="24"/>
-          <w:szCs w:val="24"/>
-        </w:rPr>
-        <w:t>r</w:t>
-      </w:r>
-      <w:r>
-        <w:rPr>
-          <w:rFonts w:ascii="Times-Roman" w:hAnsi="Times-Roman"/>
-          <w:b w:val="false"/>
-          <w:bCs w:val="false"/>
-          <w:i w:val="false"/>
-          <w:iCs w:val="false"/>
-          <w:sz w:val="24"/>
-          <w:szCs w:val="24"/>
-        </w:rPr>
-        <w:t xml:space="preserve"> um elemento aleatório do vetor, que será o pivô;</w:t>
+          <w:rFonts w:ascii="Times-Roman" w:hAnsi="Times-Roman"/>
+          <w:b/>
+          <w:b/>
+          <w:bCs/>
+          <w:i w:val="false"/>
+          <w:i w:val="false"/>
+          <w:iCs w:val="false"/>
+          <w:position w:val="0"/>
+          <w:sz w:val="24"/>
+          <w:sz w:val="24"/>
+          <w:szCs w:val="24"/>
+          <w:vertAlign w:val="baseline"/>
+          <w:lang w:val="pt-BR"/>
+        </w:rPr>
+      </w:pPr>
+      <w:r>
+        <w:rPr>
+          <w:rFonts w:ascii="Times-Roman" w:hAnsi="Times-Roman"/>
+          <w:b/>
+          <w:bCs/>
+          <w:i w:val="false"/>
+          <w:iCs w:val="false"/>
+          <w:position w:val="0"/>
+          <w:sz w:val="24"/>
+          <w:sz w:val="24"/>
+          <w:szCs w:val="24"/>
+          <w:vertAlign w:val="baseline"/>
+          <w:lang w:val="pt-BR"/>
+        </w:rPr>
+        <w:t xml:space="preserve">Processador: </w:t>
+      </w:r>
+      <w:r>
+        <w:rPr>
+          <w:rFonts w:ascii="Times-Roman" w:hAnsi="Times-Roman"/>
+          <w:b w:val="false"/>
+          <w:bCs w:val="false"/>
+          <w:i w:val="false"/>
+          <w:iCs w:val="false"/>
+          <w:position w:val="0"/>
+          <w:sz w:val="24"/>
+          <w:sz w:val="24"/>
+          <w:szCs w:val="24"/>
+          <w:vertAlign w:val="baseline"/>
+          <w:lang w:val="pt-BR"/>
+        </w:rPr>
+        <w:t xml:space="preserve">Intel </w:t>
+      </w:r>
+      <w:r>
+        <w:rPr>
+          <w:rFonts w:ascii="Times-Roman" w:hAnsi="Times-Roman"/>
+          <w:b w:val="false"/>
+          <w:bCs w:val="false"/>
+          <w:i w:val="false"/>
+          <w:iCs w:val="false"/>
+          <w:position w:val="0"/>
+          <w:sz w:val="24"/>
+          <w:sz w:val="24"/>
+          <w:szCs w:val="24"/>
+          <w:vertAlign w:val="baseline"/>
+          <w:lang w:val="pt-BR"/>
+        </w:rPr>
+        <w:t>i7-3612QM CPU @ 2.10GHz</w:t>
       </w:r>
     </w:p>
     <w:p>
@@ -2799,25 +4316,52 @@
         <w:spacing w:lineRule="auto" w:line="240" w:before="0" w:after="0"/>
         <w:jc w:val="both"/>
         <w:rPr>
-          <w:b/>
-          <w:b/>
-          <w:bCs/>
-          <w:i w:val="false"/>
-          <w:i w:val="false"/>
-          <w:iCs w:val="false"/>
-        </w:rPr>
-      </w:pPr>
-      <w:r>
-        <w:rPr>
-          <w:rFonts w:ascii="Times-Roman" w:hAnsi="Times-Roman"/>
-          <w:b w:val="false"/>
-          <w:bCs w:val="false"/>
-          <w:i w:val="false"/>
-          <w:iCs w:val="false"/>
-          <w:sz w:val="24"/>
-          <w:szCs w:val="24"/>
-        </w:rPr>
-        <w:t>Colocar os elementos menores que o pivô à esquerda dele, no vetor;</w:t>
+          <w:rFonts w:ascii="Times-Roman" w:hAnsi="Times-Roman"/>
+          <w:b/>
+          <w:b/>
+          <w:bCs/>
+          <w:i w:val="false"/>
+          <w:i w:val="false"/>
+          <w:iCs w:val="false"/>
+          <w:position w:val="0"/>
+          <w:sz w:val="24"/>
+          <w:sz w:val="24"/>
+          <w:szCs w:val="24"/>
+          <w:vertAlign w:val="baseline"/>
+          <w:lang w:val="pt-BR"/>
+        </w:rPr>
+      </w:pPr>
+      <w:r>
+        <w:rPr>
+          <w:rFonts w:ascii="Times-Roman" w:hAnsi="Times-Roman"/>
+          <w:b/>
+          <w:bCs/>
+          <w:i w:val="false"/>
+          <w:iCs w:val="false"/>
+          <w:position w:val="0"/>
+          <w:sz w:val="24"/>
+          <w:sz w:val="24"/>
+          <w:szCs w:val="24"/>
+          <w:vertAlign w:val="baseline"/>
+          <w:lang w:val="pt-BR"/>
+        </w:rPr>
+        <w:t xml:space="preserve">Memória RAM: </w:t>
+      </w:r>
+      <w:r>
+        <w:rPr>
+          <w:rFonts w:ascii="Times-Roman" w:hAnsi="Times-Roman"/>
+          <w:b w:val="false"/>
+          <w:bCs w:val="false"/>
+          <w:i w:val="false"/>
+          <w:iCs w:val="false"/>
+          <w:position w:val="0"/>
+          <w:sz w:val="24"/>
+          <w:sz w:val="24"/>
+          <w:szCs w:val="24"/>
+          <w:vertAlign w:val="baseline"/>
+          <w:lang w:val="pt-BR"/>
+        </w:rPr>
+        <w:t>4 GB</w:t>
       </w:r>
     </w:p>
     <w:p>
@@ -2826,1463 +4370,6 @@
         <w:numPr>
           <w:ilvl w:val="0"/>
           <w:numId w:val="4"/>
-        </w:numPr>
-        <w:spacing w:lineRule="auto" w:line="240" w:before="57" w:after="57"/>
-        <w:jc w:val="both"/>
-        <w:rPr>
-          <w:b/>
-          <w:b/>
-          <w:bCs/>
-          <w:i w:val="false"/>
-          <w:i w:val="false"/>
-          <w:iCs w:val="false"/>
-        </w:rPr>
-      </w:pPr>
-      <w:r>
-        <w:rPr>
-          <w:rFonts w:ascii="Times-Roman" w:hAnsi="Times-Roman"/>
-          <w:b w:val="false"/>
-          <w:bCs w:val="false"/>
-          <w:i w:val="false"/>
-          <w:iCs w:val="false"/>
-          <w:sz w:val="24"/>
-          <w:szCs w:val="24"/>
-        </w:rPr>
-        <w:t>Colocar os elementos maiores que o pivô à direita dele.</w:t>
-      </w:r>
-    </w:p>
-    <w:p>
-      <w:pPr>
-        <w:pStyle w:val="Normal"/>
-        <w:spacing w:lineRule="auto" w:line="240" w:before="57" w:after="57"/>
-        <w:jc w:val="both"/>
-        <w:rPr>
-          <w:b/>
-          <w:b/>
-          <w:bCs/>
-          <w:i w:val="false"/>
-          <w:i w:val="false"/>
-          <w:iCs w:val="false"/>
-        </w:rPr>
-      </w:pPr>
-      <w:r>
-        <w:rPr>
-          <w:rFonts w:ascii="Times-Roman" w:hAnsi="Times-Roman"/>
-          <w:b w:val="false"/>
-          <w:bCs w:val="false"/>
-          <w:i w:val="false"/>
-          <w:iCs w:val="false"/>
-          <w:sz w:val="24"/>
-          <w:szCs w:val="24"/>
-        </w:rPr>
-        <w:t>Com isso temos duas partições: uma composta apenas de elementos menores que o pivô e outra composta apenas de elementos maiores que o pivô. A partir disso, é só aplicar o método novamente nas partições até que as subpartições geradas tenham apenas um elemento, o que significa que o vetor está ordenado.</w:t>
-      </w:r>
-    </w:p>
-    <w:p>
-      <w:pPr>
-        <w:pStyle w:val="Normal"/>
-        <w:spacing w:lineRule="auto" w:line="240" w:before="57" w:after="57"/>
-        <w:jc w:val="both"/>
-        <w:rPr>
-          <w:b/>
-          <w:b/>
-          <w:bCs/>
-          <w:i w:val="false"/>
-          <w:i w:val="false"/>
-          <w:iCs w:val="false"/>
-        </w:rPr>
-      </w:pPr>
-      <w:r>
-        <w:rPr>
-          <w:rFonts w:ascii="Times-Roman" w:hAnsi="Times-Roman"/>
-          <w:b w:val="false"/>
-          <w:bCs w:val="false"/>
-          <w:i w:val="false"/>
-          <w:iCs w:val="false"/>
-          <w:sz w:val="24"/>
-          <w:szCs w:val="24"/>
-        </w:rPr>
-        <w:t xml:space="preserve">Inicialmente cada variação de QuickSort foi tratada de forma individual, sendo criado um conjunto específico de funções para cada uma delas. Porém, </w:t>
-      </w:r>
-      <w:r>
-        <w:rPr>
-          <w:rFonts w:ascii="Times-Roman" w:hAnsi="Times-Roman"/>
-          <w:b w:val="false"/>
-          <w:bCs w:val="false"/>
-          <w:i w:val="false"/>
-          <w:iCs w:val="false"/>
-          <w:sz w:val="24"/>
-          <w:szCs w:val="24"/>
-        </w:rPr>
-        <w:t>após desenvolver e testar cada variação, o objetivo se tornou reduzir a quantidade de código repetido por meio da junção de algumas funções. Com esse processo, as variações de QuickSort foram divididas em três grupos principais: QuickSort Padrão, QuickSort com Inserção e QuickSort Não Recursivo. O primeiro grupo é composto pelas variações QuickSort Clássico, Mediana de Três e Primeiro Elemento, cuja variação se dá apenas pela escolha do pivô. O segundo grupo é composto por QuickSort Inserção 1%, 5% e 10%, cuja variação se dá apenas pela quantidade de elementos necessários para a chamada do método de ordenação por inserção. O último grupo é composto apenas pela variação QuickSort Não Recursivo, pois essa é a única variação que não utiliza recursão.</w:t>
-      </w:r>
-    </w:p>
-    <w:p>
-      <w:pPr>
-        <w:pStyle w:val="Normal"/>
-        <w:spacing w:lineRule="auto" w:line="240" w:before="57" w:after="57"/>
-        <w:jc w:val="both"/>
-        <w:rPr>
-          <w:b/>
-          <w:b/>
-          <w:bCs/>
-          <w:i w:val="false"/>
-          <w:i w:val="false"/>
-          <w:iCs w:val="false"/>
-        </w:rPr>
-      </w:pPr>
-      <w:r>
-        <w:rPr>
-          <w:rFonts w:ascii="Times-Roman" w:hAnsi="Times-Roman"/>
-          <w:b w:val="false"/>
-          <w:bCs w:val="false"/>
-          <w:i w:val="false"/>
-          <w:iCs w:val="false"/>
-          <w:sz w:val="24"/>
-          <w:szCs w:val="24"/>
-        </w:rPr>
-        <w:t xml:space="preserve">Para cada um dos dois primeiros conjuntos foi desenvolvida uma função Sort que coordena a escolha de pivô e as chamadas recursivas (além da chamada para o método de inserção, no caso do segundo grupo). O método de partição é único no código, ou seja, todas as variações de QuickSort utilizam ele, e a diferenciação entre as </w:t>
-      </w:r>
-      <w:r>
-        <w:rPr>
-          <w:rFonts w:ascii="Times-Roman" w:hAnsi="Times-Roman"/>
-          <w:b w:val="false"/>
-          <w:bCs w:val="false"/>
-          <w:i w:val="false"/>
-          <w:iCs w:val="false"/>
-          <w:sz w:val="24"/>
-          <w:szCs w:val="24"/>
-        </w:rPr>
-        <w:t>f</w:t>
-      </w:r>
-      <w:r>
-        <w:rPr>
-          <w:rFonts w:ascii="Times-Roman" w:hAnsi="Times-Roman"/>
-          <w:b w:val="false"/>
-          <w:bCs w:val="false"/>
-          <w:i w:val="false"/>
-          <w:iCs w:val="false"/>
-          <w:sz w:val="24"/>
-          <w:szCs w:val="24"/>
-        </w:rPr>
-        <w:t xml:space="preserve">ormas de escolha de pivô é indicada por um parâmetro passado para a função. </w:t>
-      </w:r>
-      <w:r>
-        <w:rPr>
-          <w:rFonts w:ascii="Times-Roman" w:hAnsi="Times-Roman"/>
-          <w:b w:val="false"/>
-          <w:bCs w:val="false"/>
-          <w:i w:val="false"/>
-          <w:iCs w:val="false"/>
-          <w:sz w:val="24"/>
-          <w:szCs w:val="24"/>
-        </w:rPr>
-        <w:t>Cada troca de elementos do vetor é considerada como 3 movimentações (cópia do primeiro elemento para um auxiliar, cópia do segundo para o primeiro, cópia do auxiliar para o segundo).</w:t>
-      </w:r>
-      <w:r>
-        <w:rPr>
-          <w:rFonts w:ascii="Times-Roman" w:hAnsi="Times-Roman"/>
-          <w:b w:val="false"/>
-          <w:bCs w:val="false"/>
-          <w:i w:val="false"/>
-          <w:iCs w:val="false"/>
-          <w:sz w:val="24"/>
-          <w:szCs w:val="24"/>
-        </w:rPr>
-        <w:t xml:space="preserve"> </w:t>
-      </w:r>
-      <w:r>
-        <w:rPr>
-          <w:rFonts w:ascii="Times-Roman" w:hAnsi="Times-Roman"/>
-          <w:b w:val="false"/>
-          <w:bCs w:val="false"/>
-          <w:i w:val="false"/>
-          <w:iCs w:val="false"/>
-          <w:sz w:val="24"/>
-          <w:szCs w:val="24"/>
-        </w:rPr>
-        <w:t>Uma estrutura de dados Pilha é utilizada na função de QuickSort Não Recursivo para armazenar a ordem das chamadas para a função de partição, guardando os índices do array para as próximas chamadas.</w:t>
-      </w:r>
-    </w:p>
-    <w:p>
-      <w:pPr>
-        <w:pStyle w:val="Normal"/>
-        <w:spacing w:lineRule="auto" w:line="240" w:before="57" w:after="57"/>
-        <w:jc w:val="both"/>
-        <w:rPr>
-          <w:b/>
-          <w:b/>
-          <w:bCs/>
-          <w:i w:val="false"/>
-          <w:i w:val="false"/>
-          <w:iCs w:val="false"/>
-        </w:rPr>
-      </w:pPr>
-      <w:r>
-        <w:rPr>
-          <w:rFonts w:ascii="Times-Roman" w:hAnsi="Times-Roman"/>
-          <w:b w:val="false"/>
-          <w:bCs w:val="false"/>
-          <w:i w:val="false"/>
-          <w:iCs w:val="false"/>
-          <w:sz w:val="24"/>
-          <w:szCs w:val="24"/>
-        </w:rPr>
-        <w:t xml:space="preserve">As funções Sort dos grupos QuickSort Padrão e QuickSort com Inserção, e a função de QuickSort não recursivo são coordenadas por uma função geral chamada QuickSort (mencionada no final da seção anterior). Essa função, que recebe um array e sua variação, determina qual função de ordenação será chamada e quais parâmetros serão passados para a função. Por exemplo: para a variação QuickSort Clássico, o QuickSort chama a função Sort do grupo QuickSort Padrão passando como parâmetro de </w:t>
-      </w:r>
-      <w:r>
-        <w:rPr>
-          <w:rFonts w:ascii="Times-Roman" w:hAnsi="Times-Roman"/>
-          <w:b w:val="false"/>
-          <w:bCs w:val="false"/>
-          <w:i w:val="false"/>
-          <w:iCs w:val="false"/>
-          <w:sz w:val="24"/>
-          <w:szCs w:val="24"/>
-        </w:rPr>
-        <w:t>escolha de pivô o número 0, que indica que o pivô escolhido será o elemento central. Para um QuickSort Mediana de Três, a chamada seria a mesma, com exceção do parâmetro de escolha de pivô que agora seria o número 2, indicando uma escolha de pivô por mediana de três. Para o grupo de QuickSort com Inserção, é passado o número de elementos a partir do qual o método de inserção deve ser chamado.</w:t>
-      </w:r>
-    </w:p>
-    <w:p>
-      <w:pPr>
-        <w:pStyle w:val="Normal"/>
-        <w:spacing w:lineRule="auto" w:line="240" w:before="57" w:after="57"/>
-        <w:jc w:val="both"/>
-        <w:rPr>
-          <w:rFonts w:ascii="Times-Roman" w:hAnsi="Times-Roman"/>
-          <w:b w:val="false"/>
-          <w:b w:val="false"/>
-          <w:bCs w:val="false"/>
-          <w:i w:val="false"/>
-          <w:i w:val="false"/>
-          <w:iCs w:val="false"/>
-          <w:sz w:val="24"/>
-          <w:szCs w:val="24"/>
-        </w:rPr>
-      </w:pPr>
-      <w:r>
-        <w:rPr>
-          <w:rFonts w:ascii="Times-Roman" w:hAnsi="Times-Roman"/>
-          <w:b w:val="false"/>
-          <w:bCs w:val="false"/>
-          <w:i w:val="false"/>
-          <w:iCs w:val="false"/>
-          <w:sz w:val="24"/>
-          <w:szCs w:val="24"/>
-        </w:rPr>
-        <w:t xml:space="preserve">As funções de inserção e partição possuem um contador de trocas de elementos do vetor e de comparações entre elementos do vetor que são retornadas a cada chamada. Isso possibilita a contagem desses parâmetros, que será necessária na </w:t>
-      </w:r>
-      <w:r>
-        <w:rPr>
-          <w:rFonts w:ascii="Times-Roman" w:hAnsi="Times-Roman"/>
-          <w:b w:val="false"/>
-          <w:bCs w:val="false"/>
-          <w:i w:val="false"/>
-          <w:iCs w:val="false"/>
-          <w:sz w:val="24"/>
-          <w:szCs w:val="24"/>
-        </w:rPr>
-        <w:t xml:space="preserve">saída do programa e na </w:t>
-      </w:r>
-      <w:r>
-        <w:rPr>
-          <w:rFonts w:ascii="Times-Roman" w:hAnsi="Times-Roman"/>
-          <w:b w:val="false"/>
-          <w:bCs w:val="false"/>
-          <w:i w:val="false"/>
-          <w:iCs w:val="false"/>
-          <w:sz w:val="24"/>
-          <w:szCs w:val="24"/>
-        </w:rPr>
-        <w:t xml:space="preserve">seção de Análise Experimental (seção 4). </w:t>
-      </w:r>
-      <w:r>
-        <w:rPr>
-          <w:rFonts w:ascii="Times-Roman" w:hAnsi="Times-Roman"/>
-          <w:b w:val="false"/>
-          <w:bCs w:val="false"/>
-          <w:i w:val="false"/>
-          <w:iCs w:val="false"/>
-          <w:sz w:val="24"/>
-          <w:szCs w:val="24"/>
-        </w:rPr>
-        <w:t>A saída do programa segue o seguinte formato:</w:t>
-      </w:r>
-    </w:p>
-    <w:p>
-      <w:pPr>
-        <w:pStyle w:val="Normal"/>
-        <w:spacing w:lineRule="auto" w:line="240" w:before="57" w:after="57"/>
-        <w:jc w:val="center"/>
-        <w:rPr>
-          <w:rFonts w:ascii="Times-Roman" w:hAnsi="Times-Roman"/>
-          <w:b w:val="false"/>
-          <w:b w:val="false"/>
-          <w:bCs w:val="false"/>
-          <w:i w:val="false"/>
-          <w:i w:val="false"/>
-          <w:iCs w:val="false"/>
-          <w:sz w:val="24"/>
-          <w:szCs w:val="24"/>
-        </w:rPr>
-      </w:pPr>
-      <w:r>
-        <w:rPr>
-          <w:rFonts w:ascii="Times-Roman" w:hAnsi="Times-Roman"/>
-          <w:b w:val="false"/>
-          <w:bCs w:val="false"/>
-          <w:i/>
-          <w:iCs/>
-          <w:sz w:val="24"/>
-          <w:szCs w:val="24"/>
-        </w:rPr>
-        <w:t>&lt;varia</w:t>
-      </w:r>
-      <w:r>
-        <w:rPr>
-          <w:rFonts w:ascii="Times-Roman" w:hAnsi="Times-Roman"/>
-          <w:b w:val="false"/>
-          <w:bCs w:val="false"/>
-          <w:i/>
-          <w:iCs/>
-          <w:sz w:val="24"/>
-          <w:szCs w:val="24"/>
-        </w:rPr>
-        <w:t>ção</w:t>
-      </w:r>
-      <w:r>
-        <w:rPr>
-          <w:rFonts w:ascii="Times-Roman" w:hAnsi="Times-Roman"/>
-          <w:b w:val="false"/>
-          <w:bCs w:val="false"/>
-          <w:i/>
-          <w:iCs/>
-          <w:sz w:val="24"/>
-          <w:szCs w:val="24"/>
-        </w:rPr>
-        <w:t>&gt; &lt;tipo&gt; &lt;tamanho&gt; &lt;n_comp&gt; &lt;n_</w:t>
-      </w:r>
-      <w:r>
-        <w:rPr>
-          <w:rFonts w:ascii="Times-Roman" w:hAnsi="Times-Roman"/>
-          <w:b w:val="false"/>
-          <w:bCs w:val="false"/>
-          <w:i/>
-          <w:iCs/>
-          <w:sz w:val="24"/>
-          <w:szCs w:val="24"/>
-        </w:rPr>
-        <w:t>m</w:t>
-      </w:r>
-      <w:r>
-        <w:rPr>
-          <w:rFonts w:ascii="Times-Roman" w:hAnsi="Times-Roman"/>
-          <w:b w:val="false"/>
-          <w:bCs w:val="false"/>
-          <w:i/>
-          <w:iCs/>
-          <w:sz w:val="24"/>
-          <w:szCs w:val="24"/>
-        </w:rPr>
-        <w:t>ov&gt; &lt;tempo&gt;</w:t>
-      </w:r>
-    </w:p>
-    <w:p>
-      <w:pPr>
-        <w:pStyle w:val="Normal"/>
-        <w:spacing w:lineRule="auto" w:line="240" w:before="57" w:after="57"/>
-        <w:jc w:val="both"/>
-        <w:rPr>
-          <w:rFonts w:ascii="Times-Roman" w:hAnsi="Times-Roman"/>
-          <w:b w:val="false"/>
-          <w:b w:val="false"/>
-          <w:bCs w:val="false"/>
-          <w:sz w:val="24"/>
-          <w:szCs w:val="24"/>
-        </w:rPr>
-      </w:pPr>
-      <w:r>
-        <w:rPr>
-          <w:rFonts w:ascii="Times-Roman" w:hAnsi="Times-Roman"/>
-          <w:b w:val="false"/>
-          <w:bCs w:val="false"/>
-          <w:i w:val="false"/>
-          <w:iCs w:val="false"/>
-          <w:sz w:val="24"/>
-          <w:szCs w:val="24"/>
-        </w:rPr>
-        <w:t xml:space="preserve">onde </w:t>
-      </w:r>
-      <w:r>
-        <w:rPr>
-          <w:rFonts w:ascii="Times-Roman" w:hAnsi="Times-Roman"/>
-          <w:b w:val="false"/>
-          <w:bCs w:val="false"/>
-          <w:i/>
-          <w:iCs/>
-          <w:sz w:val="24"/>
-          <w:szCs w:val="24"/>
-        </w:rPr>
-        <w:t>varia</w:t>
-      </w:r>
-      <w:r>
-        <w:rPr>
-          <w:rFonts w:ascii="Times-Roman" w:hAnsi="Times-Roman"/>
-          <w:b w:val="false"/>
-          <w:bCs w:val="false"/>
-          <w:i/>
-          <w:iCs/>
-          <w:sz w:val="24"/>
-          <w:szCs w:val="24"/>
-        </w:rPr>
-        <w:t>çã</w:t>
-      </w:r>
-      <w:r>
-        <w:rPr>
-          <w:rFonts w:ascii="Times-Roman" w:hAnsi="Times-Roman"/>
-          <w:b w:val="false"/>
-          <w:bCs w:val="false"/>
-          <w:i/>
-          <w:iCs/>
-          <w:sz w:val="24"/>
-          <w:szCs w:val="24"/>
-        </w:rPr>
-        <w:t>o</w:t>
-      </w:r>
-      <w:r>
-        <w:rPr>
-          <w:rFonts w:ascii="Times-Roman" w:hAnsi="Times-Roman"/>
-          <w:b w:val="false"/>
-          <w:bCs w:val="false"/>
-          <w:i w:val="false"/>
-          <w:iCs w:val="false"/>
-          <w:sz w:val="24"/>
-          <w:szCs w:val="24"/>
-        </w:rPr>
-        <w:t>,</w:t>
-      </w:r>
-      <w:r>
-        <w:rPr>
-          <w:rFonts w:ascii="Times-Roman" w:hAnsi="Times-Roman"/>
-          <w:b w:val="false"/>
-          <w:bCs w:val="false"/>
-          <w:i/>
-          <w:iCs/>
-          <w:sz w:val="24"/>
-          <w:szCs w:val="24"/>
-        </w:rPr>
-        <w:t xml:space="preserve"> tipo </w:t>
-      </w:r>
-      <w:r>
-        <w:rPr>
-          <w:rFonts w:ascii="Times-Roman" w:hAnsi="Times-Roman"/>
-          <w:b w:val="false"/>
-          <w:bCs w:val="false"/>
-          <w:i w:val="false"/>
-          <w:iCs w:val="false"/>
-          <w:sz w:val="24"/>
-          <w:szCs w:val="24"/>
-        </w:rPr>
-        <w:t>e</w:t>
-      </w:r>
-      <w:r>
-        <w:rPr>
-          <w:rFonts w:ascii="Times-Roman" w:hAnsi="Times-Roman"/>
-          <w:b w:val="false"/>
-          <w:bCs w:val="false"/>
-          <w:i/>
-          <w:iCs/>
-          <w:sz w:val="24"/>
-          <w:szCs w:val="24"/>
-        </w:rPr>
-        <w:t xml:space="preserve"> tamanho</w:t>
-      </w:r>
-      <w:r>
-        <w:rPr>
-          <w:rFonts w:ascii="Times-Roman" w:hAnsi="Times-Roman"/>
-          <w:b w:val="false"/>
-          <w:bCs w:val="false"/>
-          <w:i w:val="false"/>
-          <w:iCs w:val="false"/>
-          <w:sz w:val="24"/>
-          <w:szCs w:val="24"/>
-        </w:rPr>
-        <w:t xml:space="preserve"> s</w:t>
-      </w:r>
-      <w:r>
-        <w:rPr>
-          <w:rFonts w:ascii="Times-Roman" w:hAnsi="Times-Roman"/>
-          <w:b w:val="false"/>
-          <w:bCs w:val="false"/>
-          <w:i w:val="false"/>
-          <w:iCs w:val="false"/>
-          <w:sz w:val="24"/>
-          <w:szCs w:val="24"/>
-        </w:rPr>
-        <w:t>ã</w:t>
-      </w:r>
-      <w:r>
-        <w:rPr>
-          <w:rFonts w:ascii="Times-Roman" w:hAnsi="Times-Roman"/>
-          <w:b w:val="false"/>
-          <w:bCs w:val="false"/>
-          <w:i w:val="false"/>
-          <w:iCs w:val="false"/>
-          <w:sz w:val="24"/>
-          <w:szCs w:val="24"/>
-        </w:rPr>
-        <w:t>o os par</w:t>
-      </w:r>
-      <w:r>
-        <w:rPr>
-          <w:rFonts w:ascii="Times-Roman" w:hAnsi="Times-Roman"/>
-          <w:b w:val="false"/>
-          <w:bCs w:val="false"/>
-          <w:i w:val="false"/>
-          <w:iCs w:val="false"/>
-          <w:sz w:val="24"/>
-          <w:szCs w:val="24"/>
-        </w:rPr>
-        <w:t>â</w:t>
-      </w:r>
-      <w:r>
-        <w:rPr>
-          <w:rFonts w:ascii="Times-Roman" w:hAnsi="Times-Roman"/>
-          <w:b w:val="false"/>
-          <w:bCs w:val="false"/>
-          <w:i w:val="false"/>
-          <w:iCs w:val="false"/>
-          <w:sz w:val="24"/>
-          <w:szCs w:val="24"/>
-        </w:rPr>
-        <w:t xml:space="preserve">metros recebidos na entrada, </w:t>
-      </w:r>
-      <w:r>
-        <w:rPr>
-          <w:rFonts w:ascii="Times-Roman" w:hAnsi="Times-Roman"/>
-          <w:b w:val="false"/>
-          <w:bCs w:val="false"/>
-          <w:i/>
-          <w:iCs/>
-          <w:sz w:val="24"/>
-          <w:szCs w:val="24"/>
-        </w:rPr>
-        <w:t xml:space="preserve">n_comp </w:t>
-      </w:r>
-      <w:r>
-        <w:rPr>
-          <w:rFonts w:ascii="Times-Roman" w:hAnsi="Times-Roman"/>
-          <w:b w:val="false"/>
-          <w:bCs w:val="false"/>
-          <w:i w:val="false"/>
-          <w:iCs w:val="false"/>
-          <w:sz w:val="24"/>
-          <w:szCs w:val="24"/>
-        </w:rPr>
-        <w:t>e</w:t>
-      </w:r>
-      <w:r>
-        <w:rPr>
-          <w:rFonts w:ascii="Times-Roman" w:hAnsi="Times-Roman"/>
-          <w:b w:val="false"/>
-          <w:bCs w:val="false"/>
-          <w:i/>
-          <w:iCs/>
-          <w:sz w:val="24"/>
-          <w:szCs w:val="24"/>
-        </w:rPr>
-        <w:t xml:space="preserve"> n_mov </w:t>
-      </w:r>
-      <w:r>
-        <w:rPr>
-          <w:rFonts w:ascii="Times-Roman" w:hAnsi="Times-Roman"/>
-          <w:b w:val="false"/>
-          <w:bCs w:val="false"/>
-          <w:i w:val="false"/>
-          <w:iCs w:val="false"/>
-          <w:sz w:val="24"/>
-          <w:szCs w:val="24"/>
-        </w:rPr>
-        <w:t>se referem ao n</w:t>
-      </w:r>
-      <w:r>
-        <w:rPr>
-          <w:rFonts w:ascii="Times-Roman" w:hAnsi="Times-Roman"/>
-          <w:b w:val="false"/>
-          <w:bCs w:val="false"/>
-          <w:i w:val="false"/>
-          <w:iCs w:val="false"/>
-          <w:sz w:val="24"/>
-          <w:szCs w:val="24"/>
-        </w:rPr>
-        <w:t>ú</w:t>
-      </w:r>
-      <w:r>
-        <w:rPr>
-          <w:rFonts w:ascii="Times-Roman" w:hAnsi="Times-Roman"/>
-          <w:b w:val="false"/>
-          <w:bCs w:val="false"/>
-          <w:i w:val="false"/>
-          <w:iCs w:val="false"/>
-          <w:sz w:val="24"/>
-          <w:szCs w:val="24"/>
-        </w:rPr>
-        <w:t>mero m</w:t>
-      </w:r>
-      <w:r>
-        <w:rPr>
-          <w:rFonts w:ascii="Times-Roman" w:hAnsi="Times-Roman"/>
-          <w:b w:val="false"/>
-          <w:bCs w:val="false"/>
-          <w:i w:val="false"/>
-          <w:iCs w:val="false"/>
-          <w:sz w:val="24"/>
-          <w:szCs w:val="24"/>
-        </w:rPr>
-        <w:t>é</w:t>
-      </w:r>
-      <w:r>
-        <w:rPr>
-          <w:rFonts w:ascii="Times-Roman" w:hAnsi="Times-Roman"/>
-          <w:b w:val="false"/>
-          <w:bCs w:val="false"/>
-          <w:i w:val="false"/>
-          <w:iCs w:val="false"/>
-          <w:sz w:val="24"/>
-          <w:szCs w:val="24"/>
-        </w:rPr>
-        <w:t>dio de compara</w:t>
-      </w:r>
-      <w:r>
-        <w:rPr>
-          <w:rFonts w:ascii="Times-Roman" w:hAnsi="Times-Roman"/>
-          <w:b w:val="false"/>
-          <w:bCs w:val="false"/>
-          <w:i w:val="false"/>
-          <w:iCs w:val="false"/>
-          <w:sz w:val="24"/>
-          <w:szCs w:val="24"/>
-        </w:rPr>
-        <w:t>çõ</w:t>
-      </w:r>
-      <w:r>
-        <w:rPr>
-          <w:rFonts w:ascii="Times-Roman" w:hAnsi="Times-Roman"/>
-          <w:b w:val="false"/>
-          <w:bCs w:val="false"/>
-          <w:i w:val="false"/>
-          <w:iCs w:val="false"/>
-          <w:sz w:val="24"/>
-          <w:szCs w:val="24"/>
-        </w:rPr>
-        <w:t>es de chaves e de movimenta</w:t>
-      </w:r>
-      <w:r>
-        <w:rPr>
-          <w:rFonts w:ascii="Times-Roman" w:hAnsi="Times-Roman"/>
-          <w:b w:val="false"/>
-          <w:bCs w:val="false"/>
-          <w:i w:val="false"/>
-          <w:iCs w:val="false"/>
-          <w:sz w:val="24"/>
-          <w:szCs w:val="24"/>
-        </w:rPr>
-        <w:t>çõ</w:t>
-      </w:r>
-      <w:r>
-        <w:rPr>
-          <w:rFonts w:ascii="Times-Roman" w:hAnsi="Times-Roman"/>
-          <w:b w:val="false"/>
-          <w:bCs w:val="false"/>
-          <w:i w:val="false"/>
-          <w:iCs w:val="false"/>
-          <w:sz w:val="24"/>
-          <w:szCs w:val="24"/>
-        </w:rPr>
-        <w:t xml:space="preserve">es de registros efetuadas e </w:t>
-      </w:r>
-      <w:r>
-        <w:rPr>
-          <w:rFonts w:ascii="Times-Roman" w:hAnsi="Times-Roman"/>
-          <w:b w:val="false"/>
-          <w:bCs w:val="false"/>
-          <w:i/>
-          <w:iCs/>
-          <w:sz w:val="24"/>
-          <w:szCs w:val="24"/>
-        </w:rPr>
-        <w:t>tempo</w:t>
-      </w:r>
-      <w:r>
-        <w:rPr>
-          <w:rFonts w:ascii="Times-Roman" w:hAnsi="Times-Roman"/>
-          <w:b w:val="false"/>
-          <w:bCs w:val="false"/>
-          <w:i w:val="false"/>
-          <w:iCs w:val="false"/>
-          <w:sz w:val="24"/>
-          <w:szCs w:val="24"/>
-        </w:rPr>
-        <w:t xml:space="preserve"> ao tempo mediano de execu</w:t>
-      </w:r>
-      <w:r>
-        <w:rPr>
-          <w:rFonts w:ascii="Times-Roman" w:hAnsi="Times-Roman"/>
-          <w:b w:val="false"/>
-          <w:bCs w:val="false"/>
-          <w:i w:val="false"/>
-          <w:iCs w:val="false"/>
-          <w:sz w:val="24"/>
-          <w:szCs w:val="24"/>
-        </w:rPr>
-        <w:t>ção</w:t>
-      </w:r>
-      <w:r>
-        <w:rPr>
-          <w:rFonts w:ascii="Times-Roman" w:hAnsi="Times-Roman"/>
-          <w:b w:val="false"/>
-          <w:bCs w:val="false"/>
-          <w:i w:val="false"/>
-          <w:iCs w:val="false"/>
-          <w:sz w:val="24"/>
-          <w:szCs w:val="24"/>
-        </w:rPr>
-        <w:t>, em microssegundos.</w:t>
-      </w:r>
-    </w:p>
-    <w:p>
-      <w:pPr>
-        <w:pStyle w:val="Normal"/>
-        <w:spacing w:lineRule="auto" w:line="240" w:before="114" w:after="114"/>
-        <w:jc w:val="both"/>
-        <w:rPr>
-          <w:rFonts w:ascii="Times-Roman" w:hAnsi="Times-Roman"/>
-          <w:b/>
-          <w:b/>
-          <w:bCs/>
-          <w:i w:val="false"/>
-          <w:i w:val="false"/>
-          <w:iCs w:val="false"/>
-          <w:lang w:val="pt-BR"/>
-        </w:rPr>
-      </w:pPr>
-      <w:r>
-        <w:rPr>
-          <w:rFonts w:ascii="Times-Roman" w:hAnsi="Times-Roman"/>
-          <w:b/>
-          <w:bCs/>
-          <w:i w:val="false"/>
-          <w:iCs w:val="false"/>
-          <w:sz w:val="26"/>
-          <w:szCs w:val="26"/>
-          <w:lang w:val="pt-BR"/>
-        </w:rPr>
-        <w:t xml:space="preserve">3. </w:t>
-      </w:r>
-      <w:r>
-        <w:rPr>
-          <w:rFonts w:ascii="Times-Roman" w:hAnsi="Times-Roman"/>
-          <w:b/>
-          <w:bCs/>
-          <w:i w:val="false"/>
-          <w:iCs w:val="false"/>
-          <w:sz w:val="26"/>
-          <w:szCs w:val="26"/>
-          <w:lang w:val="pt-BR"/>
-        </w:rPr>
-        <w:t>Instruções de Compilação e Execução</w:t>
-      </w:r>
-    </w:p>
-    <w:p>
-      <w:pPr>
-        <w:pStyle w:val="Normal"/>
-        <w:spacing w:lineRule="auto" w:line="240" w:before="57" w:after="57"/>
-        <w:jc w:val="both"/>
-        <w:rPr>
-          <w:rFonts w:ascii="Times-Roman" w:hAnsi="Times-Roman"/>
-          <w:b w:val="false"/>
-          <w:b w:val="false"/>
-          <w:bCs w:val="false"/>
-          <w:i w:val="false"/>
-          <w:i w:val="false"/>
-          <w:iCs w:val="false"/>
-          <w:sz w:val="24"/>
-          <w:szCs w:val="24"/>
-          <w:lang w:val="pt-BR"/>
-        </w:rPr>
-      </w:pPr>
-      <w:r>
-        <w:rPr>
-          <w:rFonts w:ascii="Times-Roman" w:hAnsi="Times-Roman"/>
-          <w:b w:val="false"/>
-          <w:bCs w:val="false"/>
-          <w:i w:val="false"/>
-          <w:iCs w:val="false"/>
-          <w:sz w:val="24"/>
-          <w:szCs w:val="24"/>
-          <w:lang w:val="pt-BR"/>
-        </w:rPr>
-        <w:t>O compilador utilizado durante toda a implementação foi o GNU C Compiler (GCC) versão 7.3.0 e o sistema operacional foi um Linux Ubuntu 18.04 64-bit.</w:t>
-      </w:r>
-    </w:p>
-    <w:p>
-      <w:pPr>
-        <w:pStyle w:val="Normal"/>
-        <w:spacing w:lineRule="auto" w:line="240" w:before="57" w:after="57"/>
-        <w:jc w:val="both"/>
-        <w:rPr>
-          <w:rFonts w:ascii="Times-Roman" w:hAnsi="Times-Roman"/>
-          <w:b w:val="false"/>
-          <w:b w:val="false"/>
-          <w:bCs w:val="false"/>
-          <w:i w:val="false"/>
-          <w:i w:val="false"/>
-          <w:iCs w:val="false"/>
-          <w:lang w:val="pt-BR"/>
-        </w:rPr>
-      </w:pPr>
-      <w:r>
-        <w:rPr>
-          <w:rFonts w:ascii="Times-Roman" w:hAnsi="Times-Roman"/>
-          <w:b w:val="false"/>
-          <w:bCs w:val="false"/>
-          <w:i w:val="false"/>
-          <w:iCs w:val="false"/>
-          <w:sz w:val="24"/>
-          <w:szCs w:val="24"/>
-          <w:lang w:val="pt-BR"/>
-        </w:rPr>
-        <w:t xml:space="preserve">Para compilar o programa foi desenvolvido um arquivo makefile que é responsável por gerenciar os arquivos a serem compilados e a ordem de compilação. Para executar esse aqui, basta digitar o comando </w:t>
-      </w:r>
-      <w:r>
-        <w:rPr>
-          <w:rFonts w:ascii="Times-Roman" w:hAnsi="Times-Roman"/>
-          <w:b w:val="false"/>
-          <w:bCs w:val="false"/>
-          <w:i/>
-          <w:iCs/>
-          <w:sz w:val="24"/>
-          <w:szCs w:val="24"/>
-          <w:lang w:val="pt-BR"/>
-        </w:rPr>
-        <w:t>make</w:t>
-      </w:r>
-      <w:r>
-        <w:rPr>
-          <w:rFonts w:ascii="Times-Roman" w:hAnsi="Times-Roman"/>
-          <w:b w:val="false"/>
-          <w:bCs w:val="false"/>
-          <w:i w:val="false"/>
-          <w:iCs w:val="false"/>
-          <w:sz w:val="24"/>
-          <w:szCs w:val="24"/>
-          <w:lang w:val="pt-BR"/>
-        </w:rPr>
-        <w:t xml:space="preserve"> no terminal.</w:t>
-      </w:r>
-    </w:p>
-    <w:p>
-      <w:pPr>
-        <w:pStyle w:val="Normal"/>
-        <w:spacing w:lineRule="auto" w:line="240" w:before="57" w:after="57"/>
-        <w:jc w:val="both"/>
-        <w:rPr>
-          <w:rFonts w:ascii="Times-Roman" w:hAnsi="Times-Roman"/>
-          <w:b w:val="false"/>
-          <w:b w:val="false"/>
-          <w:bCs w:val="false"/>
-          <w:i w:val="false"/>
-          <w:i w:val="false"/>
-          <w:iCs w:val="false"/>
-          <w:sz w:val="24"/>
-          <w:szCs w:val="24"/>
-          <w:lang w:val="pt-BR"/>
-        </w:rPr>
-      </w:pPr>
-      <w:r>
-        <w:rPr>
-          <w:rFonts w:ascii="Times-Roman" w:hAnsi="Times-Roman"/>
-          <w:b w:val="false"/>
-          <w:bCs w:val="false"/>
-          <w:i w:val="false"/>
-          <w:iCs w:val="false"/>
-          <w:sz w:val="24"/>
-          <w:szCs w:val="24"/>
-          <w:lang w:val="pt-BR"/>
-        </w:rPr>
-        <w:t>A execução do programa (como mostrado na seção 2.1) é feita pelo comando:</w:t>
-      </w:r>
-    </w:p>
-    <w:p>
-      <w:pPr>
-        <w:pStyle w:val="Normal"/>
-        <w:spacing w:lineRule="auto" w:line="240" w:before="57" w:after="57"/>
-        <w:jc w:val="center"/>
-        <w:rPr>
-          <w:rFonts w:ascii="Times-Roman" w:hAnsi="Times-Roman"/>
-          <w:b w:val="false"/>
-          <w:b w:val="false"/>
-          <w:bCs w:val="false"/>
-          <w:i/>
-          <w:i/>
-          <w:iCs/>
-          <w:sz w:val="24"/>
-          <w:szCs w:val="24"/>
-          <w:lang w:val="pt-BR"/>
-        </w:rPr>
-      </w:pPr>
-      <w:r>
-        <w:rPr>
-          <w:rFonts w:ascii="Times-Roman" w:hAnsi="Times-Roman"/>
-          <w:b w:val="false"/>
-          <w:bCs w:val="false"/>
-          <w:i/>
-          <w:iCs/>
-          <w:sz w:val="24"/>
-          <w:szCs w:val="24"/>
-          <w:lang w:val="pt-BR"/>
-        </w:rPr>
-        <w:t>./nomedoprograma &lt;variação&gt; &lt;tipo&gt; &lt;tamanho&gt; [-p]</w:t>
-      </w:r>
-    </w:p>
-    <w:p>
-      <w:pPr>
-        <w:pStyle w:val="Normal"/>
-        <w:spacing w:lineRule="auto" w:line="240" w:before="57" w:after="57"/>
-        <w:jc w:val="both"/>
-        <w:rPr>
-          <w:rFonts w:ascii="Times-Roman" w:hAnsi="Times-Roman"/>
-          <w:b/>
-          <w:b/>
-          <w:bCs/>
-          <w:i/>
-          <w:i/>
-          <w:iCs/>
-          <w:lang w:val="pt-BR"/>
-        </w:rPr>
-      </w:pPr>
-      <w:r>
-        <w:rPr>
-          <w:rFonts w:ascii="Times-Roman" w:hAnsi="Times-Roman"/>
-          <w:b/>
-          <w:bCs/>
-          <w:i/>
-          <w:iCs/>
-          <w:sz w:val="24"/>
-          <w:szCs w:val="24"/>
-          <w:lang w:val="pt-BR"/>
-        </w:rPr>
-        <w:t xml:space="preserve">Obs.: </w:t>
-      </w:r>
-      <w:r>
-        <w:rPr>
-          <w:rFonts w:ascii="Times-Roman" w:hAnsi="Times-Roman"/>
-          <w:b w:val="false"/>
-          <w:bCs w:val="false"/>
-          <w:i w:val="false"/>
-          <w:iCs w:val="false"/>
-          <w:sz w:val="24"/>
-          <w:szCs w:val="24"/>
-          <w:lang w:val="pt-BR"/>
-        </w:rPr>
-        <w:t xml:space="preserve">Para alguns casos de teste, o número de chamadas recursivas ultrapassa o limite da pilha de execução devido ao </w:t>
-      </w:r>
-      <w:r>
-        <w:rPr>
-          <w:rFonts w:ascii="Times-Roman" w:hAnsi="Times-Roman"/>
-          <w:b w:val="false"/>
-          <w:bCs w:val="false"/>
-          <w:i w:val="false"/>
-          <w:iCs w:val="false"/>
-          <w:sz w:val="24"/>
-          <w:szCs w:val="24"/>
-          <w:lang w:val="pt-BR"/>
-        </w:rPr>
-        <w:t xml:space="preserve">grande </w:t>
-      </w:r>
-      <w:r>
-        <w:rPr>
-          <w:rFonts w:ascii="Times-Roman" w:hAnsi="Times-Roman"/>
-          <w:b w:val="false"/>
-          <w:bCs w:val="false"/>
-          <w:i w:val="false"/>
-          <w:iCs w:val="false"/>
-          <w:sz w:val="24"/>
-          <w:szCs w:val="24"/>
-          <w:lang w:val="pt-BR"/>
-        </w:rPr>
-        <w:t xml:space="preserve">número de elementos </w:t>
-      </w:r>
-      <w:r>
-        <w:rPr>
-          <w:rFonts w:ascii="Times-Roman" w:hAnsi="Times-Roman"/>
-          <w:b w:val="false"/>
-          <w:bCs w:val="false"/>
-          <w:i w:val="false"/>
-          <w:iCs w:val="false"/>
-          <w:sz w:val="24"/>
-          <w:szCs w:val="24"/>
-          <w:lang w:val="pt-BR"/>
-        </w:rPr>
-        <w:t xml:space="preserve">somado ao pior caso do QuickSort. Para evitar isso, o comando </w:t>
-      </w:r>
-      <w:r>
-        <w:rPr>
-          <w:rFonts w:ascii="Times-Roman" w:hAnsi="Times-Roman"/>
-          <w:b w:val="false"/>
-          <w:bCs w:val="false"/>
-          <w:i/>
-          <w:iCs/>
-          <w:sz w:val="24"/>
-          <w:szCs w:val="24"/>
-          <w:lang w:val="pt-BR"/>
-        </w:rPr>
-        <w:t xml:space="preserve">ulimit -s </w:t>
-      </w:r>
-      <w:r>
-        <w:rPr>
-          <w:rFonts w:ascii="Times-Roman" w:hAnsi="Times-Roman"/>
-          <w:b w:val="false"/>
-          <w:bCs w:val="false"/>
-          <w:i/>
-          <w:iCs/>
-          <w:sz w:val="24"/>
-          <w:szCs w:val="24"/>
-          <w:lang w:val="pt-BR"/>
-        </w:rPr>
-        <w:t>&lt;tamanho em bytes&gt;</w:t>
-      </w:r>
-      <w:r>
-        <w:rPr>
-          <w:rFonts w:ascii="Times-Roman" w:hAnsi="Times-Roman"/>
-          <w:b w:val="false"/>
-          <w:bCs w:val="false"/>
-          <w:i w:val="false"/>
-          <w:iCs w:val="false"/>
-          <w:sz w:val="24"/>
-          <w:szCs w:val="24"/>
-          <w:lang w:val="pt-BR"/>
-        </w:rPr>
-        <w:t>, que aumenta o tamanho da pilha, deve ser usado antes da execução do programa.</w:t>
-      </w:r>
-    </w:p>
-    <w:p>
-      <w:pPr>
-        <w:pStyle w:val="Normal"/>
-        <w:spacing w:lineRule="auto" w:line="240" w:before="114" w:after="114"/>
-        <w:jc w:val="left"/>
-        <w:rPr>
-          <w:rFonts w:ascii="Times-Roman" w:hAnsi="Times-Roman"/>
-          <w:i/>
-          <w:i/>
-          <w:iCs/>
-          <w:sz w:val="26"/>
-          <w:szCs w:val="26"/>
-        </w:rPr>
-      </w:pPr>
-      <w:r>
-        <w:rPr>
-          <w:rFonts w:ascii="Times-Roman" w:hAnsi="Times-Roman"/>
-          <w:b/>
-          <w:bCs/>
-          <w:i w:val="false"/>
-          <w:iCs w:val="false"/>
-          <w:position w:val="0"/>
-          <w:sz w:val="26"/>
-          <w:sz w:val="26"/>
-          <w:szCs w:val="26"/>
-          <w:vertAlign w:val="baseline"/>
-          <w:lang w:val="en-US"/>
-        </w:rPr>
-        <w:t xml:space="preserve">4. </w:t>
-      </w:r>
-      <w:r>
-        <w:rPr>
-          <w:rFonts w:ascii="Times-Roman" w:hAnsi="Times-Roman"/>
-          <w:b/>
-          <w:bCs/>
-          <w:i w:val="false"/>
-          <w:iCs w:val="false"/>
-          <w:position w:val="0"/>
-          <w:sz w:val="26"/>
-          <w:sz w:val="26"/>
-          <w:szCs w:val="26"/>
-          <w:vertAlign w:val="baseline"/>
-          <w:lang w:val="pt-BR"/>
-        </w:rPr>
-        <w:t>Análise Experimental</w:t>
-      </w:r>
-    </w:p>
-    <w:p>
-      <w:pPr>
-        <w:pStyle w:val="Normal"/>
-        <w:spacing w:lineRule="auto" w:line="240" w:before="0" w:after="0"/>
-        <w:jc w:val="both"/>
-        <w:rPr>
-          <w:rFonts w:ascii="Times-Roman" w:hAnsi="Times-Roman"/>
-          <w:b w:val="false"/>
-          <w:b w:val="false"/>
-          <w:bCs w:val="false"/>
-          <w:i/>
-          <w:i/>
-          <w:iCs/>
-          <w:sz w:val="24"/>
-          <w:szCs w:val="24"/>
-        </w:rPr>
-      </w:pPr>
-      <w:r>
-        <w:rPr>
-          <w:rFonts w:ascii="Times-Roman" w:hAnsi="Times-Roman"/>
-          <w:b w:val="false"/>
-          <w:bCs w:val="false"/>
-          <w:i w:val="false"/>
-          <w:iCs w:val="false"/>
-          <w:position w:val="0"/>
-          <w:sz w:val="24"/>
-          <w:sz w:val="24"/>
-          <w:szCs w:val="24"/>
-          <w:vertAlign w:val="baseline"/>
-          <w:lang w:val="pt-BR"/>
-        </w:rPr>
-        <w:t>A</w:t>
-      </w:r>
-      <w:r>
-        <w:rPr>
-          <w:rFonts w:ascii="Times-Roman" w:hAnsi="Times-Roman"/>
-          <w:b w:val="false"/>
-          <w:bCs w:val="false"/>
-          <w:i w:val="false"/>
-          <w:iCs w:val="false"/>
-          <w:position w:val="0"/>
-          <w:sz w:val="24"/>
-          <w:sz w:val="24"/>
-          <w:szCs w:val="24"/>
-          <w:vertAlign w:val="baseline"/>
-          <w:lang w:val="pt-BR"/>
-        </w:rPr>
-        <w:t xml:space="preserve">s análises experimentais seguiram um modelo determinado pelas instruções do trabalho. O modelo consiste em fazer testes de arrays variando entre 50 mil e 500 mil elementos, em intervalos de 50 mil elementos, para cada variação de QuickSort e de ordenação do array. Sendo assim temos: </w:t>
-      </w:r>
-      <w:r>
-        <w:rPr>
-          <w:rFonts w:ascii="Times-Roman" w:hAnsi="Times-Roman"/>
-          <w:b w:val="false"/>
-          <w:bCs w:val="false"/>
-          <w:i/>
-          <w:iCs/>
-          <w:position w:val="0"/>
-          <w:sz w:val="24"/>
-          <w:sz w:val="24"/>
-          <w:szCs w:val="24"/>
-          <w:vertAlign w:val="baseline"/>
-          <w:lang w:val="pt-BR"/>
-        </w:rPr>
-        <w:t>10 tamanhos</w:t>
-      </w:r>
-      <w:r>
-        <w:rPr>
-          <w:rFonts w:ascii="Times-Roman" w:hAnsi="Times-Roman"/>
-          <w:b w:val="false"/>
-          <w:bCs w:val="false"/>
-          <w:i w:val="false"/>
-          <w:iCs w:val="false"/>
-          <w:position w:val="0"/>
-          <w:sz w:val="24"/>
-          <w:sz w:val="24"/>
-          <w:szCs w:val="24"/>
-          <w:vertAlign w:val="baseline"/>
-          <w:lang w:val="pt-BR"/>
-        </w:rPr>
-        <w:t xml:space="preserve"> x </w:t>
-      </w:r>
-      <w:r>
-        <w:rPr>
-          <w:rFonts w:ascii="Times-Roman" w:hAnsi="Times-Roman"/>
-          <w:b w:val="false"/>
-          <w:bCs w:val="false"/>
-          <w:i/>
-          <w:iCs/>
-          <w:position w:val="0"/>
-          <w:sz w:val="24"/>
-          <w:sz w:val="24"/>
-          <w:szCs w:val="24"/>
-          <w:vertAlign w:val="baseline"/>
-          <w:lang w:val="pt-BR"/>
-        </w:rPr>
-        <w:t>7 quicksorts</w:t>
-      </w:r>
-      <w:r>
-        <w:rPr>
-          <w:rFonts w:ascii="Times-Roman" w:hAnsi="Times-Roman"/>
-          <w:b w:val="false"/>
-          <w:bCs w:val="false"/>
-          <w:i w:val="false"/>
-          <w:iCs w:val="false"/>
-          <w:position w:val="0"/>
-          <w:sz w:val="24"/>
-          <w:sz w:val="24"/>
-          <w:szCs w:val="24"/>
-          <w:vertAlign w:val="baseline"/>
-          <w:lang w:val="pt-BR"/>
-        </w:rPr>
-        <w:t xml:space="preserve"> x </w:t>
-      </w:r>
-      <w:r>
-        <w:rPr>
-          <w:rFonts w:ascii="Times-Roman" w:hAnsi="Times-Roman"/>
-          <w:b w:val="false"/>
-          <w:bCs w:val="false"/>
-          <w:i/>
-          <w:iCs/>
-          <w:position w:val="0"/>
-          <w:sz w:val="24"/>
-          <w:sz w:val="24"/>
-          <w:szCs w:val="24"/>
-          <w:vertAlign w:val="baseline"/>
-          <w:lang w:val="pt-BR"/>
-        </w:rPr>
-        <w:t xml:space="preserve">3 ordenações do array </w:t>
-      </w:r>
-      <w:r>
-        <w:rPr>
-          <w:rFonts w:ascii="Times-Roman" w:hAnsi="Times-Roman"/>
-          <w:b w:val="false"/>
-          <w:bCs w:val="false"/>
-          <w:i w:val="false"/>
-          <w:iCs w:val="false"/>
-          <w:position w:val="0"/>
-          <w:sz w:val="24"/>
-          <w:sz w:val="24"/>
-          <w:szCs w:val="24"/>
-          <w:vertAlign w:val="baseline"/>
-          <w:lang w:val="pt-BR"/>
-        </w:rPr>
-        <w:t xml:space="preserve"> = 210 testes. Porém, para cada teste foram usados 20 arrays de modo a obter a mediana do tempo de execução e, as médias de comparações e movimentações de elementos no array. Sendo assim, </w:t>
-      </w:r>
-      <w:r>
-        <w:rPr>
-          <w:rFonts w:ascii="Times-Roman" w:hAnsi="Times-Roman"/>
-          <w:b w:val="false"/>
-          <w:bCs w:val="false"/>
-          <w:i/>
-          <w:iCs/>
-          <w:position w:val="0"/>
-          <w:sz w:val="24"/>
-          <w:sz w:val="24"/>
-          <w:szCs w:val="24"/>
-          <w:vertAlign w:val="baseline"/>
-          <w:lang w:val="pt-BR"/>
-        </w:rPr>
-        <w:t>4200</w:t>
-      </w:r>
-      <w:r>
-        <w:rPr>
-          <w:rFonts w:ascii="Times-Roman" w:hAnsi="Times-Roman"/>
-          <w:b/>
-          <w:bCs/>
-          <w:i w:val="false"/>
-          <w:iCs w:val="false"/>
-          <w:position w:val="0"/>
-          <w:sz w:val="24"/>
-          <w:sz w:val="24"/>
-          <w:szCs w:val="24"/>
-          <w:vertAlign w:val="baseline"/>
-          <w:lang w:val="pt-BR"/>
-        </w:rPr>
-        <w:t xml:space="preserve"> </w:t>
-      </w:r>
-      <w:r>
-        <w:rPr>
-          <w:rFonts w:ascii="Times-Roman" w:hAnsi="Times-Roman"/>
-          <w:b w:val="false"/>
-          <w:bCs w:val="false"/>
-          <w:i w:val="false"/>
-          <w:iCs w:val="false"/>
-          <w:position w:val="0"/>
-          <w:sz w:val="24"/>
-          <w:sz w:val="24"/>
-          <w:szCs w:val="24"/>
-          <w:vertAlign w:val="baseline"/>
-          <w:lang w:val="pt-BR"/>
-        </w:rPr>
-        <w:t>arrays foram durantes os testes.</w:t>
-      </w:r>
-    </w:p>
-    <w:p>
-      <w:pPr>
-        <w:pStyle w:val="Normal"/>
-        <w:spacing w:lineRule="auto" w:line="240" w:before="114" w:after="114"/>
-        <w:jc w:val="both"/>
-        <w:rPr>
-          <w:rFonts w:ascii="Times-Roman" w:hAnsi="Times-Roman"/>
-          <w:b w:val="false"/>
-          <w:b w:val="false"/>
-          <w:bCs w:val="false"/>
-          <w:i w:val="false"/>
-          <w:i w:val="false"/>
-          <w:iCs w:val="false"/>
-          <w:position w:val="0"/>
-          <w:sz w:val="24"/>
-          <w:sz w:val="24"/>
-          <w:szCs w:val="24"/>
-          <w:vertAlign w:val="baseline"/>
-          <w:lang w:val="pt-BR"/>
-        </w:rPr>
-      </w:pPr>
-      <w:r>
-        <w:rPr>
-          <w:rFonts w:ascii="Times-Roman" w:hAnsi="Times-Roman"/>
-          <w:b w:val="false"/>
-          <w:bCs w:val="false"/>
-          <w:i w:val="false"/>
-          <w:iCs w:val="false"/>
-          <w:position w:val="0"/>
-          <w:sz w:val="24"/>
-          <w:sz w:val="24"/>
-          <w:szCs w:val="24"/>
-          <w:vertAlign w:val="baseline"/>
-          <w:lang w:val="pt-BR"/>
-        </w:rPr>
-        <w:t>Especificações técnicas do computador de testes:</w:t>
-      </w:r>
-    </w:p>
-    <w:p>
-      <w:pPr>
-        <w:pStyle w:val="Normal"/>
-        <w:numPr>
-          <w:ilvl w:val="0"/>
-          <w:numId w:val="3"/>
-        </w:numPr>
-        <w:spacing w:lineRule="auto" w:line="240" w:before="0" w:after="0"/>
-        <w:jc w:val="both"/>
-        <w:rPr>
-          <w:rFonts w:ascii="Times-Roman" w:hAnsi="Times-Roman"/>
-          <w:b/>
-          <w:b/>
-          <w:bCs/>
-          <w:i w:val="false"/>
-          <w:i w:val="false"/>
-          <w:iCs w:val="false"/>
-          <w:position w:val="0"/>
-          <w:sz w:val="24"/>
-          <w:sz w:val="24"/>
-          <w:szCs w:val="24"/>
-          <w:vertAlign w:val="baseline"/>
-          <w:lang w:val="pt-BR"/>
-        </w:rPr>
-      </w:pPr>
-      <w:r>
-        <w:rPr>
-          <w:rFonts w:ascii="Times-Roman" w:hAnsi="Times-Roman"/>
-          <w:b/>
-          <w:bCs/>
-          <w:i w:val="false"/>
-          <w:iCs w:val="false"/>
-          <w:position w:val="0"/>
-          <w:sz w:val="24"/>
-          <w:sz w:val="24"/>
-          <w:szCs w:val="24"/>
-          <w:vertAlign w:val="baseline"/>
-          <w:lang w:val="pt-BR"/>
-        </w:rPr>
-        <w:t xml:space="preserve">Processador: </w:t>
-      </w:r>
-      <w:r>
-        <w:rPr>
-          <w:rFonts w:ascii="Times-Roman" w:hAnsi="Times-Roman"/>
-          <w:b w:val="false"/>
-          <w:bCs w:val="false"/>
-          <w:i w:val="false"/>
-          <w:iCs w:val="false"/>
-          <w:position w:val="0"/>
-          <w:sz w:val="24"/>
-          <w:sz w:val="24"/>
-          <w:szCs w:val="24"/>
-          <w:vertAlign w:val="baseline"/>
-          <w:lang w:val="pt-BR"/>
-        </w:rPr>
-        <w:t xml:space="preserve">Intel </w:t>
-      </w:r>
-      <w:r>
-        <w:rPr>
-          <w:rFonts w:ascii="Times-Roman" w:hAnsi="Times-Roman"/>
-          <w:b w:val="false"/>
-          <w:bCs w:val="false"/>
-          <w:i w:val="false"/>
-          <w:iCs w:val="false"/>
-          <w:position w:val="0"/>
-          <w:sz w:val="24"/>
-          <w:sz w:val="24"/>
-          <w:szCs w:val="24"/>
-          <w:vertAlign w:val="baseline"/>
-          <w:lang w:val="pt-BR"/>
-        </w:rPr>
-        <w:t>i7-3612QM CPU @ 2.10GHz</w:t>
-      </w:r>
-    </w:p>
-    <w:p>
-      <w:pPr>
-        <w:pStyle w:val="Normal"/>
-        <w:numPr>
-          <w:ilvl w:val="0"/>
-          <w:numId w:val="3"/>
-        </w:numPr>
-        <w:spacing w:lineRule="auto" w:line="240" w:before="0" w:after="0"/>
-        <w:jc w:val="both"/>
-        <w:rPr>
-          <w:rFonts w:ascii="Times-Roman" w:hAnsi="Times-Roman"/>
-          <w:b/>
-          <w:b/>
-          <w:bCs/>
-          <w:i w:val="false"/>
-          <w:i w:val="false"/>
-          <w:iCs w:val="false"/>
-          <w:position w:val="0"/>
-          <w:sz w:val="24"/>
-          <w:sz w:val="24"/>
-          <w:szCs w:val="24"/>
-          <w:vertAlign w:val="baseline"/>
-          <w:lang w:val="pt-BR"/>
-        </w:rPr>
-      </w:pPr>
-      <w:r>
-        <w:rPr>
-          <w:rFonts w:ascii="Times-Roman" w:hAnsi="Times-Roman"/>
-          <w:b/>
-          <w:bCs/>
-          <w:i w:val="false"/>
-          <w:iCs w:val="false"/>
-          <w:position w:val="0"/>
-          <w:sz w:val="24"/>
-          <w:sz w:val="24"/>
-          <w:szCs w:val="24"/>
-          <w:vertAlign w:val="baseline"/>
-          <w:lang w:val="pt-BR"/>
-        </w:rPr>
-        <w:t xml:space="preserve">Memória RAM: </w:t>
-      </w:r>
-      <w:r>
-        <w:rPr>
-          <w:rFonts w:ascii="Times-Roman" w:hAnsi="Times-Roman"/>
-          <w:b w:val="false"/>
-          <w:bCs w:val="false"/>
-          <w:i w:val="false"/>
-          <w:iCs w:val="false"/>
-          <w:position w:val="0"/>
-          <w:sz w:val="24"/>
-          <w:sz w:val="24"/>
-          <w:szCs w:val="24"/>
-          <w:vertAlign w:val="baseline"/>
-          <w:lang w:val="pt-BR"/>
-        </w:rPr>
-        <w:t>4 GB</w:t>
-      </w:r>
-    </w:p>
-    <w:p>
-      <w:pPr>
-        <w:pStyle w:val="Normal"/>
-        <w:numPr>
-          <w:ilvl w:val="0"/>
-          <w:numId w:val="3"/>
         </w:numPr>
         <w:spacing w:lineRule="auto" w:line="240" w:before="0" w:after="0"/>
         <w:jc w:val="both"/>
@@ -5094,7 +5181,7 @@
     </w:p>
     <w:p>
       <w:pPr>
-        <w:pStyle w:val="Corpodotexto"/>
+        <w:pStyle w:val="TextBody"/>
         <w:spacing w:lineRule="auto" w:line="240" w:before="114" w:after="254"/>
         <w:jc w:val="both"/>
         <w:rPr>
@@ -5197,7 +5284,7 @@
     </w:p>
     <w:p>
       <w:pPr>
-        <w:pStyle w:val="Corpodotexto"/>
+        <w:pStyle w:val="TextBody"/>
         <w:spacing w:lineRule="auto" w:line="240" w:before="114" w:after="254"/>
         <w:jc w:val="center"/>
         <w:rPr>
@@ -5290,7 +5377,7 @@
     </w:p>
     <w:p>
       <w:pPr>
-        <w:pStyle w:val="Corpodotexto"/>
+        <w:pStyle w:val="TextBody"/>
         <w:spacing w:lineRule="auto" w:line="240"/>
         <w:jc w:val="both"/>
         <w:rPr>
@@ -5335,7 +5422,7 @@
     </w:p>
     <w:p>
       <w:pPr>
-        <w:pStyle w:val="Corpodotexto"/>
+        <w:pStyle w:val="TextBody"/>
         <w:spacing w:lineRule="auto" w:line="240"/>
         <w:jc w:val="both"/>
         <w:rPr>
@@ -5439,7 +5526,7 @@
     </w:p>
     <w:p>
       <w:pPr>
-        <w:pStyle w:val="Corpodotexto"/>
+        <w:pStyle w:val="TextBody"/>
         <w:spacing w:lineRule="auto" w:line="240" w:before="0" w:after="0"/>
         <w:jc w:val="both"/>
         <w:rPr>
@@ -5543,7 +5630,7 @@
     </w:p>
     <w:p>
       <w:pPr>
-        <w:pStyle w:val="Corpodotexto"/>
+        <w:pStyle w:val="TextBody"/>
         <w:spacing w:lineRule="auto" w:line="240" w:before="114" w:after="114"/>
         <w:jc w:val="center"/>
         <w:rPr>
@@ -5680,7 +5767,7 @@
     </w:p>
     <w:p>
       <w:pPr>
-        <w:pStyle w:val="Corpodotexto"/>
+        <w:pStyle w:val="TextBody"/>
         <w:spacing w:lineRule="auto" w:line="240" w:before="0" w:after="0"/>
         <w:jc w:val="both"/>
         <w:rPr>
@@ -6350,13 +6437,19 @@
           <w:vertAlign w:val="baseline"/>
           <w:lang w:val="pt-BR"/>
         </w:rPr>
-        <w:t xml:space="preserve">5. </w:t>
-      </w:r>
-      <w:r>
-        <w:rPr>
-          <w:rFonts w:ascii="Times-Roman" w:hAnsi="Times-Roman"/>
-          <w:b/>
-          <w:bCs/>
+      </w:r>
+    </w:p>
+    <w:p>
+      <w:pPr>
+        <w:pStyle w:val="Normal"/>
+        <w:spacing w:lineRule="auto" w:line="240" w:before="0" w:after="0"/>
+        <w:jc w:val="both"/>
+        <w:rPr>
+          <w:rFonts w:ascii="Times-Roman" w:hAnsi="Times-Roman"/>
+          <w:b/>
+          <w:b/>
+          <w:bCs/>
+          <w:i w:val="false"/>
           <w:i w:val="false"/>
           <w:iCs w:val="false"/>
           <w:position w:val="0"/>
@@ -6366,294 +6459,12 @@
           <w:vertAlign w:val="baseline"/>
           <w:lang w:val="pt-BR"/>
         </w:rPr>
-        <w:t>Conclusão</w:t>
-      </w:r>
-    </w:p>
-    <w:p>
-      <w:pPr>
-        <w:pStyle w:val="Normal"/>
-        <w:spacing w:lineRule="auto" w:line="240" w:before="57" w:after="57"/>
-        <w:jc w:val="both"/>
-        <w:rPr>
-          <w:rFonts w:ascii="Times-Roman" w:hAnsi="Times-Roman"/>
-          <w:b w:val="false"/>
-          <w:b w:val="false"/>
-          <w:bCs w:val="false"/>
-          <w:i w:val="false"/>
-          <w:i w:val="false"/>
-          <w:iCs w:val="false"/>
-          <w:position w:val="0"/>
-          <w:sz w:val="24"/>
-          <w:sz w:val="24"/>
-          <w:szCs w:val="24"/>
-          <w:vertAlign w:val="baseline"/>
-          <w:lang w:val="pt-BR"/>
-        </w:rPr>
-      </w:pPr>
-      <w:r>
-        <w:rPr>
-          <w:rFonts w:ascii="Times-Roman" w:hAnsi="Times-Roman"/>
-          <w:b w:val="false"/>
-          <w:bCs w:val="false"/>
-          <w:i w:val="false"/>
-          <w:iCs w:val="false"/>
-          <w:position w:val="0"/>
-          <w:sz w:val="24"/>
-          <w:sz w:val="24"/>
-          <w:szCs w:val="24"/>
-          <w:vertAlign w:val="baseline"/>
-          <w:lang w:val="pt-BR"/>
-        </w:rPr>
-        <w:t>Por meio dos experimentos, e da análise deles, foi possível observar a diferença de performance entre os diferentes tipos de implementação QuickSort e como cada uma se comporta em diferentes situações. Pode-se perceber que para certos tipos de ordenação dos dados, existem variações do QuickSort que obt</w:t>
-      </w:r>
-      <w:r>
-        <w:rPr>
-          <w:rFonts w:ascii="Times-Roman" w:hAnsi="Times-Roman"/>
-          <w:b w:val="false"/>
-          <w:bCs w:val="false"/>
-          <w:i w:val="false"/>
-          <w:iCs w:val="false"/>
-          <w:position w:val="0"/>
-          <w:sz w:val="24"/>
-          <w:sz w:val="24"/>
-          <w:szCs w:val="24"/>
-          <w:vertAlign w:val="baseline"/>
-          <w:lang w:val="pt-BR"/>
-        </w:rPr>
-        <w:t>é</w:t>
-      </w:r>
-      <w:r>
-        <w:rPr>
-          <w:rFonts w:ascii="Times-Roman" w:hAnsi="Times-Roman"/>
-          <w:b w:val="false"/>
-          <w:bCs w:val="false"/>
-          <w:i w:val="false"/>
-          <w:iCs w:val="false"/>
-          <w:position w:val="0"/>
-          <w:sz w:val="24"/>
-          <w:sz w:val="24"/>
-          <w:szCs w:val="24"/>
-          <w:vertAlign w:val="baseline"/>
-          <w:lang w:val="pt-BR"/>
-        </w:rPr>
-        <w:t xml:space="preserve">m melhor desempenho, </w:t>
-      </w:r>
-      <w:r>
-        <w:rPr>
-          <w:rFonts w:ascii="Times-Roman" w:hAnsi="Times-Roman"/>
-          <w:b w:val="false"/>
-          <w:bCs w:val="false"/>
-          <w:i w:val="false"/>
-          <w:iCs w:val="false"/>
-          <w:position w:val="0"/>
-          <w:sz w:val="24"/>
-          <w:sz w:val="24"/>
-          <w:szCs w:val="24"/>
-          <w:vertAlign w:val="baseline"/>
-          <w:lang w:val="pt-BR"/>
-        </w:rPr>
-        <w:t>como por exemplo</w:t>
-      </w:r>
-      <w:r>
-        <w:rPr>
-          <w:rFonts w:ascii="Times-Roman" w:hAnsi="Times-Roman"/>
-          <w:b w:val="false"/>
-          <w:bCs w:val="false"/>
-          <w:i w:val="false"/>
-          <w:iCs w:val="false"/>
-          <w:position w:val="0"/>
-          <w:sz w:val="24"/>
-          <w:sz w:val="24"/>
-          <w:szCs w:val="24"/>
-          <w:vertAlign w:val="baseline"/>
-          <w:lang w:val="pt-BR"/>
-        </w:rPr>
-        <w:t xml:space="preserve"> </w:t>
-      </w:r>
-      <w:r>
-        <w:rPr>
-          <w:rFonts w:ascii="Times-Roman" w:hAnsi="Times-Roman"/>
-          <w:b w:val="false"/>
-          <w:bCs w:val="false"/>
-          <w:i w:val="false"/>
-          <w:iCs w:val="false"/>
-          <w:position w:val="0"/>
-          <w:sz w:val="24"/>
-          <w:sz w:val="24"/>
-          <w:szCs w:val="24"/>
-          <w:vertAlign w:val="baseline"/>
-          <w:lang w:val="pt-BR"/>
-        </w:rPr>
-        <w:t xml:space="preserve">o </w:t>
-      </w:r>
-      <w:r>
-        <w:rPr>
-          <w:rFonts w:ascii="Times-Roman" w:hAnsi="Times-Roman"/>
-          <w:b w:val="false"/>
-          <w:bCs w:val="false"/>
-          <w:i w:val="false"/>
-          <w:iCs w:val="false"/>
-          <w:position w:val="0"/>
-          <w:sz w:val="24"/>
-          <w:sz w:val="24"/>
-          <w:szCs w:val="24"/>
-          <w:vertAlign w:val="baseline"/>
-          <w:lang w:val="pt-BR"/>
-        </w:rPr>
-        <w:t xml:space="preserve">QuickSort com Inserção para vetores previamente ordenados ou quase ordenados. </w:t>
-      </w:r>
-      <w:r>
-        <w:rPr>
-          <w:rFonts w:ascii="Times-Roman" w:hAnsi="Times-Roman"/>
-          <w:b w:val="false"/>
-          <w:bCs w:val="false"/>
-          <w:i w:val="false"/>
-          <w:iCs w:val="false"/>
-          <w:position w:val="0"/>
-          <w:sz w:val="24"/>
-          <w:sz w:val="24"/>
-          <w:szCs w:val="24"/>
-          <w:vertAlign w:val="baseline"/>
-          <w:lang w:val="pt-BR"/>
-        </w:rPr>
-        <w:t>Também existem casos</w:t>
-      </w:r>
-      <w:r>
-        <w:rPr>
-          <w:rFonts w:ascii="Times-Roman" w:hAnsi="Times-Roman"/>
-          <w:b w:val="false"/>
-          <w:bCs w:val="false"/>
-          <w:i w:val="false"/>
-          <w:iCs w:val="false"/>
-          <w:position w:val="0"/>
-          <w:sz w:val="24"/>
-          <w:sz w:val="24"/>
-          <w:szCs w:val="24"/>
-          <w:vertAlign w:val="baseline"/>
-          <w:lang w:val="pt-BR"/>
-        </w:rPr>
-        <w:t xml:space="preserve"> </w:t>
-      </w:r>
-      <w:r>
-        <w:rPr>
-          <w:rFonts w:ascii="Times-Roman" w:hAnsi="Times-Roman"/>
-          <w:b w:val="false"/>
-          <w:bCs w:val="false"/>
-          <w:i w:val="false"/>
-          <w:iCs w:val="false"/>
-          <w:position w:val="0"/>
-          <w:sz w:val="24"/>
-          <w:sz w:val="24"/>
-          <w:szCs w:val="24"/>
-          <w:vertAlign w:val="baseline"/>
-          <w:lang w:val="pt-BR"/>
-        </w:rPr>
-        <w:t>em que o desempenho mostra qual variação do QuickSort não deve ser usada para certos tipos de dados, como é o caso do QuickSort com pivô no primeiro elemento para vetores ordenados crescentes ou decrescentes.</w:t>
-      </w:r>
-    </w:p>
-    <w:p>
-      <w:pPr>
-        <w:pStyle w:val="Normal"/>
-        <w:spacing w:lineRule="auto" w:line="240" w:before="57" w:after="57"/>
-        <w:jc w:val="both"/>
-        <w:rPr>
-          <w:rFonts w:ascii="Times-Roman" w:hAnsi="Times-Roman"/>
-          <w:b w:val="false"/>
-          <w:b w:val="false"/>
-          <w:bCs w:val="false"/>
-          <w:i w:val="false"/>
-          <w:i w:val="false"/>
-          <w:iCs w:val="false"/>
-          <w:position w:val="0"/>
-          <w:sz w:val="24"/>
-          <w:sz w:val="24"/>
-          <w:szCs w:val="24"/>
-          <w:vertAlign w:val="baseline"/>
-          <w:lang w:val="pt-BR"/>
-        </w:rPr>
-      </w:pPr>
-      <w:r>
-        <w:rPr>
-          <w:rFonts w:ascii="Times-Roman" w:hAnsi="Times-Roman"/>
-          <w:b w:val="false"/>
-          <w:bCs w:val="false"/>
-          <w:i w:val="false"/>
-          <w:iCs w:val="false"/>
-          <w:position w:val="0"/>
-          <w:sz w:val="24"/>
-          <w:sz w:val="24"/>
-          <w:szCs w:val="24"/>
-          <w:vertAlign w:val="baseline"/>
-          <w:lang w:val="pt-BR"/>
-        </w:rPr>
-        <w:t xml:space="preserve">Como os dados foram obtidos através de experimentos, possíveis erros em algumas medidas são esperados. Mas, de maneira geral, </w:t>
-      </w:r>
-      <w:r>
-        <w:rPr>
-          <w:rFonts w:ascii="Times-Roman" w:hAnsi="Times-Roman"/>
-          <w:b w:val="false"/>
-          <w:bCs w:val="false"/>
-          <w:i w:val="false"/>
-          <w:iCs w:val="false"/>
-          <w:position w:val="0"/>
-          <w:sz w:val="24"/>
-          <w:sz w:val="24"/>
-          <w:szCs w:val="24"/>
-          <w:vertAlign w:val="baseline"/>
-          <w:lang w:val="pt-BR"/>
-        </w:rPr>
-        <w:t>o comportamento dos parâmetros medidos se mostrou condizente com a teoria.</w:t>
-      </w:r>
-    </w:p>
-    <w:p>
-      <w:pPr>
-        <w:pStyle w:val="Normal"/>
-        <w:spacing w:lineRule="auto" w:line="240" w:before="57" w:after="57"/>
-        <w:jc w:val="both"/>
-        <w:rPr>
-          <w:rFonts w:ascii="Times-Roman" w:hAnsi="Times-Roman"/>
-          <w:b w:val="false"/>
-          <w:b w:val="false"/>
-          <w:bCs w:val="false"/>
-          <w:i w:val="false"/>
-          <w:i w:val="false"/>
-          <w:iCs w:val="false"/>
-          <w:position w:val="0"/>
-          <w:sz w:val="24"/>
-          <w:sz w:val="24"/>
-          <w:szCs w:val="24"/>
-          <w:vertAlign w:val="baseline"/>
-          <w:lang w:val="pt-BR"/>
-        </w:rPr>
-      </w:pPr>
-      <w:r>
-        <w:rPr>
-          <w:rFonts w:ascii="Times-Roman" w:hAnsi="Times-Roman"/>
-          <w:b w:val="false"/>
-          <w:bCs w:val="false"/>
-          <w:i w:val="false"/>
-          <w:iCs w:val="false"/>
-          <w:position w:val="0"/>
-          <w:sz w:val="24"/>
-          <w:sz w:val="24"/>
-          <w:szCs w:val="24"/>
-          <w:vertAlign w:val="baseline"/>
-          <w:lang w:val="pt-BR"/>
-        </w:rPr>
-        <w:t>A análise de algoritmos e a comparação de performance entre eles possibilita uma melhor escolha de qual algoritmo implementar para certo tipo de problema, o que pode ser fundamental em alguns casos.</w:t>
-      </w:r>
-    </w:p>
-    <w:p>
-      <w:pPr>
-        <w:pStyle w:val="Normal"/>
-        <w:spacing w:lineRule="auto" w:line="240" w:before="0" w:after="0"/>
-        <w:jc w:val="both"/>
-        <w:rPr>
-          <w:rFonts w:ascii="Times-Roman" w:hAnsi="Times-Roman"/>
-          <w:b/>
-          <w:b/>
-          <w:bCs/>
-          <w:i w:val="false"/>
+      </w:pPr>
+      <w:r>
+        <w:rPr>
+          <w:rFonts w:ascii="Times-Roman" w:hAnsi="Times-Roman"/>
+          <w:b/>
+          <w:bCs/>
           <w:i w:val="false"/>
           <w:iCs w:val="false"/>
           <w:position w:val="0"/>
@@ -6663,12 +6474,19 @@
           <w:vertAlign w:val="baseline"/>
           <w:lang w:val="pt-BR"/>
         </w:rPr>
-      </w:pPr>
-      <w:r>
-        <w:rPr>
-          <w:rFonts w:ascii="Times-Roman" w:hAnsi="Times-Roman"/>
-          <w:b/>
-          <w:bCs/>
+      </w:r>
+    </w:p>
+    <w:p>
+      <w:pPr>
+        <w:pStyle w:val="Normal"/>
+        <w:spacing w:lineRule="auto" w:line="240" w:before="0" w:after="0"/>
+        <w:jc w:val="both"/>
+        <w:rPr>
+          <w:rFonts w:ascii="Times-Roman" w:hAnsi="Times-Roman"/>
+          <w:b/>
+          <w:b/>
+          <w:bCs/>
+          <w:i w:val="false"/>
           <w:i w:val="false"/>
           <w:iCs w:val="false"/>
           <w:position w:val="0"/>
@@ -6678,19 +6496,12 @@
           <w:vertAlign w:val="baseline"/>
           <w:lang w:val="pt-BR"/>
         </w:rPr>
-      </w:r>
-    </w:p>
-    <w:p>
-      <w:pPr>
-        <w:pStyle w:val="Normal"/>
-        <w:spacing w:lineRule="auto" w:line="240" w:before="0" w:after="0"/>
-        <w:jc w:val="both"/>
-        <w:rPr>
-          <w:rFonts w:ascii="Times-Roman" w:hAnsi="Times-Roman"/>
-          <w:b/>
-          <w:b/>
-          <w:bCs/>
-          <w:i w:val="false"/>
+      </w:pPr>
+      <w:r>
+        <w:rPr>
+          <w:rFonts w:ascii="Times-Roman" w:hAnsi="Times-Roman"/>
+          <w:b/>
+          <w:bCs/>
           <w:i w:val="false"/>
           <w:iCs w:val="false"/>
           <w:position w:val="0"/>
@@ -6700,12 +6511,19 @@
           <w:vertAlign w:val="baseline"/>
           <w:lang w:val="pt-BR"/>
         </w:rPr>
-      </w:pPr>
-      <w:r>
-        <w:rPr>
-          <w:rFonts w:ascii="Times-Roman" w:hAnsi="Times-Roman"/>
-          <w:b/>
-          <w:bCs/>
+      </w:r>
+    </w:p>
+    <w:p>
+      <w:pPr>
+        <w:pStyle w:val="Normal"/>
+        <w:spacing w:lineRule="auto" w:line="240" w:before="0" w:after="0"/>
+        <w:jc w:val="both"/>
+        <w:rPr>
+          <w:rFonts w:ascii="Times-Roman" w:hAnsi="Times-Roman"/>
+          <w:b/>
+          <w:b/>
+          <w:bCs/>
+          <w:i w:val="false"/>
           <w:i w:val="false"/>
           <w:iCs w:val="false"/>
           <w:position w:val="0"/>
@@ -6715,8 +6533,7 @@
           <w:vertAlign w:val="baseline"/>
           <w:lang w:val="pt-BR"/>
         </w:rPr>
-        <w:t>6</w:t>
-      </w:r>
+      </w:pPr>
       <w:r>
         <w:rPr>
           <w:rFonts w:ascii="Times-Roman" w:hAnsi="Times-Roman"/>
@@ -6731,6 +6548,498 @@
           <w:vertAlign w:val="baseline"/>
           <w:lang w:val="pt-BR"/>
         </w:rPr>
+      </w:r>
+    </w:p>
+    <w:p>
+      <w:pPr>
+        <w:pStyle w:val="Normal"/>
+        <w:spacing w:lineRule="auto" w:line="240" w:before="0" w:after="0"/>
+        <w:jc w:val="both"/>
+        <w:rPr>
+          <w:rFonts w:ascii="Times-Roman" w:hAnsi="Times-Roman"/>
+          <w:b/>
+          <w:b/>
+          <w:bCs/>
+          <w:i w:val="false"/>
+          <w:i w:val="false"/>
+          <w:iCs w:val="false"/>
+          <w:position w:val="0"/>
+          <w:sz w:val="26"/>
+          <w:sz w:val="26"/>
+          <w:szCs w:val="26"/>
+          <w:vertAlign w:val="baseline"/>
+          <w:lang w:val="pt-BR"/>
+        </w:rPr>
+      </w:pPr>
+      <w:r>
+        <w:rPr>
+          <w:rFonts w:ascii="Times-Roman" w:hAnsi="Times-Roman"/>
+          <w:b/>
+          <w:bCs/>
+          <w:i w:val="false"/>
+          <w:iCs w:val="false"/>
+          <w:position w:val="0"/>
+          <w:sz w:val="26"/>
+          <w:sz w:val="26"/>
+          <w:szCs w:val="26"/>
+          <w:vertAlign w:val="baseline"/>
+          <w:lang w:val="pt-BR"/>
+        </w:rPr>
+      </w:r>
+    </w:p>
+    <w:p>
+      <w:pPr>
+        <w:pStyle w:val="Normal"/>
+        <w:spacing w:lineRule="auto" w:line="240" w:before="0" w:after="0"/>
+        <w:jc w:val="both"/>
+        <w:rPr>
+          <w:rFonts w:ascii="Times-Roman" w:hAnsi="Times-Roman"/>
+          <w:b/>
+          <w:b/>
+          <w:bCs/>
+          <w:i w:val="false"/>
+          <w:i w:val="false"/>
+          <w:iCs w:val="false"/>
+          <w:position w:val="0"/>
+          <w:sz w:val="26"/>
+          <w:sz w:val="26"/>
+          <w:szCs w:val="26"/>
+          <w:vertAlign w:val="baseline"/>
+          <w:lang w:val="pt-BR"/>
+        </w:rPr>
+      </w:pPr>
+      <w:r>
+        <w:rPr>
+          <w:rFonts w:ascii="Times-Roman" w:hAnsi="Times-Roman"/>
+          <w:b/>
+          <w:bCs/>
+          <w:i w:val="false"/>
+          <w:iCs w:val="false"/>
+          <w:position w:val="0"/>
+          <w:sz w:val="26"/>
+          <w:sz w:val="26"/>
+          <w:szCs w:val="26"/>
+          <w:vertAlign w:val="baseline"/>
+          <w:lang w:val="pt-BR"/>
+        </w:rPr>
+      </w:r>
+    </w:p>
+    <w:p>
+      <w:pPr>
+        <w:pStyle w:val="Normal"/>
+        <w:spacing w:lineRule="auto" w:line="240" w:before="0" w:after="0"/>
+        <w:jc w:val="both"/>
+        <w:rPr>
+          <w:rFonts w:ascii="Times-Roman" w:hAnsi="Times-Roman"/>
+          <w:b/>
+          <w:b/>
+          <w:bCs/>
+          <w:i w:val="false"/>
+          <w:i w:val="false"/>
+          <w:iCs w:val="false"/>
+          <w:position w:val="0"/>
+          <w:sz w:val="26"/>
+          <w:sz w:val="26"/>
+          <w:szCs w:val="26"/>
+          <w:vertAlign w:val="baseline"/>
+          <w:lang w:val="pt-BR"/>
+        </w:rPr>
+      </w:pPr>
+      <w:r>
+        <w:rPr>
+          <w:rFonts w:ascii="Times-Roman" w:hAnsi="Times-Roman"/>
+          <w:b/>
+          <w:bCs/>
+          <w:i w:val="false"/>
+          <w:iCs w:val="false"/>
+          <w:position w:val="0"/>
+          <w:sz w:val="26"/>
+          <w:sz w:val="26"/>
+          <w:szCs w:val="26"/>
+          <w:vertAlign w:val="baseline"/>
+          <w:lang w:val="pt-BR"/>
+        </w:rPr>
+        <w:t xml:space="preserve">5. </w:t>
+      </w:r>
+      <w:r>
+        <w:rPr>
+          <w:rFonts w:ascii="Times-Roman" w:hAnsi="Times-Roman"/>
+          <w:b/>
+          <w:bCs/>
+          <w:i w:val="false"/>
+          <w:iCs w:val="false"/>
+          <w:position w:val="0"/>
+          <w:sz w:val="26"/>
+          <w:sz w:val="26"/>
+          <w:szCs w:val="26"/>
+          <w:vertAlign w:val="baseline"/>
+          <w:lang w:val="pt-BR"/>
+        </w:rPr>
+        <w:t>Conclusão</w:t>
+      </w:r>
+    </w:p>
+    <w:p>
+      <w:pPr>
+        <w:pStyle w:val="Normal"/>
+        <w:spacing w:lineRule="auto" w:line="240" w:before="57" w:after="57"/>
+        <w:jc w:val="both"/>
+        <w:rPr>
+          <w:rFonts w:ascii="Times-Roman" w:hAnsi="Times-Roman"/>
+          <w:b w:val="false"/>
+          <w:b w:val="false"/>
+          <w:bCs w:val="false"/>
+          <w:i w:val="false"/>
+          <w:i w:val="false"/>
+          <w:iCs w:val="false"/>
+          <w:position w:val="0"/>
+          <w:sz w:val="24"/>
+          <w:sz w:val="24"/>
+          <w:szCs w:val="24"/>
+          <w:vertAlign w:val="baseline"/>
+          <w:lang w:val="pt-BR"/>
+        </w:rPr>
+      </w:pPr>
+      <w:r>
+        <w:rPr>
+          <w:rFonts w:ascii="Times-Roman" w:hAnsi="Times-Roman"/>
+          <w:b w:val="false"/>
+          <w:bCs w:val="false"/>
+          <w:i w:val="false"/>
+          <w:iCs w:val="false"/>
+          <w:position w:val="0"/>
+          <w:sz w:val="24"/>
+          <w:sz w:val="24"/>
+          <w:szCs w:val="24"/>
+          <w:vertAlign w:val="baseline"/>
+          <w:lang w:val="pt-BR"/>
+        </w:rPr>
+        <w:t>Por meio dos experimentos, e da análise deles, foi possível observar a diferença de performance entre os diferentes tipos de implementação QuickSort e como cada uma se comporta em diferentes situações. Pode-se perceber que para certos tipos de ordenação dos dados, existem variações do QuickSort que obt</w:t>
+      </w:r>
+      <w:r>
+        <w:rPr>
+          <w:rFonts w:ascii="Times-Roman" w:hAnsi="Times-Roman"/>
+          <w:b w:val="false"/>
+          <w:bCs w:val="false"/>
+          <w:i w:val="false"/>
+          <w:iCs w:val="false"/>
+          <w:position w:val="0"/>
+          <w:sz w:val="24"/>
+          <w:sz w:val="24"/>
+          <w:szCs w:val="24"/>
+          <w:vertAlign w:val="baseline"/>
+          <w:lang w:val="pt-BR"/>
+        </w:rPr>
+        <w:t>é</w:t>
+      </w:r>
+      <w:r>
+        <w:rPr>
+          <w:rFonts w:ascii="Times-Roman" w:hAnsi="Times-Roman"/>
+          <w:b w:val="false"/>
+          <w:bCs w:val="false"/>
+          <w:i w:val="false"/>
+          <w:iCs w:val="false"/>
+          <w:position w:val="0"/>
+          <w:sz w:val="24"/>
+          <w:sz w:val="24"/>
+          <w:szCs w:val="24"/>
+          <w:vertAlign w:val="baseline"/>
+          <w:lang w:val="pt-BR"/>
+        </w:rPr>
+        <w:t xml:space="preserve">m melhor desempenho, </w:t>
+      </w:r>
+      <w:r>
+        <w:rPr>
+          <w:rFonts w:ascii="Times-Roman" w:hAnsi="Times-Roman"/>
+          <w:b w:val="false"/>
+          <w:bCs w:val="false"/>
+          <w:i w:val="false"/>
+          <w:iCs w:val="false"/>
+          <w:position w:val="0"/>
+          <w:sz w:val="24"/>
+          <w:sz w:val="24"/>
+          <w:szCs w:val="24"/>
+          <w:vertAlign w:val="baseline"/>
+          <w:lang w:val="pt-BR"/>
+        </w:rPr>
+        <w:t>como por exemplo</w:t>
+      </w:r>
+      <w:r>
+        <w:rPr>
+          <w:rFonts w:ascii="Times-Roman" w:hAnsi="Times-Roman"/>
+          <w:b w:val="false"/>
+          <w:bCs w:val="false"/>
+          <w:i w:val="false"/>
+          <w:iCs w:val="false"/>
+          <w:position w:val="0"/>
+          <w:sz w:val="24"/>
+          <w:sz w:val="24"/>
+          <w:szCs w:val="24"/>
+          <w:vertAlign w:val="baseline"/>
+          <w:lang w:val="pt-BR"/>
+        </w:rPr>
+        <w:t xml:space="preserve"> </w:t>
+      </w:r>
+      <w:r>
+        <w:rPr>
+          <w:rFonts w:ascii="Times-Roman" w:hAnsi="Times-Roman"/>
+          <w:b w:val="false"/>
+          <w:bCs w:val="false"/>
+          <w:i w:val="false"/>
+          <w:iCs w:val="false"/>
+          <w:position w:val="0"/>
+          <w:sz w:val="24"/>
+          <w:sz w:val="24"/>
+          <w:szCs w:val="24"/>
+          <w:vertAlign w:val="baseline"/>
+          <w:lang w:val="pt-BR"/>
+        </w:rPr>
+        <w:t xml:space="preserve">o </w:t>
+      </w:r>
+      <w:r>
+        <w:rPr>
+          <w:rFonts w:ascii="Times-Roman" w:hAnsi="Times-Roman"/>
+          <w:b w:val="false"/>
+          <w:bCs w:val="false"/>
+          <w:i w:val="false"/>
+          <w:iCs w:val="false"/>
+          <w:position w:val="0"/>
+          <w:sz w:val="24"/>
+          <w:sz w:val="24"/>
+          <w:szCs w:val="24"/>
+          <w:vertAlign w:val="baseline"/>
+          <w:lang w:val="pt-BR"/>
+        </w:rPr>
+        <w:t xml:space="preserve">QuickSort com Inserção para vetores previamente ordenados ou quase ordenados. </w:t>
+      </w:r>
+      <w:r>
+        <w:rPr>
+          <w:rFonts w:ascii="Times-Roman" w:hAnsi="Times-Roman"/>
+          <w:b w:val="false"/>
+          <w:bCs w:val="false"/>
+          <w:i w:val="false"/>
+          <w:iCs w:val="false"/>
+          <w:position w:val="0"/>
+          <w:sz w:val="24"/>
+          <w:sz w:val="24"/>
+          <w:szCs w:val="24"/>
+          <w:vertAlign w:val="baseline"/>
+          <w:lang w:val="pt-BR"/>
+        </w:rPr>
+        <w:t>Também existem casos</w:t>
+      </w:r>
+      <w:r>
+        <w:rPr>
+          <w:rFonts w:ascii="Times-Roman" w:hAnsi="Times-Roman"/>
+          <w:b w:val="false"/>
+          <w:bCs w:val="false"/>
+          <w:i w:val="false"/>
+          <w:iCs w:val="false"/>
+          <w:position w:val="0"/>
+          <w:sz w:val="24"/>
+          <w:sz w:val="24"/>
+          <w:szCs w:val="24"/>
+          <w:vertAlign w:val="baseline"/>
+          <w:lang w:val="pt-BR"/>
+        </w:rPr>
+        <w:t xml:space="preserve"> </w:t>
+      </w:r>
+      <w:r>
+        <w:rPr>
+          <w:rFonts w:ascii="Times-Roman" w:hAnsi="Times-Roman"/>
+          <w:b w:val="false"/>
+          <w:bCs w:val="false"/>
+          <w:i w:val="false"/>
+          <w:iCs w:val="false"/>
+          <w:position w:val="0"/>
+          <w:sz w:val="24"/>
+          <w:sz w:val="24"/>
+          <w:szCs w:val="24"/>
+          <w:vertAlign w:val="baseline"/>
+          <w:lang w:val="pt-BR"/>
+        </w:rPr>
+        <w:t>em que o desempenho mostra qual variação do QuickSort não deve ser usada para certos tipos de dados, como é o caso do QuickSort com pivô no primeiro elemento para vetores ordenados crescentes ou decrescentes.</w:t>
+      </w:r>
+    </w:p>
+    <w:p>
+      <w:pPr>
+        <w:pStyle w:val="Normal"/>
+        <w:spacing w:lineRule="auto" w:line="240" w:before="57" w:after="57"/>
+        <w:jc w:val="both"/>
+        <w:rPr>
+          <w:rFonts w:ascii="Times-Roman" w:hAnsi="Times-Roman"/>
+          <w:b w:val="false"/>
+          <w:b w:val="false"/>
+          <w:bCs w:val="false"/>
+          <w:i w:val="false"/>
+          <w:i w:val="false"/>
+          <w:iCs w:val="false"/>
+          <w:position w:val="0"/>
+          <w:sz w:val="24"/>
+          <w:sz w:val="24"/>
+          <w:szCs w:val="24"/>
+          <w:vertAlign w:val="baseline"/>
+          <w:lang w:val="pt-BR"/>
+        </w:rPr>
+      </w:pPr>
+      <w:r>
+        <w:rPr>
+          <w:rFonts w:ascii="Times-Roman" w:hAnsi="Times-Roman"/>
+          <w:b w:val="false"/>
+          <w:bCs w:val="false"/>
+          <w:i w:val="false"/>
+          <w:iCs w:val="false"/>
+          <w:position w:val="0"/>
+          <w:sz w:val="24"/>
+          <w:sz w:val="24"/>
+          <w:szCs w:val="24"/>
+          <w:vertAlign w:val="baseline"/>
+          <w:lang w:val="pt-BR"/>
+        </w:rPr>
+        <w:t xml:space="preserve">Como os dados foram obtidos através de experimentos, possíveis erros em algumas medidas são esperados. Mas, de maneira geral, </w:t>
+      </w:r>
+      <w:r>
+        <w:rPr>
+          <w:rFonts w:ascii="Times-Roman" w:hAnsi="Times-Roman"/>
+          <w:b w:val="false"/>
+          <w:bCs w:val="false"/>
+          <w:i w:val="false"/>
+          <w:iCs w:val="false"/>
+          <w:position w:val="0"/>
+          <w:sz w:val="24"/>
+          <w:sz w:val="24"/>
+          <w:szCs w:val="24"/>
+          <w:vertAlign w:val="baseline"/>
+          <w:lang w:val="pt-BR"/>
+        </w:rPr>
+        <w:t>o comportamento dos parâmetros medidos se mostrou condizente com a teoria.</w:t>
+      </w:r>
+    </w:p>
+    <w:p>
+      <w:pPr>
+        <w:pStyle w:val="Normal"/>
+        <w:spacing w:lineRule="auto" w:line="240" w:before="57" w:after="57"/>
+        <w:jc w:val="both"/>
+        <w:rPr>
+          <w:rFonts w:ascii="Times-Roman" w:hAnsi="Times-Roman"/>
+          <w:b w:val="false"/>
+          <w:b w:val="false"/>
+          <w:bCs w:val="false"/>
+          <w:i w:val="false"/>
+          <w:i w:val="false"/>
+          <w:iCs w:val="false"/>
+          <w:position w:val="0"/>
+          <w:sz w:val="24"/>
+          <w:sz w:val="24"/>
+          <w:szCs w:val="24"/>
+          <w:vertAlign w:val="baseline"/>
+          <w:lang w:val="pt-BR"/>
+        </w:rPr>
+      </w:pPr>
+      <w:r>
+        <w:rPr>
+          <w:rFonts w:ascii="Times-Roman" w:hAnsi="Times-Roman"/>
+          <w:b w:val="false"/>
+          <w:bCs w:val="false"/>
+          <w:i w:val="false"/>
+          <w:iCs w:val="false"/>
+          <w:position w:val="0"/>
+          <w:sz w:val="24"/>
+          <w:sz w:val="24"/>
+          <w:szCs w:val="24"/>
+          <w:vertAlign w:val="baseline"/>
+          <w:lang w:val="pt-BR"/>
+        </w:rPr>
+        <w:t>A análise de algoritmos e a comparação de performance entre eles possibilita uma melhor escolha de qual algoritmo implementar para certo tipo de problema, o que pode ser fundamental em alguns casos.</w:t>
+      </w:r>
+    </w:p>
+    <w:p>
+      <w:pPr>
+        <w:pStyle w:val="Normal"/>
+        <w:spacing w:lineRule="auto" w:line="240" w:before="0" w:after="0"/>
+        <w:jc w:val="both"/>
+        <w:rPr>
+          <w:rFonts w:ascii="Times-Roman" w:hAnsi="Times-Roman"/>
+          <w:b/>
+          <w:b/>
+          <w:bCs/>
+          <w:i w:val="false"/>
+          <w:i w:val="false"/>
+          <w:iCs w:val="false"/>
+          <w:position w:val="0"/>
+          <w:sz w:val="26"/>
+          <w:sz w:val="26"/>
+          <w:szCs w:val="26"/>
+          <w:vertAlign w:val="baseline"/>
+          <w:lang w:val="pt-BR"/>
+        </w:rPr>
+      </w:pPr>
+      <w:r>
+        <w:rPr>
+          <w:rFonts w:ascii="Times-Roman" w:hAnsi="Times-Roman"/>
+          <w:b/>
+          <w:bCs/>
+          <w:i w:val="false"/>
+          <w:iCs w:val="false"/>
+          <w:position w:val="0"/>
+          <w:sz w:val="26"/>
+          <w:sz w:val="26"/>
+          <w:szCs w:val="26"/>
+          <w:vertAlign w:val="baseline"/>
+          <w:lang w:val="pt-BR"/>
+        </w:rPr>
+      </w:r>
+    </w:p>
+    <w:p>
+      <w:pPr>
+        <w:pStyle w:val="Normal"/>
+        <w:spacing w:lineRule="auto" w:line="240" w:before="0" w:after="0"/>
+        <w:jc w:val="both"/>
+        <w:rPr>
+          <w:rFonts w:ascii="Times-Roman" w:hAnsi="Times-Roman"/>
+          <w:b/>
+          <w:b/>
+          <w:bCs/>
+          <w:i w:val="false"/>
+          <w:i w:val="false"/>
+          <w:iCs w:val="false"/>
+          <w:position w:val="0"/>
+          <w:sz w:val="26"/>
+          <w:sz w:val="26"/>
+          <w:szCs w:val="26"/>
+          <w:vertAlign w:val="baseline"/>
+          <w:lang w:val="pt-BR"/>
+        </w:rPr>
+      </w:pPr>
+      <w:r>
+        <w:rPr>
+          <w:rFonts w:ascii="Times-Roman" w:hAnsi="Times-Roman"/>
+          <w:b/>
+          <w:bCs/>
+          <w:i w:val="false"/>
+          <w:iCs w:val="false"/>
+          <w:position w:val="0"/>
+          <w:sz w:val="26"/>
+          <w:sz w:val="26"/>
+          <w:szCs w:val="26"/>
+          <w:vertAlign w:val="baseline"/>
+          <w:lang w:val="pt-BR"/>
+        </w:rPr>
+        <w:t>6</w:t>
+      </w:r>
+      <w:r>
+        <w:rPr>
+          <w:rFonts w:ascii="Times-Roman" w:hAnsi="Times-Roman"/>
+          <w:b/>
+          <w:bCs/>
+          <w:i w:val="false"/>
+          <w:iCs w:val="false"/>
+          <w:position w:val="0"/>
+          <w:sz w:val="26"/>
+          <w:sz w:val="26"/>
+          <w:szCs w:val="26"/>
+          <w:vertAlign w:val="baseline"/>
+          <w:lang w:val="pt-BR"/>
+        </w:rPr>
         <w:t>. Referências</w:t>
       </w:r>
     </w:p>
@@ -7026,7 +7335,7 @@
       <w:hyperlink r:id="rId11">
         <w:r>
           <w:rPr>
-            <w:rStyle w:val="LinkdaInternet"/>
+            <w:rStyle w:val="InternetLink"/>
             <w:rFonts w:ascii="Times-Roman" w:hAnsi="Times-Roman"/>
             <w:b w:val="false"/>
             <w:bCs w:val="false"/>
@@ -7353,143 +7662,6 @@
       </w:pPr>
       <w:rPr>
         <w:rFonts w:ascii="Symbol" w:hAnsi="Symbol" w:cs="Symbol" w:hint="default"/>
-      </w:rPr>
-    </w:lvl>
-    <w:lvl w:ilvl="1">
-      <w:start w:val="1"/>
-      <w:numFmt w:val="bullet"/>
-      <w:lvlText w:val=""/>
-      <w:lvlJc w:val="left"/>
-      <w:pPr>
-        <w:tabs>
-          <w:tab w:val="num" w:pos="1080"/>
-        </w:tabs>
-        <w:ind w:left="1080" w:hanging="360"/>
-      </w:pPr>
-      <w:rPr>
-        <w:rFonts w:ascii="Symbol" w:hAnsi="Symbol" w:cs="Symbol" w:hint="default"/>
-      </w:rPr>
-    </w:lvl>
-    <w:lvl w:ilvl="2">
-      <w:start w:val="1"/>
-      <w:numFmt w:val="bullet"/>
-      <w:lvlText w:val=""/>
-      <w:lvlJc w:val="left"/>
-      <w:pPr>
-        <w:tabs>
-          <w:tab w:val="num" w:pos="1440"/>
-        </w:tabs>
-        <w:ind w:left="1440" w:hanging="360"/>
-      </w:pPr>
-      <w:rPr>
-        <w:rFonts w:ascii="Symbol" w:hAnsi="Symbol" w:cs="Symbol" w:hint="default"/>
-      </w:rPr>
-    </w:lvl>
-    <w:lvl w:ilvl="3">
-      <w:start w:val="1"/>
-      <w:numFmt w:val="bullet"/>
-      <w:lvlText w:val=""/>
-      <w:lvlJc w:val="left"/>
-      <w:pPr>
-        <w:tabs>
-          <w:tab w:val="num" w:pos="1800"/>
-        </w:tabs>
-        <w:ind w:left="1800" w:hanging="360"/>
-      </w:pPr>
-      <w:rPr>
-        <w:rFonts w:ascii="Symbol" w:hAnsi="Symbol" w:cs="Symbol" w:hint="default"/>
-      </w:rPr>
-    </w:lvl>
-    <w:lvl w:ilvl="4">
-      <w:start w:val="1"/>
-      <w:numFmt w:val="bullet"/>
-      <w:lvlText w:val=""/>
-      <w:lvlJc w:val="left"/>
-      <w:pPr>
-        <w:tabs>
-          <w:tab w:val="num" w:pos="2160"/>
-        </w:tabs>
-        <w:ind w:left="2160" w:hanging="360"/>
-      </w:pPr>
-      <w:rPr>
-        <w:rFonts w:ascii="Symbol" w:hAnsi="Symbol" w:cs="Symbol" w:hint="default"/>
-      </w:rPr>
-    </w:lvl>
-    <w:lvl w:ilvl="5">
-      <w:start w:val="1"/>
-      <w:numFmt w:val="bullet"/>
-      <w:lvlText w:val=""/>
-      <w:lvlJc w:val="left"/>
-      <w:pPr>
-        <w:tabs>
-          <w:tab w:val="num" w:pos="2520"/>
-        </w:tabs>
-        <w:ind w:left="2520" w:hanging="360"/>
-      </w:pPr>
-      <w:rPr>
-        <w:rFonts w:ascii="Symbol" w:hAnsi="Symbol" w:cs="Symbol" w:hint="default"/>
-      </w:rPr>
-    </w:lvl>
-    <w:lvl w:ilvl="6">
-      <w:start w:val="1"/>
-      <w:numFmt w:val="bullet"/>
-      <w:lvlText w:val=""/>
-      <w:lvlJc w:val="left"/>
-      <w:pPr>
-        <w:tabs>
-          <w:tab w:val="num" w:pos="2880"/>
-        </w:tabs>
-        <w:ind w:left="2880" w:hanging="360"/>
-      </w:pPr>
-      <w:rPr>
-        <w:rFonts w:ascii="Symbol" w:hAnsi="Symbol" w:cs="Symbol" w:hint="default"/>
-      </w:rPr>
-    </w:lvl>
-    <w:lvl w:ilvl="7">
-      <w:start w:val="1"/>
-      <w:numFmt w:val="bullet"/>
-      <w:lvlText w:val=""/>
-      <w:lvlJc w:val="left"/>
-      <w:pPr>
-        <w:tabs>
-          <w:tab w:val="num" w:pos="3240"/>
-        </w:tabs>
-        <w:ind w:left="3240" w:hanging="360"/>
-      </w:pPr>
-      <w:rPr>
-        <w:rFonts w:ascii="Symbol" w:hAnsi="Symbol" w:cs="Symbol" w:hint="default"/>
-      </w:rPr>
-    </w:lvl>
-    <w:lvl w:ilvl="8">
-      <w:start w:val="1"/>
-      <w:numFmt w:val="bullet"/>
-      <w:lvlText w:val=""/>
-      <w:lvlJc w:val="left"/>
-      <w:pPr>
-        <w:tabs>
-          <w:tab w:val="num" w:pos="3600"/>
-        </w:tabs>
-        <w:ind w:left="3600" w:hanging="360"/>
-      </w:pPr>
-      <w:rPr>
-        <w:rFonts w:ascii="Symbol" w:hAnsi="Symbol" w:cs="Symbol" w:hint="default"/>
-      </w:rPr>
-    </w:lvl>
-  </w:abstractNum>
-  <w:abstractNum w:abstractNumId="4">
-    <w:lvl w:ilvl="0">
-      <w:start w:val="1"/>
-      <w:numFmt w:val="bullet"/>
-      <w:lvlText w:val=""/>
-      <w:lvlJc w:val="left"/>
-      <w:pPr>
-        <w:tabs>
-          <w:tab w:val="num" w:pos="720"/>
-        </w:tabs>
-        <w:ind w:left="720" w:hanging="360"/>
-      </w:pPr>
-      <w:rPr>
-        <w:rFonts w:ascii="Symbol" w:hAnsi="Symbol" w:cs="Symbol" w:hint="default"/>
         <w:rFonts w:cs="OpenSymbol"/>
       </w:rPr>
     </w:lvl>
@@ -7619,6 +7791,143 @@
       <w:rPr>
         <w:rFonts w:ascii="OpenSymbol" w:hAnsi="OpenSymbol" w:cs="OpenSymbol" w:hint="default"/>
         <w:rFonts w:cs="OpenSymbol"/>
+      </w:rPr>
+    </w:lvl>
+  </w:abstractNum>
+  <w:abstractNum w:abstractNumId="4">
+    <w:lvl w:ilvl="0">
+      <w:start w:val="1"/>
+      <w:numFmt w:val="bullet"/>
+      <w:lvlText w:val=""/>
+      <w:lvlJc w:val="left"/>
+      <w:pPr>
+        <w:tabs>
+          <w:tab w:val="num" w:pos="720"/>
+        </w:tabs>
+        <w:ind w:left="720" w:hanging="360"/>
+      </w:pPr>
+      <w:rPr>
+        <w:rFonts w:ascii="Symbol" w:hAnsi="Symbol" w:cs="Symbol" w:hint="default"/>
+      </w:rPr>
+    </w:lvl>
+    <w:lvl w:ilvl="1">
+      <w:start w:val="1"/>
+      <w:numFmt w:val="bullet"/>
+      <w:lvlText w:val=""/>
+      <w:lvlJc w:val="left"/>
+      <w:pPr>
+        <w:tabs>
+          <w:tab w:val="num" w:pos="1080"/>
+        </w:tabs>
+        <w:ind w:left="1080" w:hanging="360"/>
+      </w:pPr>
+      <w:rPr>
+        <w:rFonts w:ascii="Symbol" w:hAnsi="Symbol" w:cs="Symbol" w:hint="default"/>
+      </w:rPr>
+    </w:lvl>
+    <w:lvl w:ilvl="2">
+      <w:start w:val="1"/>
+      <w:numFmt w:val="bullet"/>
+      <w:lvlText w:val=""/>
+      <w:lvlJc w:val="left"/>
+      <w:pPr>
+        <w:tabs>
+          <w:tab w:val="num" w:pos="1440"/>
+        </w:tabs>
+        <w:ind w:left="1440" w:hanging="360"/>
+      </w:pPr>
+      <w:rPr>
+        <w:rFonts w:ascii="Symbol" w:hAnsi="Symbol" w:cs="Symbol" w:hint="default"/>
+      </w:rPr>
+    </w:lvl>
+    <w:lvl w:ilvl="3">
+      <w:start w:val="1"/>
+      <w:numFmt w:val="bullet"/>
+      <w:lvlText w:val=""/>
+      <w:lvlJc w:val="left"/>
+      <w:pPr>
+        <w:tabs>
+          <w:tab w:val="num" w:pos="1800"/>
+        </w:tabs>
+        <w:ind w:left="1800" w:hanging="360"/>
+      </w:pPr>
+      <w:rPr>
+        <w:rFonts w:ascii="Symbol" w:hAnsi="Symbol" w:cs="Symbol" w:hint="default"/>
+      </w:rPr>
+    </w:lvl>
+    <w:lvl w:ilvl="4">
+      <w:start w:val="1"/>
+      <w:numFmt w:val="bullet"/>
+      <w:lvlText w:val=""/>
+      <w:lvlJc w:val="left"/>
+      <w:pPr>
+        <w:tabs>
+          <w:tab w:val="num" w:pos="2160"/>
+        </w:tabs>
+        <w:ind w:left="2160" w:hanging="360"/>
+      </w:pPr>
+      <w:rPr>
+        <w:rFonts w:ascii="Symbol" w:hAnsi="Symbol" w:cs="Symbol" w:hint="default"/>
+      </w:rPr>
+    </w:lvl>
+    <w:lvl w:ilvl="5">
+      <w:start w:val="1"/>
+      <w:numFmt w:val="bullet"/>
+      <w:lvlText w:val=""/>
+      <w:lvlJc w:val="left"/>
+      <w:pPr>
+        <w:tabs>
+          <w:tab w:val="num" w:pos="2520"/>
+        </w:tabs>
+        <w:ind w:left="2520" w:hanging="360"/>
+      </w:pPr>
+      <w:rPr>
+        <w:rFonts w:ascii="Symbol" w:hAnsi="Symbol" w:cs="Symbol" w:hint="default"/>
+      </w:rPr>
+    </w:lvl>
+    <w:lvl w:ilvl="6">
+      <w:start w:val="1"/>
+      <w:numFmt w:val="bullet"/>
+      <w:lvlText w:val=""/>
+      <w:lvlJc w:val="left"/>
+      <w:pPr>
+        <w:tabs>
+          <w:tab w:val="num" w:pos="2880"/>
+        </w:tabs>
+        <w:ind w:left="2880" w:hanging="360"/>
+      </w:pPr>
+      <w:rPr>
+        <w:rFonts w:ascii="Symbol" w:hAnsi="Symbol" w:cs="Symbol" w:hint="default"/>
+      </w:rPr>
+    </w:lvl>
+    <w:lvl w:ilvl="7">
+      <w:start w:val="1"/>
+      <w:numFmt w:val="bullet"/>
+      <w:lvlText w:val=""/>
+      <w:lvlJc w:val="left"/>
+      <w:pPr>
+        <w:tabs>
+          <w:tab w:val="num" w:pos="3240"/>
+        </w:tabs>
+        <w:ind w:left="3240" w:hanging="360"/>
+      </w:pPr>
+      <w:rPr>
+        <w:rFonts w:ascii="Symbol" w:hAnsi="Symbol" w:cs="Symbol" w:hint="default"/>
+      </w:rPr>
+    </w:lvl>
+    <w:lvl w:ilvl="8">
+      <w:start w:val="1"/>
+      <w:numFmt w:val="bullet"/>
+      <w:lvlText w:val=""/>
+      <w:lvlJc w:val="left"/>
+      <w:pPr>
+        <w:tabs>
+          <w:tab w:val="num" w:pos="3600"/>
+        </w:tabs>
+        <w:ind w:left="3600" w:hanging="360"/>
+      </w:pPr>
+      <w:rPr>
+        <w:rFonts w:ascii="Symbol" w:hAnsi="Symbol" w:cs="Symbol" w:hint="default"/>
       </w:rPr>
     </w:lvl>
   </w:abstractNum>
@@ -7769,30 +8078,30 @@
       <w:lang w:val="pt-BR" w:eastAsia="zh-CN" w:bidi="hi-IN"/>
     </w:rPr>
   </w:style>
-  <w:style w:type="character" w:styleId="Smbolosdenumerao">
-    <w:name w:val="Símbolos de numeração"/>
+  <w:style w:type="character" w:styleId="NumberingSymbols">
+    <w:name w:val="Numbering Symbols"/>
     <w:qFormat/>
     <w:rPr/>
   </w:style>
-  <w:style w:type="character" w:styleId="Marcas">
-    <w:name w:val="Marcas"/>
+  <w:style w:type="character" w:styleId="Bullets">
+    <w:name w:val="Bullets"/>
     <w:qFormat/>
     <w:rPr>
       <w:rFonts w:ascii="OpenSymbol" w:hAnsi="OpenSymbol" w:eastAsia="OpenSymbol" w:cs="OpenSymbol"/>
     </w:rPr>
   </w:style>
-  <w:style w:type="character" w:styleId="LinkdaInternet">
-    <w:name w:val="Link da Internet"/>
+  <w:style w:type="character" w:styleId="InternetLink">
+    <w:name w:val="Internet Link"/>
     <w:rPr>
       <w:color w:val="000080"/>
       <w:u w:val="single"/>
       <w:lang w:val="zxx" w:eastAsia="zxx" w:bidi="zxx"/>
     </w:rPr>
   </w:style>
-  <w:style w:type="paragraph" w:styleId="Ttulo">
-    <w:name w:val="Título"/>
+  <w:style w:type="paragraph" w:styleId="Heading">
+    <w:name w:val="Heading"/>
     <w:basedOn w:val="Normal"/>
-    <w:next w:val="Corpodotexto"/>
+    <w:next w:val="TextBody"/>
     <w:qFormat/>
     <w:pPr>
       <w:keepNext w:val="true"/>
@@ -7804,7 +8113,7 @@
       <w:szCs w:val="28"/>
     </w:rPr>
   </w:style>
-  <w:style w:type="paragraph" w:styleId="Corpodotexto">
+  <w:style w:type="paragraph" w:styleId="TextBody">
     <w:name w:val="Body Text"/>
     <w:basedOn w:val="Normal"/>
     <w:pPr>
@@ -7812,15 +8121,15 @@
     </w:pPr>
     <w:rPr/>
   </w:style>
-  <w:style w:type="paragraph" w:styleId="Lista">
+  <w:style w:type="paragraph" w:styleId="List">
     <w:name w:val="List"/>
-    <w:basedOn w:val="Corpodotexto"/>
+    <w:basedOn w:val="TextBody"/>
     <w:pPr/>
     <w:rPr>
       <w:rFonts w:cs="Lohit Devanagari"/>
     </w:rPr>
   </w:style>
-  <w:style w:type="paragraph" w:styleId="Legenda">
+  <w:style w:type="paragraph" w:styleId="Caption">
     <w:name w:val="Caption"/>
     <w:basedOn w:val="Normal"/>
     <w:qFormat/>
@@ -7836,8 +8145,8 @@
       <w:szCs w:val="24"/>
     </w:rPr>
   </w:style>
-  <w:style w:type="paragraph" w:styleId="Ndice">
-    <w:name w:val="Índice"/>
+  <w:style w:type="paragraph" w:styleId="Index">
+    <w:name w:val="Index"/>
     <w:basedOn w:val="Normal"/>
     <w:qFormat/>
     <w:pPr>

</xml_diff>